<commit_message>
Primeiro e segundo passo corrigidos
</commit_message>
<xml_diff>
--- a/Documentações atualizadas/Documento do Projeto em Grupo 1o Semestre.docx
+++ b/Documentações atualizadas/Documento do Projeto em Grupo 1o Semestre.docx
@@ -1,6 +1,6 @@
 
 <file path=word/document.xml><?xml version="1.0" encoding="utf-8"?>
-<w:document xmlns:wpc="http://schemas.microsoft.com/office/word/2010/wordprocessingCanvas" xmlns:cx="http://schemas.microsoft.com/office/drawing/2014/chartex" xmlns:mc="http://schemas.openxmlformats.org/markup-compatibility/2006" xmlns:o="urn:schemas-microsoft-com:office:office" xmlns:r="http://schemas.openxmlformats.org/officeDocument/2006/relationships" xmlns:m="http://schemas.openxmlformats.org/officeDocument/2006/math" xmlns:v="urn:schemas-microsoft-com:vml" xmlns:wp14="http://schemas.microsoft.com/office/word/2010/wordprocessingDrawing" xmlns:wp="http://schemas.openxmlformats.org/drawingml/2006/wordprocessingDrawing" xmlns:w10="urn:schemas-microsoft-com:office:word" xmlns:w="http://schemas.openxmlformats.org/wordprocessingml/2006/main" xmlns:w14="http://schemas.microsoft.com/office/word/2010/wordml" xmlns:w15="http://schemas.microsoft.com/office/word/2012/wordml" xmlns:w16se="http://schemas.microsoft.com/office/word/2015/wordml/symex" xmlns:wpg="http://schemas.microsoft.com/office/word/2010/wordprocessingGroup" xmlns:wpi="http://schemas.microsoft.com/office/word/2010/wordprocessingInk" xmlns:wne="http://schemas.microsoft.com/office/word/2006/wordml" xmlns:wps="http://schemas.microsoft.com/office/word/2010/wordprocessingShape" mc:Ignorable="w14 w15 w16se wp14">
+<w:document xmlns:wpc="http://schemas.microsoft.com/office/word/2010/wordprocessingCanvas" xmlns:cx="http://schemas.microsoft.com/office/drawing/2014/chartex" xmlns:cx1="http://schemas.microsoft.com/office/drawing/2015/9/8/chartex" xmlns:cx2="http://schemas.microsoft.com/office/drawing/2015/10/21/chartex" xmlns:cx3="http://schemas.microsoft.com/office/drawing/2016/5/9/chartex" xmlns:cx4="http://schemas.microsoft.com/office/drawing/2016/5/10/chartex" xmlns:cx5="http://schemas.microsoft.com/office/drawing/2016/5/11/chartex" xmlns:cx6="http://schemas.microsoft.com/office/drawing/2016/5/12/chartex" xmlns:cx7="http://schemas.microsoft.com/office/drawing/2016/5/13/chartex" xmlns:cx8="http://schemas.microsoft.com/office/drawing/2016/5/14/chartex" xmlns:mc="http://schemas.openxmlformats.org/markup-compatibility/2006" xmlns:aink="http://schemas.microsoft.com/office/drawing/2016/ink" xmlns:am3d="http://schemas.microsoft.com/office/drawing/2017/model3d" xmlns:o="urn:schemas-microsoft-com:office:office" xmlns:r="http://schemas.openxmlformats.org/officeDocument/2006/relationships" xmlns:m="http://schemas.openxmlformats.org/officeDocument/2006/math" xmlns:v="urn:schemas-microsoft-com:vml" xmlns:wp14="http://schemas.microsoft.com/office/word/2010/wordprocessingDrawing" xmlns:wp="http://schemas.openxmlformats.org/drawingml/2006/wordprocessingDrawing" xmlns:w10="urn:schemas-microsoft-com:office:word" xmlns:w="http://schemas.openxmlformats.org/wordprocessingml/2006/main" xmlns:w14="http://schemas.microsoft.com/office/word/2010/wordml" xmlns:w15="http://schemas.microsoft.com/office/word/2012/wordml" xmlns:w16cex="http://schemas.microsoft.com/office/word/2018/wordml/cex" xmlns:w16cid="http://schemas.microsoft.com/office/word/2016/wordml/cid" xmlns:w16="http://schemas.microsoft.com/office/word/2018/wordml" xmlns:w16se="http://schemas.microsoft.com/office/word/2015/wordml/symex" xmlns:wpg="http://schemas.microsoft.com/office/word/2010/wordprocessingGroup" xmlns:wpi="http://schemas.microsoft.com/office/word/2010/wordprocessingInk" xmlns:wne="http://schemas.microsoft.com/office/word/2006/wordml" xmlns:wps="http://schemas.microsoft.com/office/word/2010/wordprocessingShape" mc:Ignorable="w14 w15 w16se w16cid w16 w16cex wp14">
   <w:body>
     <w:p>
       <w:pPr>
@@ -2290,7 +2290,7 @@
       </w:r>
       <w:r>
         <w:rPr>
-          <w:highlight w:val="yellow"/>
+          <w:highlight w:val="green"/>
         </w:rPr>
         <w:t>VISÃO DO PROJETO</w:t>
       </w:r>
@@ -2515,7 +2515,7 @@
         <w:pStyle w:val="Ttulo2"/>
         <w:rPr>
           <w:b/>
-          <w:highlight w:val="yellow"/>
+          <w:highlight w:val="green"/>
         </w:rPr>
       </w:pPr>
       <w:bookmarkStart w:id="6" w:name="_Toc73427765"/>
@@ -2523,11 +2523,253 @@
       <w:r>
         <w:rPr>
           <w:b/>
+          <w:highlight w:val="green"/>
+        </w:rPr>
+        <w:t>CONTEXTO</w:t>
+      </w:r>
+      <w:bookmarkEnd w:id="6"/>
+    </w:p>
+    <w:p>
+      <w:pPr>
+        <w:rPr>
+          <w:highlight w:val="green"/>
+        </w:rPr>
+      </w:pPr>
+      <w:r>
+        <w:rPr>
+          <w:highlight w:val="green"/>
+        </w:rPr>
+        <w:t xml:space="preserve">Hoje na </w:t>
+      </w:r>
+      <w:proofErr w:type="spellStart"/>
+      <w:r>
+        <w:rPr>
+          <w:highlight w:val="green"/>
+        </w:rPr>
+        <w:t>ultização</w:t>
+      </w:r>
+      <w:proofErr w:type="spellEnd"/>
+      <w:r>
+        <w:rPr>
+          <w:highlight w:val="green"/>
+        </w:rPr>
+        <w:t xml:space="preserve"> de impressão 3D são feitas vários tipos de </w:t>
+      </w:r>
+      <w:proofErr w:type="spellStart"/>
+      <w:r>
+        <w:rPr>
+          <w:highlight w:val="green"/>
+        </w:rPr>
+        <w:t>mecânismos</w:t>
+      </w:r>
+      <w:proofErr w:type="spellEnd"/>
+      <w:r>
+        <w:rPr>
+          <w:highlight w:val="green"/>
+        </w:rPr>
+        <w:t>, peças entre outras coisas que auxiliam em várias áreas como a medicina</w:t>
+      </w:r>
+      <w:r>
+        <w:rPr>
+          <w:highlight w:val="green"/>
+        </w:rPr>
+        <w:t xml:space="preserve"> e </w:t>
+      </w:r>
+      <w:r>
+        <w:rPr>
+          <w:highlight w:val="green"/>
+        </w:rPr>
+        <w:t>engenharia</w:t>
+      </w:r>
+      <w:r>
+        <w:rPr>
+          <w:highlight w:val="green"/>
+        </w:rPr>
+        <w:t>, podendo ser de fácil acesso e abundante em material, mas a uti</w:t>
+      </w:r>
+      <w:r>
+        <w:rPr>
+          <w:highlight w:val="green"/>
+        </w:rPr>
+        <w:t>li</w:t>
+      </w:r>
+      <w:r>
+        <w:rPr>
+          <w:highlight w:val="green"/>
+        </w:rPr>
+        <w:t xml:space="preserve">zação de impressão 3D nesses segmentos ainda e pouco </w:t>
+      </w:r>
+      <w:proofErr w:type="spellStart"/>
+      <w:r>
+        <w:rPr>
+          <w:highlight w:val="green"/>
+        </w:rPr>
+        <w:t>ultlizada</w:t>
+      </w:r>
+      <w:proofErr w:type="spellEnd"/>
+      <w:r>
+        <w:rPr>
+          <w:highlight w:val="green"/>
+        </w:rPr>
+        <w:t xml:space="preserve"> isso se deve por conta do aproveitamento do material que costuma ser muito delicado no momento da impressão e acaba acarretando perdas muito grandes, um rolo de PLA que é um dos materiais mais </w:t>
+      </w:r>
+      <w:proofErr w:type="spellStart"/>
+      <w:r>
+        <w:rPr>
+          <w:highlight w:val="green"/>
+        </w:rPr>
+        <w:t>u</w:t>
+      </w:r>
+      <w:r>
+        <w:rPr>
+          <w:highlight w:val="green"/>
+        </w:rPr>
+        <w:t>tilizadados</w:t>
+      </w:r>
+      <w:proofErr w:type="spellEnd"/>
+      <w:r>
+        <w:rPr>
+          <w:highlight w:val="green"/>
+        </w:rPr>
+        <w:t xml:space="preserve"> costuma custar entre R$ 90,00 a R$ 200,00 e é preciso de grandes quantidades para serem feitos esses processos, sendo que a maioria do material corre </w:t>
+      </w:r>
+      <w:r>
+        <w:rPr>
+          <w:highlight w:val="green"/>
+        </w:rPr>
+        <w:lastRenderedPageBreak/>
+        <w:t>o risco de ser perdido por conta de altas temperaturas o que acaba sendo muito insustentável.</w:t>
+      </w:r>
+    </w:p>
+    <w:p>
+      <w:pPr>
+        <w:pStyle w:val="Ttulo2"/>
+        <w:rPr>
+          <w:b/>
+          <w:highlight w:val="green"/>
+        </w:rPr>
+      </w:pPr>
+      <w:bookmarkStart w:id="8" w:name="_Toc73427766"/>
+      <w:r>
+        <w:rPr>
+          <w:b/>
+          <w:highlight w:val="green"/>
+        </w:rPr>
+        <w:t>Problema / justificativa do projeto</w:t>
+      </w:r>
+      <w:bookmarkEnd w:id="8"/>
+    </w:p>
+    <w:p>
+      <w:pPr>
+        <w:rPr>
+          <w:highlight w:val="green"/>
+        </w:rPr>
+      </w:pPr>
+      <w:r>
+        <w:rPr>
+          <w:highlight w:val="green"/>
+        </w:rPr>
+        <w:t xml:space="preserve">O maior problema que nós temos no processo de fabricação de peças e </w:t>
+      </w:r>
+      <w:proofErr w:type="spellStart"/>
+      <w:r>
+        <w:rPr>
+          <w:highlight w:val="green"/>
+        </w:rPr>
+        <w:t>mecânismos</w:t>
+      </w:r>
+      <w:proofErr w:type="spellEnd"/>
+      <w:r>
+        <w:rPr>
+          <w:highlight w:val="green"/>
+        </w:rPr>
+        <w:t xml:space="preserve"> </w:t>
+      </w:r>
+    </w:p>
+    <w:p>
+      <w:pPr>
+        <w:rPr>
+          <w:highlight w:val="green"/>
+        </w:rPr>
+      </w:pPr>
+      <w:r>
+        <w:rPr>
+          <w:highlight w:val="green"/>
+        </w:rPr>
+        <w:t>Deve-se a perda do material devido a sua delicadeza no momento de impressão, e como os materiais costumam ser caros, acaba-se tendo mais gastos do que lucro nesses processos de fabricação.</w:t>
+      </w:r>
+    </w:p>
+    <w:p>
+      <w:pPr>
+        <w:rPr>
           <w:highlight w:val="yellow"/>
         </w:rPr>
-        <w:t>CONTEXTO</w:t>
-      </w:r>
-      <w:bookmarkEnd w:id="6"/>
+      </w:pPr>
+    </w:p>
+    <w:p>
+      <w:pPr>
+        <w:pStyle w:val="Ttulo2"/>
+        <w:rPr>
+          <w:b/>
+          <w:highlight w:val="green"/>
+        </w:rPr>
+      </w:pPr>
+      <w:bookmarkStart w:id="9" w:name="_Toc73427767"/>
+      <w:r>
+        <w:rPr>
+          <w:b/>
+          <w:highlight w:val="green"/>
+        </w:rPr>
+        <w:t>objetivo da solução</w:t>
+      </w:r>
+      <w:bookmarkEnd w:id="9"/>
+    </w:p>
+    <w:p>
+      <w:r>
+        <w:rPr>
+          <w:highlight w:val="green"/>
+        </w:rPr>
+        <w:t>Nosso foco está em gerenciar o resfriamento de impressoras 3D através de sensores</w:t>
+      </w:r>
+      <w:r>
+        <w:t xml:space="preserve"> </w:t>
+      </w:r>
+      <w:r>
+        <w:rPr>
+          <w:highlight w:val="green"/>
+        </w:rPr>
+        <w:t>de temperatura e display de informações para nossos clientes em uma dashboard interativa dentro de nosso site., visando a melhoria dos processos e economia de tempo e menor perda de materiais</w:t>
+      </w:r>
+      <w:r>
+        <w:rPr>
+          <w:highlight w:val="green"/>
+        </w:rPr>
+        <w:t>, tempo</w:t>
+      </w:r>
+      <w:r>
+        <w:rPr>
+          <w:highlight w:val="green"/>
+        </w:rPr>
+        <w:t xml:space="preserve"> e dinheiro.</w:t>
+      </w:r>
+    </w:p>
+    <w:p>
+      <w:pPr>
+        <w:pStyle w:val="Ttulo2"/>
+        <w:rPr>
+          <w:b/>
+          <w:highlight w:val="green"/>
+        </w:rPr>
+      </w:pPr>
+      <w:bookmarkStart w:id="10" w:name="_Toc73427768"/>
+      <w:r>
+        <w:rPr>
+          <w:b/>
+          <w:highlight w:val="green"/>
+        </w:rPr>
+        <w:t>diagrama da solução</w:t>
+      </w:r>
+      <w:bookmarkEnd w:id="10"/>
     </w:p>
     <w:p>
       <w:pPr>
@@ -2537,187 +2779,152 @@
       </w:pPr>
       <w:r>
         <w:rPr>
+          <w:noProof/>
+        </w:rPr>
+        <w:drawing>
+          <wp:inline distT="0" distB="0" distL="0" distR="0" wp14:anchorId="52D4ADAE" wp14:editId="36E7FC97">
+            <wp:extent cx="5760720" cy="3114675"/>
+            <wp:effectExtent l="0" t="0" r="0" b="9525"/>
+            <wp:docPr id="17" name="Imagem 17"/>
+            <wp:cNvGraphicFramePr>
+              <a:graphicFrameLocks xmlns:a="http://schemas.openxmlformats.org/drawingml/2006/main" noChangeAspect="1"/>
+            </wp:cNvGraphicFramePr>
+            <a:graphic xmlns:a="http://schemas.openxmlformats.org/drawingml/2006/main">
+              <a:graphicData uri="http://schemas.openxmlformats.org/drawingml/2006/picture">
+                <pic:pic xmlns:pic="http://schemas.openxmlformats.org/drawingml/2006/picture">
+                  <pic:nvPicPr>
+                    <pic:cNvPr id="17" name="WhatsApp Image 2021-10-15 at 17.08.42.jpeg"/>
+                    <pic:cNvPicPr/>
+                  </pic:nvPicPr>
+                  <pic:blipFill>
+                    <a:blip r:embed="rId13"/>
+                    <a:stretch>
+                      <a:fillRect/>
+                    </a:stretch>
+                  </pic:blipFill>
+                  <pic:spPr>
+                    <a:xfrm>
+                      <a:off x="0" y="0"/>
+                      <a:ext cx="5760720" cy="3114675"/>
+                    </a:xfrm>
+                    <a:prstGeom prst="rect">
+                      <a:avLst/>
+                    </a:prstGeom>
+                  </pic:spPr>
+                </pic:pic>
+              </a:graphicData>
+            </a:graphic>
+          </wp:inline>
+        </w:drawing>
+      </w:r>
+    </w:p>
+    <w:p>
+      <w:pPr>
+        <w:jc w:val="center"/>
+        <w:rPr>
+          <w:highlight w:val="green"/>
+        </w:rPr>
+      </w:pPr>
+      <w:r>
+        <w:rPr>
+          <w:highlight w:val="green"/>
+        </w:rPr>
+        <w:t>Diagrama de solução técnica</w:t>
+      </w:r>
+    </w:p>
+    <w:p>
+      <w:pPr>
+        <w:rPr>
           <w:highlight w:val="yellow"/>
         </w:rPr>
-        <w:t xml:space="preserve">Mercado e números. Preocupações com sustentabilidade, </w:t>
-      </w:r>
-      <w:r>
+      </w:pPr>
+    </w:p>
+    <w:p>
+      <w:pPr>
         <w:rPr>
           <w:highlight w:val="yellow"/>
         </w:rPr>
-        <w:t xml:space="preserve">desperdício, </w:t>
-      </w:r>
-      <w:r>
+      </w:pPr>
+    </w:p>
+    <w:p>
+      <w:pPr>
         <w:rPr>
           <w:highlight w:val="yellow"/>
         </w:rPr>
-        <w:t>controle de custos, etc.</w:t>
-      </w:r>
-    </w:p>
-    <w:p>
-      <w:pPr>
-        <w:pStyle w:val="Ttulo2"/>
-        <w:rPr>
-          <w:b/>
-          <w:highlight w:val="yellow"/>
-        </w:rPr>
-      </w:pPr>
-      <w:bookmarkStart w:id="8" w:name="_Toc73427766"/>
-      <w:r>
-        <w:rPr>
-          <w:b/>
-          <w:highlight w:val="yellow"/>
-        </w:rPr>
-        <w:t>Problema / justificativa do projeto</w:t>
-      </w:r>
-      <w:bookmarkEnd w:id="8"/>
-    </w:p>
-    <w:p>
-      <w:pPr>
-        <w:rPr>
-          <w:highlight w:val="yellow"/>
-        </w:rPr>
-      </w:pPr>
-      <w:r>
-        <w:rPr>
-          <w:highlight w:val="yellow"/>
-        </w:rPr>
-        <w:t xml:space="preserve">Descrever o problema principal que justifique o desenvolvimento de uma solução. </w:t>
-      </w:r>
-      <w:r>
-        <w:rPr>
-          <w:highlight w:val="yellow"/>
-        </w:rPr>
-        <w:t>As últimas linhas devem conter os objetivos enumerados que serão respondidos na conclusão.</w:t>
-      </w:r>
-    </w:p>
-    <w:p>
-      <w:pPr>
-        <w:rPr>
-          <w:highlight w:val="yellow"/>
-        </w:rPr>
-      </w:pPr>
-    </w:p>
-    <w:p>
-      <w:pPr>
-        <w:pStyle w:val="Ttulo2"/>
-        <w:rPr>
-          <w:b/>
-          <w:highlight w:val="green"/>
-        </w:rPr>
-      </w:pPr>
-      <w:bookmarkStart w:id="9" w:name="_Toc73427767"/>
-      <w:r>
-        <w:rPr>
-          <w:b/>
-          <w:highlight w:val="green"/>
-        </w:rPr>
-        <w:t>objetivo da solução</w:t>
-      </w:r>
-      <w:bookmarkEnd w:id="9"/>
-    </w:p>
-    <w:p>
-      <w:r>
-        <w:rPr>
-          <w:highlight w:val="green"/>
-        </w:rPr>
-        <w:t>Nosso foco está em gerenciar o resfriamento de impressoras 3D através de sensores</w:t>
-      </w:r>
-      <w:r>
-        <w:t xml:space="preserve"> </w:t>
-      </w:r>
-      <w:r>
-        <w:rPr>
-          <w:highlight w:val="green"/>
-        </w:rPr>
-        <w:t>de temperatura e display de informações para nossos clientes em uma dashboard interativa dentro de nosso site., visando a melhoria dos processos e economia de tempo e menor perda de materiais</w:t>
-      </w:r>
-      <w:r>
-        <w:rPr>
-          <w:highlight w:val="green"/>
-        </w:rPr>
-        <w:t>, tempo</w:t>
-      </w:r>
-      <w:r>
-        <w:rPr>
-          <w:highlight w:val="green"/>
-        </w:rPr>
-        <w:t xml:space="preserve"> e dinheiro.</w:t>
-      </w:r>
-    </w:p>
-    <w:p>
-      <w:pPr>
-        <w:rPr>
-          <w:highlight w:val="yellow"/>
-        </w:rPr>
-      </w:pPr>
-    </w:p>
-    <w:p>
-      <w:pPr>
-        <w:pStyle w:val="Ttulo2"/>
-        <w:rPr>
-          <w:b/>
-          <w:highlight w:val="yellow"/>
-        </w:rPr>
-      </w:pPr>
-      <w:bookmarkStart w:id="10" w:name="_Toc73427768"/>
-      <w:r>
-        <w:rPr>
-          <w:b/>
-          <w:highlight w:val="yellow"/>
-        </w:rPr>
-        <w:t>diagrama da solução</w:t>
-      </w:r>
-      <w:bookmarkEnd w:id="10"/>
-    </w:p>
-    <w:p>
-      <w:pPr>
-        <w:rPr>
-          <w:highlight w:val="yellow"/>
-        </w:rPr>
-      </w:pPr>
-      <w:r>
-        <w:rPr>
-          <w:highlight w:val="yellow"/>
-        </w:rPr>
-        <w:t>Diagrama</w:t>
-      </w:r>
-      <w:r>
-        <w:rPr>
-          <w:highlight w:val="yellow"/>
-        </w:rPr>
-        <w:t xml:space="preserve"> da solução para o cliente</w:t>
-      </w:r>
-      <w:r>
-        <w:rPr>
-          <w:highlight w:val="yellow"/>
-        </w:rPr>
-        <w:t xml:space="preserve"> final</w:t>
-      </w:r>
-      <w:r>
-        <w:rPr>
-          <w:highlight w:val="yellow"/>
-        </w:rPr>
-        <w:t xml:space="preserve"> com foco no que vai solucionar e qual o ganho para o cliente</w:t>
-      </w:r>
-      <w:r>
-        <w:rPr>
-          <w:highlight w:val="yellow"/>
-        </w:rPr>
-        <w:t>.</w:t>
-      </w:r>
-    </w:p>
-    <w:p>
-      <w:pPr>
-        <w:rPr>
-          <w:highlight w:val="yellow"/>
+      </w:pPr>
+      <w:r>
+        <w:rPr>
+          <w:noProof/>
+        </w:rPr>
+        <w:drawing>
+          <wp:inline distT="0" distB="0" distL="0" distR="0" wp14:anchorId="2E31570C" wp14:editId="2F08B375">
+            <wp:extent cx="5760720" cy="3270885"/>
+            <wp:effectExtent l="0" t="0" r="0" b="5715"/>
+            <wp:docPr id="21" name="Imagem 21"/>
+            <wp:cNvGraphicFramePr>
+              <a:graphicFrameLocks xmlns:a="http://schemas.openxmlformats.org/drawingml/2006/main" noChangeAspect="1"/>
+            </wp:cNvGraphicFramePr>
+            <a:graphic xmlns:a="http://schemas.openxmlformats.org/drawingml/2006/main">
+              <a:graphicData uri="http://schemas.openxmlformats.org/drawingml/2006/picture">
+                <pic:pic xmlns:pic="http://schemas.openxmlformats.org/drawingml/2006/picture">
+                  <pic:nvPicPr>
+                    <pic:cNvPr id="21" name="WhatsApp Image 2021-10-15 at 17.08.43.jpeg"/>
+                    <pic:cNvPicPr/>
+                  </pic:nvPicPr>
+                  <pic:blipFill>
+                    <a:blip r:embed="rId14"/>
+                    <a:stretch>
+                      <a:fillRect/>
+                    </a:stretch>
+                  </pic:blipFill>
+                  <pic:spPr>
+                    <a:xfrm>
+                      <a:off x="0" y="0"/>
+                      <a:ext cx="5760720" cy="3270885"/>
+                    </a:xfrm>
+                    <a:prstGeom prst="rect">
+                      <a:avLst/>
+                    </a:prstGeom>
+                  </pic:spPr>
+                </pic:pic>
+              </a:graphicData>
+            </a:graphic>
+          </wp:inline>
+        </w:drawing>
+      </w:r>
+    </w:p>
+    <w:p>
+      <w:pPr>
+        <w:jc w:val="center"/>
+        <w:rPr>
+          <w:highlight w:val="green"/>
+        </w:rPr>
+      </w:pPr>
+      <w:r>
+        <w:rPr>
+          <w:highlight w:val="green"/>
+        </w:rPr>
+        <w:t>Desenho diagrama de Solução</w:t>
+      </w:r>
+    </w:p>
+    <w:p>
+      <w:pPr>
+        <w:rPr>
+          <w:highlight w:val="green"/>
+        </w:rPr>
+      </w:pPr>
+    </w:p>
+    <w:p>
+      <w:pPr>
+        <w:rPr>
+          <w:highlight w:val="green"/>
         </w:rPr>
         <w:sectPr>
-          <w:headerReference w:type="even" r:id="rId13"/>
-          <w:headerReference w:type="default" r:id="rId14"/>
-          <w:footerReference w:type="even" r:id="rId15"/>
-          <w:footerReference w:type="default" r:id="rId16"/>
-          <w:headerReference w:type="first" r:id="rId17"/>
+          <w:headerReference w:type="even" r:id="rId15"/>
+          <w:headerReference w:type="default" r:id="rId16"/>
+          <w:footerReference w:type="even" r:id="rId17"/>
+          <w:footerReference w:type="default" r:id="rId18"/>
+          <w:headerReference w:type="first" r:id="rId19"/>
           <w:pgSz w:w="11907" w:h="16840" w:code="9"/>
           <w:pgMar w:top="1701" w:right="1134" w:bottom="1531" w:left="1701" w:header="709" w:footer="709" w:gutter="0"/>
           <w:cols w:space="708"/>
@@ -2725,61 +2932,104 @@
           <w:docGrid w:linePitch="360"/>
         </w:sectPr>
       </w:pPr>
-    </w:p>
+      <w:r>
+        <w:rPr>
+          <w:highlight w:val="green"/>
+        </w:rPr>
+        <w:t xml:space="preserve">Os dois diagramas da nossa solução um mais técnico e outro de fácil entendimento para o cliente isso o 1° passo consiste em ligar o computador do cliente, 2º conecta-lo a impressora, 3° o Arduino monitorando sua temperatura , 4° passo o roteador envia os dados gerados ao banco de dados , 5º os dados são armazenados no nosso banco de dados em nuvem </w:t>
+      </w:r>
+      <w:r>
+        <w:rPr>
+          <w:highlight w:val="green"/>
+        </w:rPr>
+        <w:t xml:space="preserve">,6º  o dashboard e gerado junto com os dados e alertas de orientação e monitoramento, 7º caberá ao cliente ou o funcionário responsável tomar a decisão </w:t>
+      </w:r>
+      <w:proofErr w:type="spellStart"/>
+      <w:r>
+        <w:rPr>
+          <w:highlight w:val="green"/>
+        </w:rPr>
+        <w:t>doque</w:t>
+      </w:r>
+      <w:proofErr w:type="spellEnd"/>
+      <w:r>
+        <w:rPr>
+          <w:highlight w:val="green"/>
+        </w:rPr>
+        <w:t xml:space="preserve"> </w:t>
+      </w:r>
+      <w:proofErr w:type="spellStart"/>
+      <w:r>
+        <w:rPr>
+          <w:highlight w:val="green"/>
+        </w:rPr>
+        <w:t>sera</w:t>
+      </w:r>
+      <w:proofErr w:type="spellEnd"/>
+      <w:r>
+        <w:rPr>
+          <w:highlight w:val="green"/>
+        </w:rPr>
+        <w:t xml:space="preserve"> feito. </w:t>
+      </w:r>
+    </w:p>
+    <w:bookmarkStart w:id="11" w:name="_GoBack"/>
     <w:bookmarkEnd w:id="7"/>
+    <w:bookmarkEnd w:id="11"/>
     <w:p>
       <w:pPr>
         <w:pStyle w:val="FolhadeRostodosCaptulos"/>
-        <w:rPr>
-          <w:highlight w:val="yellow"/>
-        </w:rPr>
-      </w:pPr>
-      <w:r>
-        <w:rPr>
-          <w:highlight w:val="yellow"/>
+        <w:jc w:val="center"/>
+        <w:rPr>
+          <w:highlight w:val="green"/>
+        </w:rPr>
+      </w:pPr>
+      <w:r>
+        <w:rPr>
+          <w:highlight w:val="green"/>
         </w:rPr>
         <w:lastRenderedPageBreak/>
         <w:fldChar w:fldCharType="begin"/>
       </w:r>
       <w:r>
         <w:rPr>
-          <w:highlight w:val="yellow"/>
+          <w:highlight w:val="green"/>
         </w:rPr>
         <w:instrText xml:space="preserve"> REF _Ref125306914 \w </w:instrText>
       </w:r>
       <w:r>
         <w:rPr>
-          <w:highlight w:val="yellow"/>
+          <w:highlight w:val="green"/>
         </w:rPr>
         <w:instrText xml:space="preserve"> \* MERGEFORMAT </w:instrText>
       </w:r>
       <w:r>
         <w:rPr>
-          <w:highlight w:val="yellow"/>
+          <w:highlight w:val="green"/>
         </w:rPr>
         <w:fldChar w:fldCharType="separate"/>
       </w:r>
       <w:r>
         <w:rPr>
-          <w:highlight w:val="yellow"/>
+          <w:highlight w:val="green"/>
         </w:rPr>
         <w:t>2</w:t>
       </w:r>
       <w:r>
         <w:rPr>
-          <w:highlight w:val="yellow"/>
+          <w:highlight w:val="green"/>
         </w:rPr>
         <w:fldChar w:fldCharType="end"/>
       </w:r>
       <w:r>
         <w:rPr>
-          <w:highlight w:val="yellow"/>
+          <w:highlight w:val="green"/>
         </w:rPr>
         <w:tab/>
       </w:r>
       <w:r>
         <w:rPr>
-          <w:highlight w:val="yellow"/>
+          <w:highlight w:val="green"/>
         </w:rPr>
         <w:t>PLANEJAMENTO DO PROJETO</w:t>
       </w:r>
@@ -2792,18 +3042,18 @@
           <w:numId w:val="36"/>
         </w:numPr>
         <w:rPr>
-          <w:highlight w:val="yellow"/>
-        </w:rPr>
-      </w:pPr>
-      <w:bookmarkStart w:id="11" w:name="_Toc73427769"/>
-      <w:r>
-        <w:rPr>
-          <w:highlight w:val="yellow"/>
+          <w:highlight w:val="green"/>
+        </w:rPr>
+      </w:pPr>
+      <w:bookmarkStart w:id="12" w:name="_Toc73427769"/>
+      <w:r>
+        <w:rPr>
+          <w:highlight w:val="green"/>
         </w:rPr>
         <w:lastRenderedPageBreak/>
         <w:t>PLANEJAMENTO DO PROJETO</w:t>
       </w:r>
-      <w:bookmarkEnd w:id="11"/>
+      <w:bookmarkEnd w:id="12"/>
     </w:p>
     <w:p>
       <w:pPr>
@@ -2812,14 +3062,14 @@
           <w:b/>
         </w:rPr>
       </w:pPr>
-      <w:bookmarkStart w:id="12" w:name="_Toc73427770"/>
+      <w:bookmarkStart w:id="13" w:name="_Toc73427770"/>
       <w:r>
         <w:rPr>
           <w:b/>
         </w:rPr>
         <w:t>Definição da Equipe do projeto</w:t>
       </w:r>
-      <w:bookmarkEnd w:id="12"/>
+      <w:bookmarkEnd w:id="13"/>
       <w:r>
         <w:rPr>
           <w:b/>
@@ -2893,47 +3143,75 @@
         <w:rPr>
           <w:highlight w:val="green"/>
         </w:rPr>
-        <w:t xml:space="preserve"> que o </w:t>
+        <w:t xml:space="preserve"> que o Scrum Master e o PO estivessem 100% a par de cada uma das atividades feitas e entregas do projeto, o que desorganizou o processo. </w:t>
+      </w:r>
+    </w:p>
+    <w:p>
+      <w:pPr>
+        <w:rPr>
+          <w:highlight w:val="green"/>
+        </w:rPr>
+      </w:pPr>
+    </w:p>
+    <w:p>
+      <w:pPr>
+        <w:rPr>
+          <w:highlight w:val="green"/>
+        </w:rPr>
+      </w:pPr>
+      <w:r>
+        <w:rPr>
+          <w:highlight w:val="green"/>
+        </w:rPr>
+        <w:t xml:space="preserve">Então em nossa segunda Sprint tivemos uma mudança na organização, onde </w:t>
+      </w:r>
+      <w:proofErr w:type="gramStart"/>
+      <w:r>
+        <w:rPr>
+          <w:highlight w:val="green"/>
+        </w:rPr>
+        <w:t>nossas funções forma</w:t>
+      </w:r>
+      <w:proofErr w:type="gramEnd"/>
+      <w:r>
+        <w:rPr>
+          <w:highlight w:val="green"/>
+        </w:rPr>
+        <w:t xml:space="preserve"> mais fixas. O Guilherme Brandão executou a função de PO e </w:t>
       </w:r>
       <w:proofErr w:type="spellStart"/>
       <w:r>
         <w:rPr>
           <w:highlight w:val="green"/>
         </w:rPr>
-        <w:t>Scrum</w:t>
+        <w:t>Devs</w:t>
       </w:r>
       <w:proofErr w:type="spellEnd"/>
       <w:r>
         <w:rPr>
           <w:highlight w:val="green"/>
         </w:rPr>
-        <w:t xml:space="preserve"> Master e o PO estivessem 100% a par de cada uma das atividades feitas e entregas do projeto, o que desorganizou o processo. </w:t>
-      </w:r>
-    </w:p>
-    <w:p>
-      <w:pPr>
-        <w:rPr>
-          <w:highlight w:val="green"/>
-        </w:rPr>
-      </w:pPr>
-    </w:p>
-    <w:p>
-      <w:pPr>
-        <w:rPr>
-          <w:highlight w:val="green"/>
-        </w:rPr>
-      </w:pPr>
-      <w:r>
-        <w:rPr>
-          <w:highlight w:val="green"/>
-        </w:rPr>
-        <w:t xml:space="preserve">Então em nossa segunda Sprint tivemos uma mudança na organização, onde nossas funções forma mais fixas. O Guilherme Brandão executou a função de PO e </w:t>
+        <w:t xml:space="preserve">, o Enzo Brigante foi o Scrum Master e </w:t>
       </w:r>
       <w:proofErr w:type="spellStart"/>
       <w:r>
         <w:rPr>
           <w:highlight w:val="green"/>
         </w:rPr>
+        <w:t>Dev</w:t>
+      </w:r>
+      <w:proofErr w:type="spellEnd"/>
+      <w:r>
+        <w:rPr>
+          <w:highlight w:val="green"/>
+        </w:rPr>
+        <w:t xml:space="preserve">, enquanto o Cristian, o Kevin e o Lucas foram </w:t>
+      </w:r>
+      <w:proofErr w:type="spellStart"/>
+      <w:r>
+        <w:rPr>
+          <w:highlight w:val="green"/>
+        </w:rPr>
         <w:t>Devs</w:t>
       </w:r>
       <w:proofErr w:type="spellEnd"/>
@@ -2941,290 +3219,233 @@
         <w:rPr>
           <w:highlight w:val="green"/>
         </w:rPr>
-        <w:t xml:space="preserve">, o Enzo Brigante foi o </w:t>
+        <w:t>.</w:t>
+      </w:r>
+      <w:r>
+        <w:rPr>
+          <w:highlight w:val="green"/>
+        </w:rPr>
+        <w:t xml:space="preserve"> Essa rotação nos garantiu um </w:t>
       </w:r>
       <w:proofErr w:type="spellStart"/>
       <w:r>
         <w:rPr>
           <w:highlight w:val="green"/>
         </w:rPr>
-        <w:t>Scrum</w:t>
+        <w:t>secesso</w:t>
       </w:r>
       <w:proofErr w:type="spellEnd"/>
       <w:r>
         <w:rPr>
           <w:highlight w:val="green"/>
         </w:rPr>
-        <w:t xml:space="preserve"> Master e </w:t>
+        <w:t xml:space="preserve"> maior visto que haviam duas pessoas desde o começo do projeto de olho em cada etapa, entregável e função durante o projeto</w:t>
+      </w:r>
+    </w:p>
+    <w:p>
+      <w:pPr>
+        <w:rPr>
+          <w:highlight w:val="green"/>
+        </w:rPr>
+      </w:pPr>
+    </w:p>
+    <w:p>
+      <w:pPr>
+        <w:pStyle w:val="Ttulo2"/>
+        <w:rPr>
+          <w:b/>
+          <w:highlight w:val="green"/>
+        </w:rPr>
+      </w:pPr>
+      <w:bookmarkStart w:id="14" w:name="_Toc73427771"/>
+      <w:r>
+        <w:rPr>
+          <w:b/>
+          <w:highlight w:val="green"/>
+        </w:rPr>
+        <w:t>PROCESSO E FERRAMENTA DE GESTÃO DE PROJETOS</w:t>
+      </w:r>
+      <w:bookmarkEnd w:id="14"/>
+      <w:r>
+        <w:rPr>
+          <w:b/>
+          <w:highlight w:val="green"/>
+        </w:rPr>
+        <w:t xml:space="preserve"> </w:t>
+      </w:r>
+    </w:p>
+    <w:p>
+      <w:pPr>
+        <w:rPr>
+          <w:highlight w:val="green"/>
+        </w:rPr>
+      </w:pPr>
+      <w:r>
+        <w:rPr>
+          <w:highlight w:val="green"/>
+        </w:rPr>
+        <w:t xml:space="preserve">A ferramenta </w:t>
       </w:r>
       <w:proofErr w:type="spellStart"/>
       <w:r>
         <w:rPr>
           <w:highlight w:val="green"/>
         </w:rPr>
-        <w:t>Dev</w:t>
+        <w:t>ultizada</w:t>
       </w:r>
       <w:proofErr w:type="spellEnd"/>
       <w:r>
         <w:rPr>
           <w:highlight w:val="green"/>
         </w:rPr>
-        <w:t xml:space="preserve">, enquanto o Cristian, o Kevin e o Lucas foram </w:t>
+        <w:t xml:space="preserve"> foi o </w:t>
       </w:r>
       <w:proofErr w:type="spellStart"/>
       <w:r>
         <w:rPr>
           <w:highlight w:val="green"/>
         </w:rPr>
-        <w:t>Devs</w:t>
+        <w:t>Trello</w:t>
       </w:r>
       <w:proofErr w:type="spellEnd"/>
       <w:r>
         <w:rPr>
           <w:highlight w:val="green"/>
         </w:rPr>
-        <w:t>.</w:t>
-      </w:r>
-      <w:r>
-        <w:rPr>
-          <w:highlight w:val="green"/>
-        </w:rPr>
-        <w:t xml:space="preserve"> Essa rotação nos garantiu um </w:t>
+        <w:t xml:space="preserve"> pela forma simples e adequada de organização</w:t>
+      </w:r>
+    </w:p>
+    <w:p>
+      <w:pPr>
+        <w:rPr>
+          <w:highlight w:val="green"/>
+        </w:rPr>
+      </w:pPr>
+      <w:r>
+        <w:rPr>
+          <w:highlight w:val="green"/>
+        </w:rPr>
+        <w:t xml:space="preserve">As tarefas foram divididas </w:t>
       </w:r>
       <w:proofErr w:type="spellStart"/>
       <w:r>
         <w:rPr>
           <w:highlight w:val="green"/>
         </w:rPr>
-        <w:t>secesso</w:t>
+        <w:t>varias</w:t>
       </w:r>
       <w:proofErr w:type="spellEnd"/>
       <w:r>
         <w:rPr>
           <w:highlight w:val="green"/>
         </w:rPr>
-        <w:t xml:space="preserve"> maior visto que haviam duas pessoas desde o começo do projeto de olho em cada etapa, entregável e função durante o projeto</w:t>
-      </w:r>
-    </w:p>
-    <w:p>
-      <w:pPr>
-        <w:rPr>
-          <w:highlight w:val="green"/>
-        </w:rPr>
-      </w:pPr>
-    </w:p>
-    <w:p>
-      <w:pPr>
-        <w:pStyle w:val="Ttulo2"/>
-        <w:rPr>
-          <w:b/>
-          <w:highlight w:val="green"/>
-        </w:rPr>
-      </w:pPr>
-      <w:bookmarkStart w:id="13" w:name="_Toc73427771"/>
-      <w:r>
-        <w:rPr>
-          <w:b/>
-          <w:highlight w:val="green"/>
-        </w:rPr>
-        <w:t>PROCESSO E FERRAMENTA DE GESTÃO DE PROJETOS</w:t>
-      </w:r>
-      <w:bookmarkEnd w:id="13"/>
-      <w:r>
-        <w:rPr>
-          <w:b/>
-          <w:highlight w:val="green"/>
-        </w:rPr>
-        <w:t xml:space="preserve"> </w:t>
-      </w:r>
-    </w:p>
-    <w:p>
-      <w:pPr>
-        <w:rPr>
-          <w:highlight w:val="green"/>
-        </w:rPr>
-      </w:pPr>
-      <w:r>
-        <w:rPr>
-          <w:highlight w:val="green"/>
-        </w:rPr>
-        <w:t xml:space="preserve">A ferramenta </w:t>
+        <w:t xml:space="preserve"> partes. A parte de documentação, Help Desk e Fluxograma, Sustentação</w:t>
+      </w:r>
+      <w:r>
+        <w:rPr>
+          <w:highlight w:val="green"/>
+        </w:rPr>
+        <w:t xml:space="preserve"> e Requisitos </w:t>
+      </w:r>
+      <w:r>
+        <w:rPr>
+          <w:highlight w:val="green"/>
+        </w:rPr>
+        <w:t xml:space="preserve"> feita por Guilherme Brandão, Lucas </w:t>
       </w:r>
       <w:proofErr w:type="spellStart"/>
       <w:r>
         <w:rPr>
           <w:highlight w:val="green"/>
         </w:rPr>
-        <w:t>ultizada</w:t>
+        <w:t>Bazilio</w:t>
       </w:r>
       <w:proofErr w:type="spellEnd"/>
       <w:r>
         <w:rPr>
           <w:highlight w:val="green"/>
         </w:rPr>
-        <w:t xml:space="preserve"> foi o </w:t>
+        <w:t xml:space="preserve"> e Cristian Alexandre</w:t>
+      </w:r>
+      <w:r>
+        <w:rPr>
+          <w:highlight w:val="green"/>
+        </w:rPr>
+        <w:t xml:space="preserve"> com </w:t>
       </w:r>
       <w:proofErr w:type="spellStart"/>
       <w:r>
         <w:rPr>
           <w:highlight w:val="green"/>
         </w:rPr>
-        <w:t>Trello</w:t>
+        <w:t>Auxilio</w:t>
       </w:r>
       <w:proofErr w:type="spellEnd"/>
       <w:r>
         <w:rPr>
           <w:highlight w:val="green"/>
         </w:rPr>
-        <w:t xml:space="preserve"> pela forma simples e adequada de organização</w:t>
-      </w:r>
-    </w:p>
-    <w:p>
-      <w:pPr>
-        <w:rPr>
-          <w:highlight w:val="green"/>
-        </w:rPr>
-      </w:pPr>
-      <w:r>
-        <w:rPr>
-          <w:highlight w:val="green"/>
-        </w:rPr>
-        <w:t xml:space="preserve">As tarefas foram divididas </w:t>
+        <w:t xml:space="preserve"> de Enzo Brigante e de  Kevin </w:t>
       </w:r>
       <w:proofErr w:type="spellStart"/>
       <w:r>
         <w:rPr>
           <w:highlight w:val="green"/>
         </w:rPr>
-        <w:t>varias</w:t>
+        <w:t>Weselka</w:t>
       </w:r>
       <w:proofErr w:type="spellEnd"/>
       <w:r>
         <w:rPr>
           <w:highlight w:val="green"/>
         </w:rPr>
-        <w:t xml:space="preserve"> partes. A parte de documentação, Help Desk e Fluxograma, Sustentação</w:t>
-      </w:r>
-      <w:r>
-        <w:rPr>
-          <w:highlight w:val="green"/>
-        </w:rPr>
-        <w:t xml:space="preserve"> e </w:t>
-      </w:r>
-      <w:proofErr w:type="gramStart"/>
-      <w:r>
-        <w:rPr>
-          <w:highlight w:val="green"/>
-        </w:rPr>
-        <w:t xml:space="preserve">Requisitos </w:t>
-      </w:r>
-      <w:r>
-        <w:rPr>
-          <w:highlight w:val="green"/>
-        </w:rPr>
-        <w:t xml:space="preserve"> feita</w:t>
-      </w:r>
-      <w:proofErr w:type="gramEnd"/>
-      <w:r>
-        <w:rPr>
-          <w:highlight w:val="green"/>
-        </w:rPr>
-        <w:t xml:space="preserve"> por Guilherme Brandão, Lucas </w:t>
+        <w:t xml:space="preserve"> que trabalharam na parte técnica do projeto na maior parte do tempo como a estrutura do site, Banco de dados , Simulador financeiro, </w:t>
       </w:r>
       <w:proofErr w:type="spellStart"/>
       <w:r>
         <w:rPr>
           <w:highlight w:val="green"/>
         </w:rPr>
-        <w:t>Bazilio</w:t>
+        <w:t>Analytics</w:t>
       </w:r>
       <w:proofErr w:type="spellEnd"/>
       <w:r>
         <w:rPr>
           <w:highlight w:val="green"/>
         </w:rPr>
-        <w:t xml:space="preserve"> e Cristian Alexandre</w:t>
-      </w:r>
-      <w:r>
-        <w:rPr>
-          <w:highlight w:val="green"/>
-        </w:rPr>
-        <w:t xml:space="preserve"> com </w:t>
+        <w:t xml:space="preserve">, Tendo um pouco de </w:t>
       </w:r>
       <w:proofErr w:type="spellStart"/>
       <w:r>
         <w:rPr>
           <w:highlight w:val="green"/>
         </w:rPr>
-        <w:t>Auxilio</w:t>
+        <w:t>auxilio</w:t>
       </w:r>
       <w:proofErr w:type="spellEnd"/>
       <w:r>
         <w:rPr>
           <w:highlight w:val="green"/>
         </w:rPr>
-        <w:t xml:space="preserve"> de Enzo Brigante e de  Kevin </w:t>
-      </w:r>
-      <w:proofErr w:type="spellStart"/>
-      <w:r>
-        <w:rPr>
-          <w:highlight w:val="green"/>
-        </w:rPr>
-        <w:t>Weselka</w:t>
-      </w:r>
-      <w:proofErr w:type="spellEnd"/>
-      <w:r>
-        <w:rPr>
-          <w:highlight w:val="green"/>
-        </w:rPr>
-        <w:t xml:space="preserve"> que trabalharam na parte técnica do projeto na maior parte do tempo como a estrutura do site, Banco de dados , Simulador financeiro, </w:t>
-      </w:r>
-      <w:proofErr w:type="spellStart"/>
-      <w:r>
-        <w:rPr>
-          <w:highlight w:val="green"/>
-        </w:rPr>
-        <w:t>Analytics</w:t>
-      </w:r>
-      <w:proofErr w:type="spellEnd"/>
-      <w:r>
-        <w:rPr>
-          <w:highlight w:val="green"/>
-        </w:rPr>
-        <w:t xml:space="preserve">, Tendo um pouco de </w:t>
-      </w:r>
-      <w:proofErr w:type="spellStart"/>
-      <w:r>
-        <w:rPr>
-          <w:highlight w:val="green"/>
-        </w:rPr>
-        <w:t>auxilio</w:t>
-      </w:r>
-      <w:proofErr w:type="spellEnd"/>
-      <w:r>
-        <w:rPr>
-          <w:highlight w:val="green"/>
-        </w:rPr>
         <w:t xml:space="preserve"> da outra equipe também em certos aspectos.</w:t>
       </w:r>
     </w:p>
     <w:p>
       <w:pPr>
         <w:rPr>
-          <w:highlight w:val="green"/>
-        </w:rPr>
-      </w:pPr>
-    </w:p>
-    <w:p>
-      <w:pPr>
-        <w:rPr>
           <w:highlight w:val="yellow"/>
         </w:rPr>
       </w:pPr>
-      <w:r>
-        <w:rPr>
-          <w:noProof/>
-          <w:lang w:eastAsia="pt-BR"/>
+    </w:p>
+    <w:p>
+      <w:pPr>
+        <w:rPr>
+          <w:highlight w:val="yellow"/>
+        </w:rPr>
+      </w:pPr>
+      <w:r>
+        <w:rPr>
+          <w:noProof/>
         </w:rPr>
         <w:lastRenderedPageBreak/>
         <w:drawing>
@@ -3243,7 +3464,7 @@
                     <pic:cNvPicPr/>
                   </pic:nvPicPr>
                   <pic:blipFill>
-                    <a:blip r:embed="rId18"/>
+                    <a:blip r:embed="rId20"/>
                     <a:stretch>
                       <a:fillRect/>
                     </a:stretch>
@@ -3269,36 +3490,35 @@
         <w:pStyle w:val="Ttulo2"/>
         <w:rPr>
           <w:b/>
+          <w:highlight w:val="green"/>
+        </w:rPr>
+      </w:pPr>
+      <w:bookmarkStart w:id="15" w:name="_Toc73427772"/>
+      <w:r>
+        <w:rPr>
+          <w:b/>
+          <w:highlight w:val="green"/>
+        </w:rPr>
+        <w:t>Gestão dos Riscos do Projeto</w:t>
+      </w:r>
+      <w:bookmarkEnd w:id="15"/>
+      <w:r>
+        <w:rPr>
+          <w:b/>
+          <w:highlight w:val="green"/>
+        </w:rPr>
+        <w:t xml:space="preserve"> </w:t>
+      </w:r>
+    </w:p>
+    <w:p>
+      <w:pPr>
+        <w:rPr>
           <w:highlight w:val="yellow"/>
         </w:rPr>
       </w:pPr>
-      <w:bookmarkStart w:id="14" w:name="_Toc73427772"/>
-      <w:r>
-        <w:rPr>
-          <w:b/>
-          <w:highlight w:val="yellow"/>
-        </w:rPr>
-        <w:t>Gestão dos Riscos do Projeto</w:t>
-      </w:r>
-      <w:bookmarkEnd w:id="14"/>
-      <w:r>
-        <w:rPr>
-          <w:b/>
-          <w:highlight w:val="yellow"/>
-        </w:rPr>
-        <w:t xml:space="preserve"> </w:t>
-      </w:r>
-    </w:p>
-    <w:p>
-      <w:pPr>
-        <w:rPr>
-          <w:highlight w:val="yellow"/>
-        </w:rPr>
-      </w:pPr>
-      <w:r>
-        <w:rPr>
-          <w:noProof/>
-          <w:lang w:eastAsia="pt-BR"/>
+      <w:r>
+        <w:rPr>
+          <w:noProof/>
         </w:rPr>
         <w:drawing>
           <wp:inline distT="0" distB="0" distL="0" distR="0" wp14:anchorId="5D7E225C" wp14:editId="4AF8F89D">
@@ -3316,7 +3536,7 @@
                     <pic:cNvPicPr/>
                   </pic:nvPicPr>
                   <pic:blipFill>
-                    <a:blip r:embed="rId19"/>
+                    <a:blip r:embed="rId21"/>
                     <a:stretch>
                       <a:fillRect/>
                     </a:stretch>
@@ -3352,53 +3572,51 @@
       </w:pPr>
       <w:r>
         <w:rPr>
+          <w:highlight w:val="green"/>
+        </w:rPr>
+        <w:tab/>
+      </w:r>
+      <w:r>
+        <w:rPr>
+          <w:highlight w:val="green"/>
+        </w:rPr>
+        <w:t xml:space="preserve">Esses são </w:t>
+      </w:r>
+      <w:r>
+        <w:rPr>
+          <w:highlight w:val="green"/>
+        </w:rPr>
+        <w:t>os principais riscos levantados</w:t>
+      </w:r>
+      <w:r>
+        <w:rPr>
+          <w:highlight w:val="green"/>
+        </w:rPr>
+        <w:t xml:space="preserve"> pela a nossa equipe</w:t>
+      </w:r>
+      <w:r>
+        <w:rPr>
+          <w:highlight w:val="green"/>
+        </w:rPr>
+        <w:t xml:space="preserve">, sua classificação </w:t>
+      </w:r>
+      <w:r>
+        <w:rPr>
+          <w:highlight w:val="green"/>
+        </w:rPr>
+        <w:t>vai de baixo, médio a alto. Seguido dele possuímos a janela de resposta aos riscos classificados no nosso painel.</w:t>
+      </w:r>
+    </w:p>
+    <w:p>
+      <w:pPr>
+        <w:jc w:val="left"/>
+        <w:rPr>
           <w:highlight w:val="yellow"/>
         </w:rPr>
-        <w:tab/>
-      </w:r>
-      <w:r>
-        <w:rPr>
-          <w:highlight w:val="green"/>
-        </w:rPr>
-        <w:t xml:space="preserve">Esses são </w:t>
-      </w:r>
-      <w:r>
-        <w:rPr>
-          <w:highlight w:val="green"/>
-        </w:rPr>
-        <w:t>os principais riscos levantados</w:t>
-      </w:r>
-      <w:r>
-        <w:rPr>
-          <w:highlight w:val="green"/>
-        </w:rPr>
-        <w:t xml:space="preserve"> pela a nossa equipe</w:t>
-      </w:r>
-      <w:r>
-        <w:rPr>
-          <w:highlight w:val="green"/>
-        </w:rPr>
-        <w:t xml:space="preserve">, sua classificação </w:t>
-      </w:r>
-      <w:r>
-        <w:rPr>
-          <w:highlight w:val="green"/>
-        </w:rPr>
-        <w:t>vai de baixo, médio a alto. Seguido dele possuímos a janela de resposta aos riscos classificados no nosso painel.</w:t>
-      </w:r>
-    </w:p>
-    <w:p>
-      <w:pPr>
-        <w:jc w:val="left"/>
-        <w:rPr>
-          <w:highlight w:val="green"/>
-        </w:rPr>
-      </w:pPr>
-      <w:r>
-        <w:rPr>
-          <w:noProof/>
-          <w:highlight w:val="green"/>
-          <w:lang w:eastAsia="pt-BR"/>
+      </w:pPr>
+      <w:r>
+        <w:rPr>
+          <w:noProof/>
         </w:rPr>
         <w:lastRenderedPageBreak/>
         <w:drawing>
@@ -3417,7 +3635,7 @@
                     <pic:cNvPicPr/>
                   </pic:nvPicPr>
                   <pic:blipFill>
-                    <a:blip r:embed="rId20"/>
+                    <a:blip r:embed="rId22"/>
                     <a:stretch>
                       <a:fillRect/>
                     </a:stretch>
@@ -3489,7 +3707,7 @@
           <w:highlight w:val="green"/>
         </w:rPr>
       </w:pPr>
-      <w:bookmarkStart w:id="15" w:name="_Toc73427773"/>
+      <w:bookmarkStart w:id="16" w:name="_Toc73427773"/>
       <w:r>
         <w:rPr>
           <w:b/>
@@ -3519,7 +3737,7 @@
         </w:rPr>
         <w:t>requisitos</w:t>
       </w:r>
-      <w:bookmarkEnd w:id="15"/>
+      <w:bookmarkEnd w:id="16"/>
       <w:r>
         <w:rPr>
           <w:b/>
@@ -3531,250 +3749,18 @@
     <w:p>
       <w:pPr>
         <w:rPr>
-          <w:highlight w:val="green"/>
-        </w:rPr>
-      </w:pPr>
-      <w:r>
-        <w:rPr>
-          <w:noProof/>
-          <w:highlight w:val="green"/>
-          <w:lang w:eastAsia="pt-BR"/>
+          <w:highlight w:val="yellow"/>
+        </w:rPr>
+      </w:pPr>
+      <w:r>
+        <w:rPr>
+          <w:noProof/>
         </w:rPr>
         <w:drawing>
           <wp:inline distT="0" distB="0" distL="0" distR="0" wp14:anchorId="5C14A340" wp14:editId="2E01B673">
             <wp:extent cx="5760720" cy="3489325"/>
             <wp:effectExtent l="0" t="0" r="0" b="0"/>
             <wp:docPr id="14" name="Imagem 14"/>
-            <wp:cNvGraphicFramePr>
-              <a:graphicFrameLocks xmlns:a="http://schemas.openxmlformats.org/drawingml/2006/main" noChangeAspect="1"/>
-            </wp:cNvGraphicFramePr>
-            <a:graphic xmlns:a="http://schemas.openxmlformats.org/drawingml/2006/main">
-              <a:graphicData uri="http://schemas.openxmlformats.org/drawingml/2006/picture">
-                <pic:pic xmlns:pic="http://schemas.openxmlformats.org/drawingml/2006/picture">
-                  <pic:nvPicPr>
-                    <pic:cNvPr id="1" name=""/>
-                    <pic:cNvPicPr/>
-                  </pic:nvPicPr>
-                  <pic:blipFill>
-                    <a:blip r:embed="rId21"/>
-                    <a:stretch>
-                      <a:fillRect/>
-                    </a:stretch>
-                  </pic:blipFill>
-                  <pic:spPr>
-                    <a:xfrm>
-                      <a:off x="0" y="0"/>
-                      <a:ext cx="5760720" cy="3489325"/>
-                    </a:xfrm>
-                    <a:prstGeom prst="rect">
-                      <a:avLst/>
-                    </a:prstGeom>
-                  </pic:spPr>
-                </pic:pic>
-              </a:graphicData>
-            </a:graphic>
-          </wp:inline>
-        </w:drawing>
-      </w:r>
-    </w:p>
-    <w:p>
-      <w:pPr>
-        <w:rPr>
-          <w:highlight w:val="green"/>
-        </w:rPr>
-      </w:pPr>
-      <w:r>
-        <w:rPr>
-          <w:highlight w:val="green"/>
-        </w:rPr>
-        <w:t>Essa lista consiste em todos os nossos requisitos do projeto em escala Fibonacci de dificuldade com sua classificação e priorização.</w:t>
-      </w:r>
-    </w:p>
-    <w:p>
-      <w:pPr>
-        <w:pStyle w:val="Ttulo2"/>
-        <w:rPr>
-          <w:b/>
-          <w:highlight w:val="green"/>
-        </w:rPr>
-      </w:pPr>
-      <w:bookmarkStart w:id="16" w:name="_Toc73427774"/>
-      <w:r>
-        <w:rPr>
-          <w:b/>
-          <w:highlight w:val="green"/>
-        </w:rPr>
-        <w:lastRenderedPageBreak/>
-        <w:t>Sprints / sprint backlog</w:t>
-      </w:r>
-      <w:bookmarkEnd w:id="16"/>
-      <w:r>
-        <w:rPr>
-          <w:b/>
-          <w:highlight w:val="green"/>
-        </w:rPr>
-        <w:t xml:space="preserve"> </w:t>
-      </w:r>
-    </w:p>
-    <w:p>
-      <w:pPr>
-        <w:rPr>
-          <w:highlight w:val="green"/>
-        </w:rPr>
-      </w:pPr>
-      <w:r>
-        <w:rPr>
-          <w:noProof/>
-          <w:highlight w:val="green"/>
-          <w:lang w:eastAsia="pt-BR"/>
-        </w:rPr>
-        <w:drawing>
-          <wp:inline distT="0" distB="0" distL="0" distR="0" wp14:anchorId="4B1EC497" wp14:editId="7668AA6C">
-            <wp:extent cx="2572109" cy="4925112"/>
-            <wp:effectExtent l="0" t="0" r="0" b="8890"/>
-            <wp:docPr id="16" name="Imagem 16"/>
-            <wp:cNvGraphicFramePr>
-              <a:graphicFrameLocks xmlns:a="http://schemas.openxmlformats.org/drawingml/2006/main" noChangeAspect="1"/>
-            </wp:cNvGraphicFramePr>
-            <a:graphic xmlns:a="http://schemas.openxmlformats.org/drawingml/2006/main">
-              <a:graphicData uri="http://schemas.openxmlformats.org/drawingml/2006/picture">
-                <pic:pic xmlns:pic="http://schemas.openxmlformats.org/drawingml/2006/picture">
-                  <pic:nvPicPr>
-                    <pic:cNvPr id="1" name=""/>
-                    <pic:cNvPicPr/>
-                  </pic:nvPicPr>
-                  <pic:blipFill>
-                    <a:blip r:embed="rId22"/>
-                    <a:stretch>
-                      <a:fillRect/>
-                    </a:stretch>
-                  </pic:blipFill>
-                  <pic:spPr>
-                    <a:xfrm>
-                      <a:off x="0" y="0"/>
-                      <a:ext cx="2572109" cy="4925112"/>
-                    </a:xfrm>
-                    <a:prstGeom prst="rect">
-                      <a:avLst/>
-                    </a:prstGeom>
-                  </pic:spPr>
-                </pic:pic>
-              </a:graphicData>
-            </a:graphic>
-          </wp:inline>
-        </w:drawing>
-      </w:r>
-    </w:p>
-    <w:p>
-      <w:pPr>
-        <w:rPr>
-          <w:highlight w:val="green"/>
-        </w:rPr>
-      </w:pPr>
-    </w:p>
-    <w:p>
-      <w:pPr>
-        <w:tabs>
-          <w:tab w:val="left" w:pos="3360"/>
-        </w:tabs>
-        <w:rPr>
-          <w:highlight w:val="green"/>
-        </w:rPr>
-      </w:pPr>
-      <w:r>
-        <w:rPr>
-          <w:highlight w:val="green"/>
-        </w:rPr>
-        <w:t xml:space="preserve">Esse é nosso backlog seguindo com as </w:t>
-      </w:r>
-      <w:proofErr w:type="spellStart"/>
-      <w:r>
-        <w:rPr>
-          <w:highlight w:val="green"/>
-        </w:rPr>
-        <w:t>MiniSprints</w:t>
-      </w:r>
-      <w:proofErr w:type="spellEnd"/>
-      <w:r>
-        <w:rPr>
-          <w:highlight w:val="green"/>
-        </w:rPr>
-        <w:t xml:space="preserve"> e cada </w:t>
-      </w:r>
-      <w:proofErr w:type="spellStart"/>
-      <w:r>
-        <w:rPr>
-          <w:highlight w:val="green"/>
-        </w:rPr>
-        <w:t>entregável</w:t>
-      </w:r>
-      <w:proofErr w:type="spellEnd"/>
-      <w:r>
-        <w:rPr>
-          <w:highlight w:val="green"/>
-        </w:rPr>
-        <w:t xml:space="preserve"> que foi solicitado de acordo com os pedidos do </w:t>
-      </w:r>
-      <w:proofErr w:type="spellStart"/>
-      <w:r>
-        <w:rPr>
-          <w:highlight w:val="green"/>
-        </w:rPr>
-        <w:t>P.o</w:t>
-      </w:r>
-      <w:proofErr w:type="spellEnd"/>
-      <w:r>
-        <w:rPr>
-          <w:highlight w:val="green"/>
-        </w:rPr>
-        <w:t xml:space="preserve"> e </w:t>
-      </w:r>
-      <w:proofErr w:type="spellStart"/>
-      <w:r>
-        <w:rPr>
-          <w:highlight w:val="green"/>
-        </w:rPr>
-        <w:t>Scrum</w:t>
-      </w:r>
-      <w:proofErr w:type="spellEnd"/>
-      <w:r>
-        <w:rPr>
-          <w:highlight w:val="green"/>
-        </w:rPr>
-        <w:t xml:space="preserve"> Master. Cada dia foi pedido uma tarefa diferente, seguindo o protocolo que foi pedido a e equipe com a metodologia ágil.</w:t>
-      </w:r>
-    </w:p>
-    <w:p>
-      <w:pPr>
-        <w:tabs>
-          <w:tab w:val="left" w:pos="3360"/>
-        </w:tabs>
-        <w:rPr>
-          <w:highlight w:val="green"/>
-        </w:rPr>
-      </w:pPr>
-    </w:p>
-    <w:p>
-      <w:pPr>
-        <w:tabs>
-          <w:tab w:val="left" w:pos="3360"/>
-        </w:tabs>
-        <w:rPr>
-          <w:highlight w:val="green"/>
-        </w:rPr>
-      </w:pPr>
-      <w:r>
-        <w:rPr>
-          <w:noProof/>
-          <w:highlight w:val="green"/>
-          <w:lang w:eastAsia="pt-BR"/>
-        </w:rPr>
-        <w:lastRenderedPageBreak/>
-        <w:drawing>
-          <wp:inline distT="0" distB="0" distL="0" distR="0" wp14:anchorId="7ADF0A5A" wp14:editId="53C2CC11">
-            <wp:extent cx="5760720" cy="5887720"/>
-            <wp:effectExtent l="0" t="0" r="0" b="0"/>
-            <wp:docPr id="18" name="Imagem 18"/>
             <wp:cNvGraphicFramePr>
               <a:graphicFrameLocks xmlns:a="http://schemas.openxmlformats.org/drawingml/2006/main" noChangeAspect="1"/>
             </wp:cNvGraphicFramePr>
@@ -3794,7 +3780,7 @@
                   <pic:spPr>
                     <a:xfrm>
                       <a:off x="0" y="0"/>
-                      <a:ext cx="5760720" cy="5887720"/>
+                      <a:ext cx="5760720" cy="3489325"/>
                     </a:xfrm>
                     <a:prstGeom prst="rect">
                       <a:avLst/>
@@ -3809,79 +3795,58 @@
     </w:p>
     <w:p>
       <w:pPr>
-        <w:tabs>
-          <w:tab w:val="left" w:pos="3360"/>
-        </w:tabs>
-        <w:rPr>
-          <w:highlight w:val="green"/>
-        </w:rPr>
-      </w:pPr>
-    </w:p>
-    <w:p>
-      <w:pPr>
-        <w:tabs>
-          <w:tab w:val="left" w:pos="3360"/>
-        </w:tabs>
-        <w:rPr>
-          <w:highlight w:val="green"/>
-        </w:rPr>
-      </w:pPr>
-      <w:r>
-        <w:rPr>
-          <w:highlight w:val="green"/>
-        </w:rPr>
-        <w:t xml:space="preserve">A primeira Mini Sprint Determinada dia 7/11 onde os entregáveis consistiam sobre a correção do site devido aos bugs que ocorreram na Sprint 2, o </w:t>
-      </w:r>
-      <w:proofErr w:type="spellStart"/>
-      <w:r>
-        <w:rPr>
-          <w:highlight w:val="green"/>
-        </w:rPr>
-        <w:t>backlog</w:t>
-      </w:r>
-      <w:proofErr w:type="spellEnd"/>
-      <w:r>
-        <w:rPr>
-          <w:highlight w:val="green"/>
-        </w:rPr>
-        <w:t xml:space="preserve"> refinado com </w:t>
-      </w:r>
-      <w:proofErr w:type="spellStart"/>
-      <w:r>
-        <w:rPr>
-          <w:highlight w:val="green"/>
-        </w:rPr>
-        <w:t>Minisprints</w:t>
-      </w:r>
-      <w:proofErr w:type="spellEnd"/>
-      <w:r>
-        <w:rPr>
-          <w:highlight w:val="green"/>
-        </w:rPr>
-        <w:t xml:space="preserve"> e decisões mais elaboradas para nossa equipe, A organização da nossa ferramenta de gestão para o começo da Sprint 3, uma modelagem de banco de dados mais objetiva e o Script que compõe os mecanismos de dados do nosso site.</w:t>
-      </w:r>
-    </w:p>
-    <w:p>
-      <w:pPr>
-        <w:tabs>
-          <w:tab w:val="left" w:pos="3360"/>
-        </w:tabs>
-        <w:rPr>
-          <w:highlight w:val="green"/>
-        </w:rPr>
-      </w:pPr>
-      <w:r>
-        <w:rPr>
-          <w:noProof/>
-          <w:highlight w:val="green"/>
-          <w:lang w:eastAsia="pt-BR"/>
+        <w:rPr>
+          <w:highlight w:val="green"/>
+        </w:rPr>
+      </w:pPr>
+      <w:r>
+        <w:rPr>
+          <w:highlight w:val="green"/>
+        </w:rPr>
+        <w:t>Essa lista consiste em todos os nossos requisitos do projeto em escala Fibonacci de dificuldade com sua classificação e priorização.</w:t>
+      </w:r>
+    </w:p>
+    <w:p>
+      <w:pPr>
+        <w:pStyle w:val="Ttulo2"/>
+        <w:rPr>
+          <w:b/>
+          <w:highlight w:val="green"/>
+        </w:rPr>
+      </w:pPr>
+      <w:bookmarkStart w:id="17" w:name="_Toc73427774"/>
+      <w:r>
+        <w:rPr>
+          <w:b/>
+          <w:highlight w:val="green"/>
         </w:rPr>
         <w:lastRenderedPageBreak/>
+        <w:t>Sprints / sprint backlog</w:t>
+      </w:r>
+      <w:bookmarkEnd w:id="17"/>
+      <w:r>
+        <w:rPr>
+          <w:b/>
+          <w:highlight w:val="green"/>
+        </w:rPr>
+        <w:t xml:space="preserve"> </w:t>
+      </w:r>
+    </w:p>
+    <w:p>
+      <w:pPr>
+        <w:rPr>
+          <w:highlight w:val="yellow"/>
+        </w:rPr>
+      </w:pPr>
+      <w:r>
+        <w:rPr>
+          <w:noProof/>
+        </w:rPr>
         <w:drawing>
-          <wp:inline distT="0" distB="0" distL="0" distR="0" wp14:anchorId="12198ACA" wp14:editId="4A40FC12">
-            <wp:extent cx="5760720" cy="2973705"/>
-            <wp:effectExtent l="0" t="0" r="0" b="0"/>
-            <wp:docPr id="19" name="Imagem 19"/>
+          <wp:inline distT="0" distB="0" distL="0" distR="0" wp14:anchorId="4B1EC497" wp14:editId="7668AA6C">
+            <wp:extent cx="2572109" cy="4925112"/>
+            <wp:effectExtent l="0" t="0" r="0" b="8890"/>
+            <wp:docPr id="16" name="Imagem 16"/>
             <wp:cNvGraphicFramePr>
               <a:graphicFrameLocks xmlns:a="http://schemas.openxmlformats.org/drawingml/2006/main" noChangeAspect="1"/>
             </wp:cNvGraphicFramePr>
@@ -3901,6 +3866,215 @@
                   <pic:spPr>
                     <a:xfrm>
                       <a:off x="0" y="0"/>
+                      <a:ext cx="2572109" cy="4925112"/>
+                    </a:xfrm>
+                    <a:prstGeom prst="rect">
+                      <a:avLst/>
+                    </a:prstGeom>
+                  </pic:spPr>
+                </pic:pic>
+              </a:graphicData>
+            </a:graphic>
+          </wp:inline>
+        </w:drawing>
+      </w:r>
+    </w:p>
+    <w:p>
+      <w:pPr>
+        <w:rPr>
+          <w:highlight w:val="yellow"/>
+        </w:rPr>
+      </w:pPr>
+    </w:p>
+    <w:p>
+      <w:pPr>
+        <w:tabs>
+          <w:tab w:val="left" w:pos="3360"/>
+        </w:tabs>
+        <w:rPr>
+          <w:highlight w:val="green"/>
+        </w:rPr>
+      </w:pPr>
+      <w:r>
+        <w:rPr>
+          <w:highlight w:val="green"/>
+        </w:rPr>
+        <w:t xml:space="preserve">Esse é nosso backlog seguindo com as </w:t>
+      </w:r>
+      <w:proofErr w:type="spellStart"/>
+      <w:r>
+        <w:rPr>
+          <w:highlight w:val="green"/>
+        </w:rPr>
+        <w:t>MiniSprints</w:t>
+      </w:r>
+      <w:proofErr w:type="spellEnd"/>
+      <w:r>
+        <w:rPr>
+          <w:highlight w:val="green"/>
+        </w:rPr>
+        <w:t xml:space="preserve"> e cada entregável que foi solicitado de acordo com os pedidos do </w:t>
+      </w:r>
+      <w:proofErr w:type="spellStart"/>
+      <w:r>
+        <w:rPr>
+          <w:highlight w:val="green"/>
+        </w:rPr>
+        <w:t>P.o</w:t>
+      </w:r>
+      <w:proofErr w:type="spellEnd"/>
+      <w:r>
+        <w:rPr>
+          <w:highlight w:val="green"/>
+        </w:rPr>
+        <w:t xml:space="preserve"> e Scrum Master. Cada dia foi pedido uma tarefa diferente, seguindo o protocolo que foi pedido a e equipe com a metodologia ágil.</w:t>
+      </w:r>
+    </w:p>
+    <w:p>
+      <w:pPr>
+        <w:tabs>
+          <w:tab w:val="left" w:pos="3360"/>
+        </w:tabs>
+        <w:rPr>
+          <w:highlight w:val="yellow"/>
+        </w:rPr>
+      </w:pPr>
+    </w:p>
+    <w:p>
+      <w:pPr>
+        <w:tabs>
+          <w:tab w:val="left" w:pos="3360"/>
+        </w:tabs>
+        <w:rPr>
+          <w:highlight w:val="yellow"/>
+        </w:rPr>
+      </w:pPr>
+      <w:r>
+        <w:rPr>
+          <w:noProof/>
+        </w:rPr>
+        <w:lastRenderedPageBreak/>
+        <w:drawing>
+          <wp:inline distT="0" distB="0" distL="0" distR="0" wp14:anchorId="7ADF0A5A" wp14:editId="53C2CC11">
+            <wp:extent cx="5760720" cy="5887720"/>
+            <wp:effectExtent l="0" t="0" r="0" b="0"/>
+            <wp:docPr id="18" name="Imagem 18"/>
+            <wp:cNvGraphicFramePr>
+              <a:graphicFrameLocks xmlns:a="http://schemas.openxmlformats.org/drawingml/2006/main" noChangeAspect="1"/>
+            </wp:cNvGraphicFramePr>
+            <a:graphic xmlns:a="http://schemas.openxmlformats.org/drawingml/2006/main">
+              <a:graphicData uri="http://schemas.openxmlformats.org/drawingml/2006/picture">
+                <pic:pic xmlns:pic="http://schemas.openxmlformats.org/drawingml/2006/picture">
+                  <pic:nvPicPr>
+                    <pic:cNvPr id="1" name=""/>
+                    <pic:cNvPicPr/>
+                  </pic:nvPicPr>
+                  <pic:blipFill>
+                    <a:blip r:embed="rId25"/>
+                    <a:stretch>
+                      <a:fillRect/>
+                    </a:stretch>
+                  </pic:blipFill>
+                  <pic:spPr>
+                    <a:xfrm>
+                      <a:off x="0" y="0"/>
+                      <a:ext cx="5760720" cy="5887720"/>
+                    </a:xfrm>
+                    <a:prstGeom prst="rect">
+                      <a:avLst/>
+                    </a:prstGeom>
+                  </pic:spPr>
+                </pic:pic>
+              </a:graphicData>
+            </a:graphic>
+          </wp:inline>
+        </w:drawing>
+      </w:r>
+    </w:p>
+    <w:p>
+      <w:pPr>
+        <w:tabs>
+          <w:tab w:val="left" w:pos="3360"/>
+        </w:tabs>
+        <w:rPr>
+          <w:highlight w:val="yellow"/>
+        </w:rPr>
+      </w:pPr>
+    </w:p>
+    <w:p>
+      <w:pPr>
+        <w:tabs>
+          <w:tab w:val="left" w:pos="3360"/>
+        </w:tabs>
+        <w:rPr>
+          <w:highlight w:val="yellow"/>
+        </w:rPr>
+      </w:pPr>
+      <w:r>
+        <w:rPr>
+          <w:highlight w:val="green"/>
+        </w:rPr>
+        <w:t xml:space="preserve">A primeira Mini Sprint Determinada dia 7/11 onde os entregáveis consistiam sobre a correção do site devido aos bugs que ocorreram na Sprint 2, o backlog refinado com </w:t>
+      </w:r>
+      <w:proofErr w:type="spellStart"/>
+      <w:r>
+        <w:rPr>
+          <w:highlight w:val="green"/>
+        </w:rPr>
+        <w:t>Minisprints</w:t>
+      </w:r>
+      <w:proofErr w:type="spellEnd"/>
+      <w:r>
+        <w:rPr>
+          <w:highlight w:val="green"/>
+        </w:rPr>
+        <w:t xml:space="preserve"> e decisões mais elaboradas para nossa equipe, A organização da nossa ferramenta de gestão para o começo da Sprint 3, uma modelagem de banco de dados mais objetiva e o Script que compõe os mecanismos de dados do nosso site</w:t>
+      </w:r>
+      <w:r>
+        <w:rPr>
+          <w:highlight w:val="yellow"/>
+        </w:rPr>
+        <w:t>.</w:t>
+      </w:r>
+    </w:p>
+    <w:p>
+      <w:pPr>
+        <w:tabs>
+          <w:tab w:val="left" w:pos="3360"/>
+        </w:tabs>
+        <w:rPr>
+          <w:highlight w:val="yellow"/>
+        </w:rPr>
+      </w:pPr>
+      <w:r>
+        <w:rPr>
+          <w:noProof/>
+        </w:rPr>
+        <w:lastRenderedPageBreak/>
+        <w:drawing>
+          <wp:inline distT="0" distB="0" distL="0" distR="0" wp14:anchorId="12198ACA" wp14:editId="4A40FC12">
+            <wp:extent cx="5760720" cy="2973705"/>
+            <wp:effectExtent l="0" t="0" r="0" b="0"/>
+            <wp:docPr id="19" name="Imagem 19"/>
+            <wp:cNvGraphicFramePr>
+              <a:graphicFrameLocks xmlns:a="http://schemas.openxmlformats.org/drawingml/2006/main" noChangeAspect="1"/>
+            </wp:cNvGraphicFramePr>
+            <a:graphic xmlns:a="http://schemas.openxmlformats.org/drawingml/2006/main">
+              <a:graphicData uri="http://schemas.openxmlformats.org/drawingml/2006/picture">
+                <pic:pic xmlns:pic="http://schemas.openxmlformats.org/drawingml/2006/picture">
+                  <pic:nvPicPr>
+                    <pic:cNvPr id="1" name=""/>
+                    <pic:cNvPicPr/>
+                  </pic:nvPicPr>
+                  <pic:blipFill>
+                    <a:blip r:embed="rId26"/>
+                    <a:stretch>
+                      <a:fillRect/>
+                    </a:stretch>
+                  </pic:blipFill>
+                  <pic:spPr>
+                    <a:xfrm>
+                      <a:off x="0" y="0"/>
                       <a:ext cx="5760720" cy="2973705"/>
                     </a:xfrm>
                     <a:prstGeom prst="rect">
@@ -3975,29 +4149,29 @@
     <w:p>
       <w:pPr>
         <w:rPr>
-          <w:highlight w:val="green"/>
-        </w:rPr>
-      </w:pPr>
-    </w:p>
-    <w:p>
-      <w:pPr>
-        <w:rPr>
-          <w:highlight w:val="green"/>
-        </w:rPr>
-      </w:pPr>
-    </w:p>
-    <w:p>
-      <w:pPr>
-        <w:rPr>
-          <w:highlight w:val="green"/>
+          <w:highlight w:val="yellow"/>
+        </w:rPr>
+      </w:pPr>
+    </w:p>
+    <w:p>
+      <w:pPr>
+        <w:rPr>
+          <w:highlight w:val="yellow"/>
+        </w:rPr>
+      </w:pPr>
+    </w:p>
+    <w:p>
+      <w:pPr>
+        <w:rPr>
+          <w:highlight w:val="yellow"/>
         </w:rPr>
         <w:sectPr>
-          <w:headerReference w:type="even" r:id="rId25"/>
-          <w:headerReference w:type="default" r:id="rId26"/>
-          <w:footerReference w:type="even" r:id="rId27"/>
-          <w:footerReference w:type="default" r:id="rId28"/>
-          <w:headerReference w:type="first" r:id="rId29"/>
-          <w:footerReference w:type="first" r:id="rId30"/>
+          <w:headerReference w:type="even" r:id="rId27"/>
+          <w:headerReference w:type="default" r:id="rId28"/>
+          <w:footerReference w:type="even" r:id="rId29"/>
+          <w:footerReference w:type="default" r:id="rId30"/>
+          <w:headerReference w:type="first" r:id="rId31"/>
+          <w:footerReference w:type="first" r:id="rId32"/>
           <w:pgSz w:w="11907" w:h="16840" w:code="9"/>
           <w:pgMar w:top="1701" w:right="1134" w:bottom="1531" w:left="1701" w:header="709" w:footer="709" w:gutter="0"/>
           <w:cols w:space="708"/>
@@ -4009,7 +4183,6 @@
         <w:rPr>
           <w:noProof/>
           <w:highlight w:val="green"/>
-          <w:lang w:eastAsia="pt-BR"/>
         </w:rPr>
         <w:drawing>
           <wp:anchor distT="0" distB="0" distL="114300" distR="114300" simplePos="0" relativeHeight="251658240" behindDoc="0" locked="0" layoutInCell="1" allowOverlap="1" wp14:anchorId="0D08AA15" wp14:editId="50B14318">
@@ -4035,7 +4208,7 @@
                     <pic:cNvPicPr/>
                   </pic:nvPicPr>
                   <pic:blipFill>
-                    <a:blip r:embed="rId31"/>
+                    <a:blip r:embed="rId33"/>
                     <a:stretch>
                       <a:fillRect/>
                     </a:stretch>
@@ -4073,21 +4246,7 @@
         <w:rPr>
           <w:highlight w:val="green"/>
         </w:rPr>
-        <w:t xml:space="preserve"> mini </w:t>
-      </w:r>
-      <w:proofErr w:type="spellStart"/>
-      <w:r>
-        <w:rPr>
-          <w:highlight w:val="green"/>
-        </w:rPr>
-        <w:t>sprint</w:t>
-      </w:r>
-      <w:proofErr w:type="spellEnd"/>
-      <w:r>
-        <w:rPr>
-          <w:highlight w:val="green"/>
-        </w:rPr>
-        <w:t xml:space="preserve"> realizada dia 21/11 onde foi discutido a nossa apresentação ao cliente com através do Power Point, o fluxograma do nosso processo de atendimento </w:t>
+        <w:t xml:space="preserve"> mini sprint realizada dia 21/11 onde foi discutido a nossa apresentação ao cliente com através do Power Point, o fluxograma do nosso processo de atendimento </w:t>
       </w:r>
       <w:r>
         <w:rPr>
@@ -4131,8 +4290,6 @@
         <w:br w:type="textWrapping" w:clear="all"/>
       </w:r>
     </w:p>
-    <w:bookmarkStart w:id="17" w:name="_GoBack"/>
-    <w:bookmarkEnd w:id="17"/>
     <w:p>
       <w:pPr>
         <w:pStyle w:val="FolhadeRostodosCaptulos"/>
@@ -4553,12 +4710,12 @@
           <w:highlight w:val="yellow"/>
         </w:rPr>
         <w:sectPr>
-          <w:headerReference w:type="even" r:id="rId32"/>
-          <w:headerReference w:type="default" r:id="rId33"/>
-          <w:footerReference w:type="even" r:id="rId34"/>
-          <w:footerReference w:type="default" r:id="rId35"/>
-          <w:headerReference w:type="first" r:id="rId36"/>
-          <w:footerReference w:type="first" r:id="rId37"/>
+          <w:headerReference w:type="even" r:id="rId34"/>
+          <w:headerReference w:type="default" r:id="rId35"/>
+          <w:footerReference w:type="even" r:id="rId36"/>
+          <w:footerReference w:type="default" r:id="rId37"/>
+          <w:headerReference w:type="first" r:id="rId38"/>
+          <w:footerReference w:type="first" r:id="rId39"/>
           <w:pgSz w:w="11907" w:h="16840" w:code="9"/>
           <w:pgMar w:top="1701" w:right="1134" w:bottom="1531" w:left="1701" w:header="720" w:footer="720" w:gutter="0"/>
           <w:cols w:space="708"/>
@@ -4897,10 +5054,10 @@
           <w:highlight w:val="yellow"/>
         </w:rPr>
         <w:sectPr>
-          <w:headerReference w:type="default" r:id="rId38"/>
-          <w:footerReference w:type="default" r:id="rId39"/>
-          <w:headerReference w:type="first" r:id="rId40"/>
-          <w:footerReference w:type="first" r:id="rId41"/>
+          <w:headerReference w:type="default" r:id="rId40"/>
+          <w:footerReference w:type="default" r:id="rId41"/>
+          <w:headerReference w:type="first" r:id="rId42"/>
+          <w:footerReference w:type="first" r:id="rId43"/>
           <w:pgSz w:w="11907" w:h="16840" w:code="9"/>
           <w:pgMar w:top="1701" w:right="1134" w:bottom="1531" w:left="1701" w:header="720" w:footer="720" w:gutter="0"/>
           <w:cols w:space="708"/>
@@ -5261,11 +5418,11 @@
           <w:tab w:val="clear" w:pos="851"/>
         </w:tabs>
         <w:sectPr>
-          <w:headerReference w:type="even" r:id="rId42"/>
-          <w:headerReference w:type="default" r:id="rId43"/>
-          <w:footerReference w:type="default" r:id="rId44"/>
-          <w:headerReference w:type="first" r:id="rId45"/>
-          <w:footerReference w:type="first" r:id="rId46"/>
+          <w:headerReference w:type="even" r:id="rId44"/>
+          <w:headerReference w:type="default" r:id="rId45"/>
+          <w:footerReference w:type="default" r:id="rId46"/>
+          <w:headerReference w:type="first" r:id="rId47"/>
+          <w:footerReference w:type="first" r:id="rId48"/>
           <w:type w:val="continuous"/>
           <w:pgSz w:w="11907" w:h="16840" w:code="9"/>
           <w:pgMar w:top="1701" w:right="1134" w:bottom="1531" w:left="1701" w:header="720" w:footer="720" w:gutter="0"/>
@@ -5353,7 +5510,7 @@
         </w:rPr>
         <w:t xml:space="preserve">v. 32, n. 3, p. 635-40, Apr-May 2004. ISSN 0363-5465 (Print). Disponível em: &lt; </w:t>
       </w:r>
-      <w:hyperlink r:id="rId47" w:history="1">
+      <w:hyperlink r:id="rId49" w:history="1">
         <w:r>
           <w:rPr>
             <w:rStyle w:val="Hyperlink"/>
@@ -5636,7 +5793,7 @@
         </w:rPr>
         <w:t xml:space="preserve">Disponível em: &lt; </w:t>
       </w:r>
-      <w:hyperlink r:id="rId48" w:history="1">
+      <w:hyperlink r:id="rId50" w:history="1">
         <w:r>
           <w:rPr>
             <w:rStyle w:val="Hyperlink"/>
@@ -5699,10 +5856,10 @@
       </w:pPr>
     </w:p>
     <w:sectPr>
-      <w:headerReference w:type="default" r:id="rId49"/>
-      <w:footerReference w:type="default" r:id="rId50"/>
-      <w:headerReference w:type="first" r:id="rId51"/>
-      <w:footerReference w:type="first" r:id="rId52"/>
+      <w:headerReference w:type="default" r:id="rId51"/>
+      <w:footerReference w:type="default" r:id="rId52"/>
+      <w:headerReference w:type="first" r:id="rId53"/>
+      <w:footerReference w:type="first" r:id="rId54"/>
       <w:pgSz w:w="11907" w:h="16840" w:code="9"/>
       <w:pgMar w:top="1701" w:right="1134" w:bottom="1531" w:left="1701" w:header="709" w:footer="709" w:gutter="0"/>
       <w:cols w:space="708"/>
@@ -5742,7 +5899,7 @@
 </file>
 
 <file path=word/endnotes.xml><?xml version="1.0" encoding="utf-8"?>
-<w:endnotes xmlns:wpc="http://schemas.microsoft.com/office/word/2010/wordprocessingCanvas" xmlns:cx="http://schemas.microsoft.com/office/drawing/2014/chartex" xmlns:mc="http://schemas.openxmlformats.org/markup-compatibility/2006" xmlns:o="urn:schemas-microsoft-com:office:office" xmlns:r="http://schemas.openxmlformats.org/officeDocument/2006/relationships" xmlns:m="http://schemas.openxmlformats.org/officeDocument/2006/math" xmlns:v="urn:schemas-microsoft-com:vml" xmlns:wp14="http://schemas.microsoft.com/office/word/2010/wordprocessingDrawing" xmlns:wp="http://schemas.openxmlformats.org/drawingml/2006/wordprocessingDrawing" xmlns:w10="urn:schemas-microsoft-com:office:word" xmlns:w="http://schemas.openxmlformats.org/wordprocessingml/2006/main" xmlns:w14="http://schemas.microsoft.com/office/word/2010/wordml" xmlns:w15="http://schemas.microsoft.com/office/word/2012/wordml" xmlns:w16se="http://schemas.microsoft.com/office/word/2015/wordml/symex" xmlns:wpg="http://schemas.microsoft.com/office/word/2010/wordprocessingGroup" xmlns:wpi="http://schemas.microsoft.com/office/word/2010/wordprocessingInk" xmlns:wne="http://schemas.microsoft.com/office/word/2006/wordml" xmlns:wps="http://schemas.microsoft.com/office/word/2010/wordprocessingShape" mc:Ignorable="w14 w15 w16se wp14">
+<w:endnotes xmlns:wpc="http://schemas.microsoft.com/office/word/2010/wordprocessingCanvas" xmlns:cx="http://schemas.microsoft.com/office/drawing/2014/chartex" xmlns:cx1="http://schemas.microsoft.com/office/drawing/2015/9/8/chartex" xmlns:cx2="http://schemas.microsoft.com/office/drawing/2015/10/21/chartex" xmlns:cx3="http://schemas.microsoft.com/office/drawing/2016/5/9/chartex" xmlns:cx4="http://schemas.microsoft.com/office/drawing/2016/5/10/chartex" xmlns:cx5="http://schemas.microsoft.com/office/drawing/2016/5/11/chartex" xmlns:cx6="http://schemas.microsoft.com/office/drawing/2016/5/12/chartex" xmlns:cx7="http://schemas.microsoft.com/office/drawing/2016/5/13/chartex" xmlns:cx8="http://schemas.microsoft.com/office/drawing/2016/5/14/chartex" xmlns:mc="http://schemas.openxmlformats.org/markup-compatibility/2006" xmlns:aink="http://schemas.microsoft.com/office/drawing/2016/ink" xmlns:am3d="http://schemas.microsoft.com/office/drawing/2017/model3d" xmlns:o="urn:schemas-microsoft-com:office:office" xmlns:r="http://schemas.openxmlformats.org/officeDocument/2006/relationships" xmlns:m="http://schemas.openxmlformats.org/officeDocument/2006/math" xmlns:v="urn:schemas-microsoft-com:vml" xmlns:wp14="http://schemas.microsoft.com/office/word/2010/wordprocessingDrawing" xmlns:wp="http://schemas.openxmlformats.org/drawingml/2006/wordprocessingDrawing" xmlns:w10="urn:schemas-microsoft-com:office:word" xmlns:w="http://schemas.openxmlformats.org/wordprocessingml/2006/main" xmlns:w14="http://schemas.microsoft.com/office/word/2010/wordml" xmlns:w15="http://schemas.microsoft.com/office/word/2012/wordml" xmlns:w16cex="http://schemas.microsoft.com/office/word/2018/wordml/cex" xmlns:w16cid="http://schemas.microsoft.com/office/word/2016/wordml/cid" xmlns:w16="http://schemas.microsoft.com/office/word/2018/wordml" xmlns:w16se="http://schemas.microsoft.com/office/word/2015/wordml/symex" xmlns:wpg="http://schemas.microsoft.com/office/word/2010/wordprocessingGroup" xmlns:wpi="http://schemas.microsoft.com/office/word/2010/wordprocessingInk" xmlns:wne="http://schemas.microsoft.com/office/word/2006/wordml" xmlns:wps="http://schemas.microsoft.com/office/word/2010/wordprocessingShape" mc:Ignorable="w14 w15 w16se w16cid w16 w16cex wp14">
   <w:endnote w:type="separator" w:id="-1">
     <w:p>
       <w:r>
@@ -5767,7 +5924,7 @@
 </file>
 
 <file path=word/footer1.xml><?xml version="1.0" encoding="utf-8"?>
-<w:ftr xmlns:wpc="http://schemas.microsoft.com/office/word/2010/wordprocessingCanvas" xmlns:cx="http://schemas.microsoft.com/office/drawing/2014/chartex" xmlns:mc="http://schemas.openxmlformats.org/markup-compatibility/2006" xmlns:o="urn:schemas-microsoft-com:office:office" xmlns:r="http://schemas.openxmlformats.org/officeDocument/2006/relationships" xmlns:m="http://schemas.openxmlformats.org/officeDocument/2006/math" xmlns:v="urn:schemas-microsoft-com:vml" xmlns:wp14="http://schemas.microsoft.com/office/word/2010/wordprocessingDrawing" xmlns:wp="http://schemas.openxmlformats.org/drawingml/2006/wordprocessingDrawing" xmlns:w10="urn:schemas-microsoft-com:office:word" xmlns:w="http://schemas.openxmlformats.org/wordprocessingml/2006/main" xmlns:w14="http://schemas.microsoft.com/office/word/2010/wordml" xmlns:w15="http://schemas.microsoft.com/office/word/2012/wordml" xmlns:w16se="http://schemas.microsoft.com/office/word/2015/wordml/symex" xmlns:wpg="http://schemas.microsoft.com/office/word/2010/wordprocessingGroup" xmlns:wpi="http://schemas.microsoft.com/office/word/2010/wordprocessingInk" xmlns:wne="http://schemas.microsoft.com/office/word/2006/wordml" xmlns:wps="http://schemas.microsoft.com/office/word/2010/wordprocessingShape" mc:Ignorable="w14 w15 w16se wp14">
+<w:ftr xmlns:wpc="http://schemas.microsoft.com/office/word/2010/wordprocessingCanvas" xmlns:cx="http://schemas.microsoft.com/office/drawing/2014/chartex" xmlns:cx1="http://schemas.microsoft.com/office/drawing/2015/9/8/chartex" xmlns:cx2="http://schemas.microsoft.com/office/drawing/2015/10/21/chartex" xmlns:cx3="http://schemas.microsoft.com/office/drawing/2016/5/9/chartex" xmlns:cx4="http://schemas.microsoft.com/office/drawing/2016/5/10/chartex" xmlns:cx5="http://schemas.microsoft.com/office/drawing/2016/5/11/chartex" xmlns:cx6="http://schemas.microsoft.com/office/drawing/2016/5/12/chartex" xmlns:cx7="http://schemas.microsoft.com/office/drawing/2016/5/13/chartex" xmlns:cx8="http://schemas.microsoft.com/office/drawing/2016/5/14/chartex" xmlns:mc="http://schemas.openxmlformats.org/markup-compatibility/2006" xmlns:aink="http://schemas.microsoft.com/office/drawing/2016/ink" xmlns:am3d="http://schemas.microsoft.com/office/drawing/2017/model3d" xmlns:o="urn:schemas-microsoft-com:office:office" xmlns:r="http://schemas.openxmlformats.org/officeDocument/2006/relationships" xmlns:m="http://schemas.openxmlformats.org/officeDocument/2006/math" xmlns:v="urn:schemas-microsoft-com:vml" xmlns:wp14="http://schemas.microsoft.com/office/word/2010/wordprocessingDrawing" xmlns:wp="http://schemas.openxmlformats.org/drawingml/2006/wordprocessingDrawing" xmlns:w10="urn:schemas-microsoft-com:office:word" xmlns:w="http://schemas.openxmlformats.org/wordprocessingml/2006/main" xmlns:w14="http://schemas.microsoft.com/office/word/2010/wordml" xmlns:w15="http://schemas.microsoft.com/office/word/2012/wordml" xmlns:w16cex="http://schemas.microsoft.com/office/word/2018/wordml/cex" xmlns:w16cid="http://schemas.microsoft.com/office/word/2016/wordml/cid" xmlns:w16="http://schemas.microsoft.com/office/word/2018/wordml" xmlns:w16se="http://schemas.microsoft.com/office/word/2015/wordml/symex" xmlns:wpg="http://schemas.microsoft.com/office/word/2010/wordprocessingGroup" xmlns:wpi="http://schemas.microsoft.com/office/word/2010/wordprocessingInk" xmlns:wne="http://schemas.microsoft.com/office/word/2006/wordml" xmlns:wps="http://schemas.microsoft.com/office/word/2010/wordprocessingShape" mc:Ignorable="w14 w15 w16se w16cid w16 w16cex wp14">
   <w:p>
     <w:pPr>
       <w:pStyle w:val="Rodap"/>
@@ -5818,7 +5975,7 @@
 </file>
 
 <file path=word/footer10.xml><?xml version="1.0" encoding="utf-8"?>
-<w:ftr xmlns:wpc="http://schemas.microsoft.com/office/word/2010/wordprocessingCanvas" xmlns:cx="http://schemas.microsoft.com/office/drawing/2014/chartex" xmlns:mc="http://schemas.openxmlformats.org/markup-compatibility/2006" xmlns:o="urn:schemas-microsoft-com:office:office" xmlns:r="http://schemas.openxmlformats.org/officeDocument/2006/relationships" xmlns:m="http://schemas.openxmlformats.org/officeDocument/2006/math" xmlns:v="urn:schemas-microsoft-com:vml" xmlns:wp14="http://schemas.microsoft.com/office/word/2010/wordprocessingDrawing" xmlns:wp="http://schemas.openxmlformats.org/drawingml/2006/wordprocessingDrawing" xmlns:w10="urn:schemas-microsoft-com:office:word" xmlns:w="http://schemas.openxmlformats.org/wordprocessingml/2006/main" xmlns:w14="http://schemas.microsoft.com/office/word/2010/wordml" xmlns:w15="http://schemas.microsoft.com/office/word/2012/wordml" xmlns:w16se="http://schemas.microsoft.com/office/word/2015/wordml/symex" xmlns:wpg="http://schemas.microsoft.com/office/word/2010/wordprocessingGroup" xmlns:wpi="http://schemas.microsoft.com/office/word/2010/wordprocessingInk" xmlns:wne="http://schemas.microsoft.com/office/word/2006/wordml" xmlns:wps="http://schemas.microsoft.com/office/word/2010/wordprocessingShape" mc:Ignorable="w14 w15 w16se wp14">
+<w:ftr xmlns:wpc="http://schemas.microsoft.com/office/word/2010/wordprocessingCanvas" xmlns:cx="http://schemas.microsoft.com/office/drawing/2014/chartex" xmlns:cx1="http://schemas.microsoft.com/office/drawing/2015/9/8/chartex" xmlns:cx2="http://schemas.microsoft.com/office/drawing/2015/10/21/chartex" xmlns:cx3="http://schemas.microsoft.com/office/drawing/2016/5/9/chartex" xmlns:cx4="http://schemas.microsoft.com/office/drawing/2016/5/10/chartex" xmlns:cx5="http://schemas.microsoft.com/office/drawing/2016/5/11/chartex" xmlns:cx6="http://schemas.microsoft.com/office/drawing/2016/5/12/chartex" xmlns:cx7="http://schemas.microsoft.com/office/drawing/2016/5/13/chartex" xmlns:cx8="http://schemas.microsoft.com/office/drawing/2016/5/14/chartex" xmlns:mc="http://schemas.openxmlformats.org/markup-compatibility/2006" xmlns:aink="http://schemas.microsoft.com/office/drawing/2016/ink" xmlns:am3d="http://schemas.microsoft.com/office/drawing/2017/model3d" xmlns:o="urn:schemas-microsoft-com:office:office" xmlns:r="http://schemas.openxmlformats.org/officeDocument/2006/relationships" xmlns:m="http://schemas.openxmlformats.org/officeDocument/2006/math" xmlns:v="urn:schemas-microsoft-com:vml" xmlns:wp14="http://schemas.microsoft.com/office/word/2010/wordprocessingDrawing" xmlns:wp="http://schemas.openxmlformats.org/drawingml/2006/wordprocessingDrawing" xmlns:w10="urn:schemas-microsoft-com:office:word" xmlns:w="http://schemas.openxmlformats.org/wordprocessingml/2006/main" xmlns:w14="http://schemas.microsoft.com/office/word/2010/wordml" xmlns:w15="http://schemas.microsoft.com/office/word/2012/wordml" xmlns:w16cex="http://schemas.microsoft.com/office/word/2018/wordml/cex" xmlns:w16cid="http://schemas.microsoft.com/office/word/2016/wordml/cid" xmlns:w16="http://schemas.microsoft.com/office/word/2018/wordml" xmlns:w16se="http://schemas.microsoft.com/office/word/2015/wordml/symex" xmlns:wpg="http://schemas.microsoft.com/office/word/2010/wordprocessingGroup" xmlns:wpi="http://schemas.microsoft.com/office/word/2010/wordprocessingInk" xmlns:wne="http://schemas.microsoft.com/office/word/2006/wordml" xmlns:wps="http://schemas.microsoft.com/office/word/2010/wordprocessingShape" mc:Ignorable="w14 w15 w16se w16cid w16 w16cex wp14">
   <w:p>
     <w:pPr>
       <w:pStyle w:val="Rodap"/>
@@ -5828,7 +5985,7 @@
 </file>
 
 <file path=word/footer11.xml><?xml version="1.0" encoding="utf-8"?>
-<w:ftr xmlns:wpc="http://schemas.microsoft.com/office/word/2010/wordprocessingCanvas" xmlns:cx="http://schemas.microsoft.com/office/drawing/2014/chartex" xmlns:mc="http://schemas.openxmlformats.org/markup-compatibility/2006" xmlns:o="urn:schemas-microsoft-com:office:office" xmlns:r="http://schemas.openxmlformats.org/officeDocument/2006/relationships" xmlns:m="http://schemas.openxmlformats.org/officeDocument/2006/math" xmlns:v="urn:schemas-microsoft-com:vml" xmlns:wp14="http://schemas.microsoft.com/office/word/2010/wordprocessingDrawing" xmlns:wp="http://schemas.openxmlformats.org/drawingml/2006/wordprocessingDrawing" xmlns:w10="urn:schemas-microsoft-com:office:word" xmlns:w="http://schemas.openxmlformats.org/wordprocessingml/2006/main" xmlns:w14="http://schemas.microsoft.com/office/word/2010/wordml" xmlns:w15="http://schemas.microsoft.com/office/word/2012/wordml" xmlns:w16se="http://schemas.microsoft.com/office/word/2015/wordml/symex" xmlns:wpg="http://schemas.microsoft.com/office/word/2010/wordprocessingGroup" xmlns:wpi="http://schemas.microsoft.com/office/word/2010/wordprocessingInk" xmlns:wne="http://schemas.microsoft.com/office/word/2006/wordml" xmlns:wps="http://schemas.microsoft.com/office/word/2010/wordprocessingShape" mc:Ignorable="w14 w15 w16se wp14">
+<w:ftr xmlns:wpc="http://schemas.microsoft.com/office/word/2010/wordprocessingCanvas" xmlns:cx="http://schemas.microsoft.com/office/drawing/2014/chartex" xmlns:cx1="http://schemas.microsoft.com/office/drawing/2015/9/8/chartex" xmlns:cx2="http://schemas.microsoft.com/office/drawing/2015/10/21/chartex" xmlns:cx3="http://schemas.microsoft.com/office/drawing/2016/5/9/chartex" xmlns:cx4="http://schemas.microsoft.com/office/drawing/2016/5/10/chartex" xmlns:cx5="http://schemas.microsoft.com/office/drawing/2016/5/11/chartex" xmlns:cx6="http://schemas.microsoft.com/office/drawing/2016/5/12/chartex" xmlns:cx7="http://schemas.microsoft.com/office/drawing/2016/5/13/chartex" xmlns:cx8="http://schemas.microsoft.com/office/drawing/2016/5/14/chartex" xmlns:mc="http://schemas.openxmlformats.org/markup-compatibility/2006" xmlns:aink="http://schemas.microsoft.com/office/drawing/2016/ink" xmlns:am3d="http://schemas.microsoft.com/office/drawing/2017/model3d" xmlns:o="urn:schemas-microsoft-com:office:office" xmlns:r="http://schemas.openxmlformats.org/officeDocument/2006/relationships" xmlns:m="http://schemas.openxmlformats.org/officeDocument/2006/math" xmlns:v="urn:schemas-microsoft-com:vml" xmlns:wp14="http://schemas.microsoft.com/office/word/2010/wordprocessingDrawing" xmlns:wp="http://schemas.openxmlformats.org/drawingml/2006/wordprocessingDrawing" xmlns:w10="urn:schemas-microsoft-com:office:word" xmlns:w="http://schemas.openxmlformats.org/wordprocessingml/2006/main" xmlns:w14="http://schemas.microsoft.com/office/word/2010/wordml" xmlns:w15="http://schemas.microsoft.com/office/word/2012/wordml" xmlns:w16cex="http://schemas.microsoft.com/office/word/2018/wordml/cex" xmlns:w16cid="http://schemas.microsoft.com/office/word/2016/wordml/cid" xmlns:w16="http://schemas.microsoft.com/office/word/2018/wordml" xmlns:w16se="http://schemas.microsoft.com/office/word/2015/wordml/symex" xmlns:wpg="http://schemas.microsoft.com/office/word/2010/wordprocessingGroup" xmlns:wpi="http://schemas.microsoft.com/office/word/2010/wordprocessingInk" xmlns:wne="http://schemas.microsoft.com/office/word/2006/wordml" xmlns:wps="http://schemas.microsoft.com/office/word/2010/wordprocessingShape" mc:Ignorable="w14 w15 w16se w16cid w16 w16cex wp14">
   <w:p>
     <w:pPr>
       <w:pStyle w:val="Rodap"/>
@@ -5838,7 +5995,7 @@
 </file>
 
 <file path=word/footer12.xml><?xml version="1.0" encoding="utf-8"?>
-<w:ftr xmlns:wpc="http://schemas.microsoft.com/office/word/2010/wordprocessingCanvas" xmlns:cx="http://schemas.microsoft.com/office/drawing/2014/chartex" xmlns:mc="http://schemas.openxmlformats.org/markup-compatibility/2006" xmlns:o="urn:schemas-microsoft-com:office:office" xmlns:r="http://schemas.openxmlformats.org/officeDocument/2006/relationships" xmlns:m="http://schemas.openxmlformats.org/officeDocument/2006/math" xmlns:v="urn:schemas-microsoft-com:vml" xmlns:wp14="http://schemas.microsoft.com/office/word/2010/wordprocessingDrawing" xmlns:wp="http://schemas.openxmlformats.org/drawingml/2006/wordprocessingDrawing" xmlns:w10="urn:schemas-microsoft-com:office:word" xmlns:w="http://schemas.openxmlformats.org/wordprocessingml/2006/main" xmlns:w14="http://schemas.microsoft.com/office/word/2010/wordml" xmlns:w15="http://schemas.microsoft.com/office/word/2012/wordml" xmlns:w16se="http://schemas.microsoft.com/office/word/2015/wordml/symex" xmlns:wpg="http://schemas.microsoft.com/office/word/2010/wordprocessingGroup" xmlns:wpi="http://schemas.microsoft.com/office/word/2010/wordprocessingInk" xmlns:wne="http://schemas.microsoft.com/office/word/2006/wordml" xmlns:wps="http://schemas.microsoft.com/office/word/2010/wordprocessingShape" mc:Ignorable="w14 w15 w16se wp14">
+<w:ftr xmlns:wpc="http://schemas.microsoft.com/office/word/2010/wordprocessingCanvas" xmlns:cx="http://schemas.microsoft.com/office/drawing/2014/chartex" xmlns:cx1="http://schemas.microsoft.com/office/drawing/2015/9/8/chartex" xmlns:cx2="http://schemas.microsoft.com/office/drawing/2015/10/21/chartex" xmlns:cx3="http://schemas.microsoft.com/office/drawing/2016/5/9/chartex" xmlns:cx4="http://schemas.microsoft.com/office/drawing/2016/5/10/chartex" xmlns:cx5="http://schemas.microsoft.com/office/drawing/2016/5/11/chartex" xmlns:cx6="http://schemas.microsoft.com/office/drawing/2016/5/12/chartex" xmlns:cx7="http://schemas.microsoft.com/office/drawing/2016/5/13/chartex" xmlns:cx8="http://schemas.microsoft.com/office/drawing/2016/5/14/chartex" xmlns:mc="http://schemas.openxmlformats.org/markup-compatibility/2006" xmlns:aink="http://schemas.microsoft.com/office/drawing/2016/ink" xmlns:am3d="http://schemas.microsoft.com/office/drawing/2017/model3d" xmlns:o="urn:schemas-microsoft-com:office:office" xmlns:r="http://schemas.openxmlformats.org/officeDocument/2006/relationships" xmlns:m="http://schemas.openxmlformats.org/officeDocument/2006/math" xmlns:v="urn:schemas-microsoft-com:vml" xmlns:wp14="http://schemas.microsoft.com/office/word/2010/wordprocessingDrawing" xmlns:wp="http://schemas.openxmlformats.org/drawingml/2006/wordprocessingDrawing" xmlns:w10="urn:schemas-microsoft-com:office:word" xmlns:w="http://schemas.openxmlformats.org/wordprocessingml/2006/main" xmlns:w14="http://schemas.microsoft.com/office/word/2010/wordml" xmlns:w15="http://schemas.microsoft.com/office/word/2012/wordml" xmlns:w16cex="http://schemas.microsoft.com/office/word/2018/wordml/cex" xmlns:w16cid="http://schemas.microsoft.com/office/word/2016/wordml/cid" xmlns:w16="http://schemas.microsoft.com/office/word/2018/wordml" xmlns:w16se="http://schemas.microsoft.com/office/word/2015/wordml/symex" xmlns:wpg="http://schemas.microsoft.com/office/word/2010/wordprocessingGroup" xmlns:wpi="http://schemas.microsoft.com/office/word/2010/wordprocessingInk" xmlns:wne="http://schemas.microsoft.com/office/word/2006/wordml" xmlns:wps="http://schemas.microsoft.com/office/word/2010/wordprocessingShape" mc:Ignorable="w14 w15 w16se w16cid w16 w16cex wp14">
   <w:p>
     <w:pPr>
       <w:pStyle w:val="Rodap"/>
@@ -5848,7 +6005,7 @@
 </file>
 
 <file path=word/footer13.xml><?xml version="1.0" encoding="utf-8"?>
-<w:ftr xmlns:wpc="http://schemas.microsoft.com/office/word/2010/wordprocessingCanvas" xmlns:cx="http://schemas.microsoft.com/office/drawing/2014/chartex" xmlns:mc="http://schemas.openxmlformats.org/markup-compatibility/2006" xmlns:o="urn:schemas-microsoft-com:office:office" xmlns:r="http://schemas.openxmlformats.org/officeDocument/2006/relationships" xmlns:m="http://schemas.openxmlformats.org/officeDocument/2006/math" xmlns:v="urn:schemas-microsoft-com:vml" xmlns:wp14="http://schemas.microsoft.com/office/word/2010/wordprocessingDrawing" xmlns:wp="http://schemas.openxmlformats.org/drawingml/2006/wordprocessingDrawing" xmlns:w10="urn:schemas-microsoft-com:office:word" xmlns:w="http://schemas.openxmlformats.org/wordprocessingml/2006/main" xmlns:w14="http://schemas.microsoft.com/office/word/2010/wordml" xmlns:w15="http://schemas.microsoft.com/office/word/2012/wordml" xmlns:w16se="http://schemas.microsoft.com/office/word/2015/wordml/symex" xmlns:wpg="http://schemas.microsoft.com/office/word/2010/wordprocessingGroup" xmlns:wpi="http://schemas.microsoft.com/office/word/2010/wordprocessingInk" xmlns:wne="http://schemas.microsoft.com/office/word/2006/wordml" xmlns:wps="http://schemas.microsoft.com/office/word/2010/wordprocessingShape" mc:Ignorable="w14 w15 w16se wp14">
+<w:ftr xmlns:wpc="http://schemas.microsoft.com/office/word/2010/wordprocessingCanvas" xmlns:cx="http://schemas.microsoft.com/office/drawing/2014/chartex" xmlns:cx1="http://schemas.microsoft.com/office/drawing/2015/9/8/chartex" xmlns:cx2="http://schemas.microsoft.com/office/drawing/2015/10/21/chartex" xmlns:cx3="http://schemas.microsoft.com/office/drawing/2016/5/9/chartex" xmlns:cx4="http://schemas.microsoft.com/office/drawing/2016/5/10/chartex" xmlns:cx5="http://schemas.microsoft.com/office/drawing/2016/5/11/chartex" xmlns:cx6="http://schemas.microsoft.com/office/drawing/2016/5/12/chartex" xmlns:cx7="http://schemas.microsoft.com/office/drawing/2016/5/13/chartex" xmlns:cx8="http://schemas.microsoft.com/office/drawing/2016/5/14/chartex" xmlns:mc="http://schemas.openxmlformats.org/markup-compatibility/2006" xmlns:aink="http://schemas.microsoft.com/office/drawing/2016/ink" xmlns:am3d="http://schemas.microsoft.com/office/drawing/2017/model3d" xmlns:o="urn:schemas-microsoft-com:office:office" xmlns:r="http://schemas.openxmlformats.org/officeDocument/2006/relationships" xmlns:m="http://schemas.openxmlformats.org/officeDocument/2006/math" xmlns:v="urn:schemas-microsoft-com:vml" xmlns:wp14="http://schemas.microsoft.com/office/word/2010/wordprocessingDrawing" xmlns:wp="http://schemas.openxmlformats.org/drawingml/2006/wordprocessingDrawing" xmlns:w10="urn:schemas-microsoft-com:office:word" xmlns:w="http://schemas.openxmlformats.org/wordprocessingml/2006/main" xmlns:w14="http://schemas.microsoft.com/office/word/2010/wordml" xmlns:w15="http://schemas.microsoft.com/office/word/2012/wordml" xmlns:w16cex="http://schemas.microsoft.com/office/word/2018/wordml/cex" xmlns:w16cid="http://schemas.microsoft.com/office/word/2016/wordml/cid" xmlns:w16="http://schemas.microsoft.com/office/word/2018/wordml" xmlns:w16se="http://schemas.microsoft.com/office/word/2015/wordml/symex" xmlns:wpg="http://schemas.microsoft.com/office/word/2010/wordprocessingGroup" xmlns:wpi="http://schemas.microsoft.com/office/word/2010/wordprocessingInk" xmlns:wne="http://schemas.microsoft.com/office/word/2006/wordml" xmlns:wps="http://schemas.microsoft.com/office/word/2010/wordprocessingShape" mc:Ignorable="w14 w15 w16se w16cid w16 w16cex wp14">
   <w:p>
     <w:pPr>
       <w:pStyle w:val="Rodap"/>
@@ -5859,7 +6016,7 @@
 </file>
 
 <file path=word/footer14.xml><?xml version="1.0" encoding="utf-8"?>
-<w:ftr xmlns:wpc="http://schemas.microsoft.com/office/word/2010/wordprocessingCanvas" xmlns:cx="http://schemas.microsoft.com/office/drawing/2014/chartex" xmlns:mc="http://schemas.openxmlformats.org/markup-compatibility/2006" xmlns:o="urn:schemas-microsoft-com:office:office" xmlns:r="http://schemas.openxmlformats.org/officeDocument/2006/relationships" xmlns:m="http://schemas.openxmlformats.org/officeDocument/2006/math" xmlns:v="urn:schemas-microsoft-com:vml" xmlns:wp14="http://schemas.microsoft.com/office/word/2010/wordprocessingDrawing" xmlns:wp="http://schemas.openxmlformats.org/drawingml/2006/wordprocessingDrawing" xmlns:w10="urn:schemas-microsoft-com:office:word" xmlns:w="http://schemas.openxmlformats.org/wordprocessingml/2006/main" xmlns:w14="http://schemas.microsoft.com/office/word/2010/wordml" xmlns:w15="http://schemas.microsoft.com/office/word/2012/wordml" xmlns:w16se="http://schemas.microsoft.com/office/word/2015/wordml/symex" xmlns:wpg="http://schemas.microsoft.com/office/word/2010/wordprocessingGroup" xmlns:wpi="http://schemas.microsoft.com/office/word/2010/wordprocessingInk" xmlns:wne="http://schemas.microsoft.com/office/word/2006/wordml" xmlns:wps="http://schemas.microsoft.com/office/word/2010/wordprocessingShape" mc:Ignorable="w14 w15 w16se wp14">
+<w:ftr xmlns:wpc="http://schemas.microsoft.com/office/word/2010/wordprocessingCanvas" xmlns:cx="http://schemas.microsoft.com/office/drawing/2014/chartex" xmlns:cx1="http://schemas.microsoft.com/office/drawing/2015/9/8/chartex" xmlns:cx2="http://schemas.microsoft.com/office/drawing/2015/10/21/chartex" xmlns:cx3="http://schemas.microsoft.com/office/drawing/2016/5/9/chartex" xmlns:cx4="http://schemas.microsoft.com/office/drawing/2016/5/10/chartex" xmlns:cx5="http://schemas.microsoft.com/office/drawing/2016/5/11/chartex" xmlns:cx6="http://schemas.microsoft.com/office/drawing/2016/5/12/chartex" xmlns:cx7="http://schemas.microsoft.com/office/drawing/2016/5/13/chartex" xmlns:cx8="http://schemas.microsoft.com/office/drawing/2016/5/14/chartex" xmlns:mc="http://schemas.openxmlformats.org/markup-compatibility/2006" xmlns:aink="http://schemas.microsoft.com/office/drawing/2016/ink" xmlns:am3d="http://schemas.microsoft.com/office/drawing/2017/model3d" xmlns:o="urn:schemas-microsoft-com:office:office" xmlns:r="http://schemas.openxmlformats.org/officeDocument/2006/relationships" xmlns:m="http://schemas.openxmlformats.org/officeDocument/2006/math" xmlns:v="urn:schemas-microsoft-com:vml" xmlns:wp14="http://schemas.microsoft.com/office/word/2010/wordprocessingDrawing" xmlns:wp="http://schemas.openxmlformats.org/drawingml/2006/wordprocessingDrawing" xmlns:w10="urn:schemas-microsoft-com:office:word" xmlns:w="http://schemas.openxmlformats.org/wordprocessingml/2006/main" xmlns:w14="http://schemas.microsoft.com/office/word/2010/wordml" xmlns:w15="http://schemas.microsoft.com/office/word/2012/wordml" xmlns:w16cex="http://schemas.microsoft.com/office/word/2018/wordml/cex" xmlns:w16cid="http://schemas.microsoft.com/office/word/2016/wordml/cid" xmlns:w16="http://schemas.microsoft.com/office/word/2018/wordml" xmlns:w16se="http://schemas.microsoft.com/office/word/2015/wordml/symex" xmlns:wpg="http://schemas.microsoft.com/office/word/2010/wordprocessingGroup" xmlns:wpi="http://schemas.microsoft.com/office/word/2010/wordprocessingInk" xmlns:wne="http://schemas.microsoft.com/office/word/2006/wordml" xmlns:wps="http://schemas.microsoft.com/office/word/2010/wordprocessingShape" mc:Ignorable="w14 w15 w16se w16cid w16 w16cex wp14">
   <w:p>
     <w:pPr>
       <w:pStyle w:val="Rodap"/>
@@ -5869,7 +6026,7 @@
 </file>
 
 <file path=word/footer15.xml><?xml version="1.0" encoding="utf-8"?>
-<w:ftr xmlns:wpc="http://schemas.microsoft.com/office/word/2010/wordprocessingCanvas" xmlns:cx="http://schemas.microsoft.com/office/drawing/2014/chartex" xmlns:mc="http://schemas.openxmlformats.org/markup-compatibility/2006" xmlns:o="urn:schemas-microsoft-com:office:office" xmlns:r="http://schemas.openxmlformats.org/officeDocument/2006/relationships" xmlns:m="http://schemas.openxmlformats.org/officeDocument/2006/math" xmlns:v="urn:schemas-microsoft-com:vml" xmlns:wp14="http://schemas.microsoft.com/office/word/2010/wordprocessingDrawing" xmlns:wp="http://schemas.openxmlformats.org/drawingml/2006/wordprocessingDrawing" xmlns:w10="urn:schemas-microsoft-com:office:word" xmlns:w="http://schemas.openxmlformats.org/wordprocessingml/2006/main" xmlns:w14="http://schemas.microsoft.com/office/word/2010/wordml" xmlns:w15="http://schemas.microsoft.com/office/word/2012/wordml" xmlns:w16se="http://schemas.microsoft.com/office/word/2015/wordml/symex" xmlns:wpg="http://schemas.microsoft.com/office/word/2010/wordprocessingGroup" xmlns:wpi="http://schemas.microsoft.com/office/word/2010/wordprocessingInk" xmlns:wne="http://schemas.microsoft.com/office/word/2006/wordml" xmlns:wps="http://schemas.microsoft.com/office/word/2010/wordprocessingShape" mc:Ignorable="w14 w15 w16se wp14">
+<w:ftr xmlns:wpc="http://schemas.microsoft.com/office/word/2010/wordprocessingCanvas" xmlns:cx="http://schemas.microsoft.com/office/drawing/2014/chartex" xmlns:cx1="http://schemas.microsoft.com/office/drawing/2015/9/8/chartex" xmlns:cx2="http://schemas.microsoft.com/office/drawing/2015/10/21/chartex" xmlns:cx3="http://schemas.microsoft.com/office/drawing/2016/5/9/chartex" xmlns:cx4="http://schemas.microsoft.com/office/drawing/2016/5/10/chartex" xmlns:cx5="http://schemas.microsoft.com/office/drawing/2016/5/11/chartex" xmlns:cx6="http://schemas.microsoft.com/office/drawing/2016/5/12/chartex" xmlns:cx7="http://schemas.microsoft.com/office/drawing/2016/5/13/chartex" xmlns:cx8="http://schemas.microsoft.com/office/drawing/2016/5/14/chartex" xmlns:mc="http://schemas.openxmlformats.org/markup-compatibility/2006" xmlns:aink="http://schemas.microsoft.com/office/drawing/2016/ink" xmlns:am3d="http://schemas.microsoft.com/office/drawing/2017/model3d" xmlns:o="urn:schemas-microsoft-com:office:office" xmlns:r="http://schemas.openxmlformats.org/officeDocument/2006/relationships" xmlns:m="http://schemas.openxmlformats.org/officeDocument/2006/math" xmlns:v="urn:schemas-microsoft-com:vml" xmlns:wp14="http://schemas.microsoft.com/office/word/2010/wordprocessingDrawing" xmlns:wp="http://schemas.openxmlformats.org/drawingml/2006/wordprocessingDrawing" xmlns:w10="urn:schemas-microsoft-com:office:word" xmlns:w="http://schemas.openxmlformats.org/wordprocessingml/2006/main" xmlns:w14="http://schemas.microsoft.com/office/word/2010/wordml" xmlns:w15="http://schemas.microsoft.com/office/word/2012/wordml" xmlns:w16cex="http://schemas.microsoft.com/office/word/2018/wordml/cex" xmlns:w16cid="http://schemas.microsoft.com/office/word/2016/wordml/cid" xmlns:w16="http://schemas.microsoft.com/office/word/2018/wordml" xmlns:w16se="http://schemas.microsoft.com/office/word/2015/wordml/symex" xmlns:wpg="http://schemas.microsoft.com/office/word/2010/wordprocessingGroup" xmlns:wpi="http://schemas.microsoft.com/office/word/2010/wordprocessingInk" xmlns:wne="http://schemas.microsoft.com/office/word/2006/wordml" xmlns:wps="http://schemas.microsoft.com/office/word/2010/wordprocessingShape" mc:Ignorable="w14 w15 w16se w16cid w16 w16cex wp14">
   <w:p>
     <w:pPr>
       <w:pStyle w:val="Rodap"/>
@@ -5880,7 +6037,7 @@
 </file>
 
 <file path=word/footer16.xml><?xml version="1.0" encoding="utf-8"?>
-<w:ftr xmlns:wpc="http://schemas.microsoft.com/office/word/2010/wordprocessingCanvas" xmlns:cx="http://schemas.microsoft.com/office/drawing/2014/chartex" xmlns:mc="http://schemas.openxmlformats.org/markup-compatibility/2006" xmlns:o="urn:schemas-microsoft-com:office:office" xmlns:r="http://schemas.openxmlformats.org/officeDocument/2006/relationships" xmlns:m="http://schemas.openxmlformats.org/officeDocument/2006/math" xmlns:v="urn:schemas-microsoft-com:vml" xmlns:wp14="http://schemas.microsoft.com/office/word/2010/wordprocessingDrawing" xmlns:wp="http://schemas.openxmlformats.org/drawingml/2006/wordprocessingDrawing" xmlns:w10="urn:schemas-microsoft-com:office:word" xmlns:w="http://schemas.openxmlformats.org/wordprocessingml/2006/main" xmlns:w14="http://schemas.microsoft.com/office/word/2010/wordml" xmlns:w15="http://schemas.microsoft.com/office/word/2012/wordml" xmlns:w16se="http://schemas.microsoft.com/office/word/2015/wordml/symex" xmlns:wpg="http://schemas.microsoft.com/office/word/2010/wordprocessingGroup" xmlns:wpi="http://schemas.microsoft.com/office/word/2010/wordprocessingInk" xmlns:wne="http://schemas.microsoft.com/office/word/2006/wordml" xmlns:wps="http://schemas.microsoft.com/office/word/2010/wordprocessingShape" mc:Ignorable="w14 w15 w16se wp14">
+<w:ftr xmlns:wpc="http://schemas.microsoft.com/office/word/2010/wordprocessingCanvas" xmlns:cx="http://schemas.microsoft.com/office/drawing/2014/chartex" xmlns:cx1="http://schemas.microsoft.com/office/drawing/2015/9/8/chartex" xmlns:cx2="http://schemas.microsoft.com/office/drawing/2015/10/21/chartex" xmlns:cx3="http://schemas.microsoft.com/office/drawing/2016/5/9/chartex" xmlns:cx4="http://schemas.microsoft.com/office/drawing/2016/5/10/chartex" xmlns:cx5="http://schemas.microsoft.com/office/drawing/2016/5/11/chartex" xmlns:cx6="http://schemas.microsoft.com/office/drawing/2016/5/12/chartex" xmlns:cx7="http://schemas.microsoft.com/office/drawing/2016/5/13/chartex" xmlns:cx8="http://schemas.microsoft.com/office/drawing/2016/5/14/chartex" xmlns:mc="http://schemas.openxmlformats.org/markup-compatibility/2006" xmlns:aink="http://schemas.microsoft.com/office/drawing/2016/ink" xmlns:am3d="http://schemas.microsoft.com/office/drawing/2017/model3d" xmlns:o="urn:schemas-microsoft-com:office:office" xmlns:r="http://schemas.openxmlformats.org/officeDocument/2006/relationships" xmlns:m="http://schemas.openxmlformats.org/officeDocument/2006/math" xmlns:v="urn:schemas-microsoft-com:vml" xmlns:wp14="http://schemas.microsoft.com/office/word/2010/wordprocessingDrawing" xmlns:wp="http://schemas.openxmlformats.org/drawingml/2006/wordprocessingDrawing" xmlns:w10="urn:schemas-microsoft-com:office:word" xmlns:w="http://schemas.openxmlformats.org/wordprocessingml/2006/main" xmlns:w14="http://schemas.microsoft.com/office/word/2010/wordml" xmlns:w15="http://schemas.microsoft.com/office/word/2012/wordml" xmlns:w16cex="http://schemas.microsoft.com/office/word/2018/wordml/cex" xmlns:w16cid="http://schemas.microsoft.com/office/word/2016/wordml/cid" xmlns:w16="http://schemas.microsoft.com/office/word/2018/wordml" xmlns:w16se="http://schemas.microsoft.com/office/word/2015/wordml/symex" xmlns:wpg="http://schemas.microsoft.com/office/word/2010/wordprocessingGroup" xmlns:wpi="http://schemas.microsoft.com/office/word/2010/wordprocessingInk" xmlns:wne="http://schemas.microsoft.com/office/word/2006/wordml" xmlns:wps="http://schemas.microsoft.com/office/word/2010/wordprocessingShape" mc:Ignorable="w14 w15 w16se w16cid w16 w16cex wp14">
   <w:p>
     <w:pPr>
       <w:pStyle w:val="Rodap"/>
@@ -5890,7 +6047,7 @@
 </file>
 
 <file path=word/footer2.xml><?xml version="1.0" encoding="utf-8"?>
-<w:ftr xmlns:wpc="http://schemas.microsoft.com/office/word/2010/wordprocessingCanvas" xmlns:cx="http://schemas.microsoft.com/office/drawing/2014/chartex" xmlns:mc="http://schemas.openxmlformats.org/markup-compatibility/2006" xmlns:o="urn:schemas-microsoft-com:office:office" xmlns:r="http://schemas.openxmlformats.org/officeDocument/2006/relationships" xmlns:m="http://schemas.openxmlformats.org/officeDocument/2006/math" xmlns:v="urn:schemas-microsoft-com:vml" xmlns:wp14="http://schemas.microsoft.com/office/word/2010/wordprocessingDrawing" xmlns:wp="http://schemas.openxmlformats.org/drawingml/2006/wordprocessingDrawing" xmlns:w10="urn:schemas-microsoft-com:office:word" xmlns:w="http://schemas.openxmlformats.org/wordprocessingml/2006/main" xmlns:w14="http://schemas.microsoft.com/office/word/2010/wordml" xmlns:w15="http://schemas.microsoft.com/office/word/2012/wordml" xmlns:w16se="http://schemas.microsoft.com/office/word/2015/wordml/symex" xmlns:wpg="http://schemas.microsoft.com/office/word/2010/wordprocessingGroup" xmlns:wpi="http://schemas.microsoft.com/office/word/2010/wordprocessingInk" xmlns:wne="http://schemas.microsoft.com/office/word/2006/wordml" xmlns:wps="http://schemas.microsoft.com/office/word/2010/wordprocessingShape" mc:Ignorable="w14 w15 w16se wp14">
+<w:ftr xmlns:wpc="http://schemas.microsoft.com/office/word/2010/wordprocessingCanvas" xmlns:cx="http://schemas.microsoft.com/office/drawing/2014/chartex" xmlns:cx1="http://schemas.microsoft.com/office/drawing/2015/9/8/chartex" xmlns:cx2="http://schemas.microsoft.com/office/drawing/2015/10/21/chartex" xmlns:cx3="http://schemas.microsoft.com/office/drawing/2016/5/9/chartex" xmlns:cx4="http://schemas.microsoft.com/office/drawing/2016/5/10/chartex" xmlns:cx5="http://schemas.microsoft.com/office/drawing/2016/5/11/chartex" xmlns:cx6="http://schemas.microsoft.com/office/drawing/2016/5/12/chartex" xmlns:cx7="http://schemas.microsoft.com/office/drawing/2016/5/13/chartex" xmlns:cx8="http://schemas.microsoft.com/office/drawing/2016/5/14/chartex" xmlns:mc="http://schemas.openxmlformats.org/markup-compatibility/2006" xmlns:aink="http://schemas.microsoft.com/office/drawing/2016/ink" xmlns:am3d="http://schemas.microsoft.com/office/drawing/2017/model3d" xmlns:o="urn:schemas-microsoft-com:office:office" xmlns:r="http://schemas.openxmlformats.org/officeDocument/2006/relationships" xmlns:m="http://schemas.openxmlformats.org/officeDocument/2006/math" xmlns:v="urn:schemas-microsoft-com:vml" xmlns:wp14="http://schemas.microsoft.com/office/word/2010/wordprocessingDrawing" xmlns:wp="http://schemas.openxmlformats.org/drawingml/2006/wordprocessingDrawing" xmlns:w10="urn:schemas-microsoft-com:office:word" xmlns:w="http://schemas.openxmlformats.org/wordprocessingml/2006/main" xmlns:w14="http://schemas.microsoft.com/office/word/2010/wordml" xmlns:w15="http://schemas.microsoft.com/office/word/2012/wordml" xmlns:w16cex="http://schemas.microsoft.com/office/word/2018/wordml/cex" xmlns:w16cid="http://schemas.microsoft.com/office/word/2016/wordml/cid" xmlns:w16="http://schemas.microsoft.com/office/word/2018/wordml" xmlns:w16se="http://schemas.microsoft.com/office/word/2015/wordml/symex" xmlns:wpg="http://schemas.microsoft.com/office/word/2010/wordprocessingGroup" xmlns:wpi="http://schemas.microsoft.com/office/word/2010/wordprocessingInk" xmlns:wne="http://schemas.microsoft.com/office/word/2006/wordml" xmlns:wps="http://schemas.microsoft.com/office/word/2010/wordprocessingShape" mc:Ignorable="w14 w15 w16se w16cid w16 w16cex wp14">
   <w:p>
     <w:pPr>
       <w:pStyle w:val="Rodap"/>
@@ -5901,7 +6058,7 @@
 </file>
 
 <file path=word/footer3.xml><?xml version="1.0" encoding="utf-8"?>
-<w:ftr xmlns:wpc="http://schemas.microsoft.com/office/word/2010/wordprocessingCanvas" xmlns:cx="http://schemas.microsoft.com/office/drawing/2014/chartex" xmlns:mc="http://schemas.openxmlformats.org/markup-compatibility/2006" xmlns:o="urn:schemas-microsoft-com:office:office" xmlns:r="http://schemas.openxmlformats.org/officeDocument/2006/relationships" xmlns:m="http://schemas.openxmlformats.org/officeDocument/2006/math" xmlns:v="urn:schemas-microsoft-com:vml" xmlns:wp14="http://schemas.microsoft.com/office/word/2010/wordprocessingDrawing" xmlns:wp="http://schemas.openxmlformats.org/drawingml/2006/wordprocessingDrawing" xmlns:w10="urn:schemas-microsoft-com:office:word" xmlns:w="http://schemas.openxmlformats.org/wordprocessingml/2006/main" xmlns:w14="http://schemas.microsoft.com/office/word/2010/wordml" xmlns:w15="http://schemas.microsoft.com/office/word/2012/wordml" xmlns:w16se="http://schemas.microsoft.com/office/word/2015/wordml/symex" xmlns:wpg="http://schemas.microsoft.com/office/word/2010/wordprocessingGroup" xmlns:wpi="http://schemas.microsoft.com/office/word/2010/wordprocessingInk" xmlns:wne="http://schemas.microsoft.com/office/word/2006/wordml" xmlns:wps="http://schemas.microsoft.com/office/word/2010/wordprocessingShape" mc:Ignorable="w14 w15 w16se wp14">
+<w:ftr xmlns:wpc="http://schemas.microsoft.com/office/word/2010/wordprocessingCanvas" xmlns:cx="http://schemas.microsoft.com/office/drawing/2014/chartex" xmlns:cx1="http://schemas.microsoft.com/office/drawing/2015/9/8/chartex" xmlns:cx2="http://schemas.microsoft.com/office/drawing/2015/10/21/chartex" xmlns:cx3="http://schemas.microsoft.com/office/drawing/2016/5/9/chartex" xmlns:cx4="http://schemas.microsoft.com/office/drawing/2016/5/10/chartex" xmlns:cx5="http://schemas.microsoft.com/office/drawing/2016/5/11/chartex" xmlns:cx6="http://schemas.microsoft.com/office/drawing/2016/5/12/chartex" xmlns:cx7="http://schemas.microsoft.com/office/drawing/2016/5/13/chartex" xmlns:cx8="http://schemas.microsoft.com/office/drawing/2016/5/14/chartex" xmlns:mc="http://schemas.openxmlformats.org/markup-compatibility/2006" xmlns:aink="http://schemas.microsoft.com/office/drawing/2016/ink" xmlns:am3d="http://schemas.microsoft.com/office/drawing/2017/model3d" xmlns:o="urn:schemas-microsoft-com:office:office" xmlns:r="http://schemas.openxmlformats.org/officeDocument/2006/relationships" xmlns:m="http://schemas.openxmlformats.org/officeDocument/2006/math" xmlns:v="urn:schemas-microsoft-com:vml" xmlns:wp14="http://schemas.microsoft.com/office/word/2010/wordprocessingDrawing" xmlns:wp="http://schemas.openxmlformats.org/drawingml/2006/wordprocessingDrawing" xmlns:w10="urn:schemas-microsoft-com:office:word" xmlns:w="http://schemas.openxmlformats.org/wordprocessingml/2006/main" xmlns:w14="http://schemas.microsoft.com/office/word/2010/wordml" xmlns:w15="http://schemas.microsoft.com/office/word/2012/wordml" xmlns:w16cex="http://schemas.microsoft.com/office/word/2018/wordml/cex" xmlns:w16cid="http://schemas.microsoft.com/office/word/2016/wordml/cid" xmlns:w16="http://schemas.microsoft.com/office/word/2018/wordml" xmlns:w16se="http://schemas.microsoft.com/office/word/2015/wordml/symex" xmlns:wpg="http://schemas.microsoft.com/office/word/2010/wordprocessingGroup" xmlns:wpi="http://schemas.microsoft.com/office/word/2010/wordprocessingInk" xmlns:wne="http://schemas.microsoft.com/office/word/2006/wordml" xmlns:wps="http://schemas.microsoft.com/office/word/2010/wordprocessingShape" mc:Ignorable="w14 w15 w16se w16cid w16 w16cex wp14">
   <w:p>
     <w:pPr>
       <w:pStyle w:val="Rodap"/>
@@ -5912,7 +6069,7 @@
 </file>
 
 <file path=word/footer4.xml><?xml version="1.0" encoding="utf-8"?>
-<w:ftr xmlns:wpc="http://schemas.microsoft.com/office/word/2010/wordprocessingCanvas" xmlns:cx="http://schemas.microsoft.com/office/drawing/2014/chartex" xmlns:mc="http://schemas.openxmlformats.org/markup-compatibility/2006" xmlns:o="urn:schemas-microsoft-com:office:office" xmlns:r="http://schemas.openxmlformats.org/officeDocument/2006/relationships" xmlns:m="http://schemas.openxmlformats.org/officeDocument/2006/math" xmlns:v="urn:schemas-microsoft-com:vml" xmlns:wp14="http://schemas.microsoft.com/office/word/2010/wordprocessingDrawing" xmlns:wp="http://schemas.openxmlformats.org/drawingml/2006/wordprocessingDrawing" xmlns:w10="urn:schemas-microsoft-com:office:word" xmlns:w="http://schemas.openxmlformats.org/wordprocessingml/2006/main" xmlns:w14="http://schemas.microsoft.com/office/word/2010/wordml" xmlns:w15="http://schemas.microsoft.com/office/word/2012/wordml" xmlns:w16se="http://schemas.microsoft.com/office/word/2015/wordml/symex" xmlns:wpg="http://schemas.microsoft.com/office/word/2010/wordprocessingGroup" xmlns:wpi="http://schemas.microsoft.com/office/word/2010/wordprocessingInk" xmlns:wne="http://schemas.microsoft.com/office/word/2006/wordml" xmlns:wps="http://schemas.microsoft.com/office/word/2010/wordprocessingShape" mc:Ignorable="w14 w15 w16se wp14">
+<w:ftr xmlns:wpc="http://schemas.microsoft.com/office/word/2010/wordprocessingCanvas" xmlns:cx="http://schemas.microsoft.com/office/drawing/2014/chartex" xmlns:cx1="http://schemas.microsoft.com/office/drawing/2015/9/8/chartex" xmlns:cx2="http://schemas.microsoft.com/office/drawing/2015/10/21/chartex" xmlns:cx3="http://schemas.microsoft.com/office/drawing/2016/5/9/chartex" xmlns:cx4="http://schemas.microsoft.com/office/drawing/2016/5/10/chartex" xmlns:cx5="http://schemas.microsoft.com/office/drawing/2016/5/11/chartex" xmlns:cx6="http://schemas.microsoft.com/office/drawing/2016/5/12/chartex" xmlns:cx7="http://schemas.microsoft.com/office/drawing/2016/5/13/chartex" xmlns:cx8="http://schemas.microsoft.com/office/drawing/2016/5/14/chartex" xmlns:mc="http://schemas.openxmlformats.org/markup-compatibility/2006" xmlns:aink="http://schemas.microsoft.com/office/drawing/2016/ink" xmlns:am3d="http://schemas.microsoft.com/office/drawing/2017/model3d" xmlns:o="urn:schemas-microsoft-com:office:office" xmlns:r="http://schemas.openxmlformats.org/officeDocument/2006/relationships" xmlns:m="http://schemas.openxmlformats.org/officeDocument/2006/math" xmlns:v="urn:schemas-microsoft-com:vml" xmlns:wp14="http://schemas.microsoft.com/office/word/2010/wordprocessingDrawing" xmlns:wp="http://schemas.openxmlformats.org/drawingml/2006/wordprocessingDrawing" xmlns:w10="urn:schemas-microsoft-com:office:word" xmlns:w="http://schemas.openxmlformats.org/wordprocessingml/2006/main" xmlns:w14="http://schemas.microsoft.com/office/word/2010/wordml" xmlns:w15="http://schemas.microsoft.com/office/word/2012/wordml" xmlns:w16cex="http://schemas.microsoft.com/office/word/2018/wordml/cex" xmlns:w16cid="http://schemas.microsoft.com/office/word/2016/wordml/cid" xmlns:w16="http://schemas.microsoft.com/office/word/2018/wordml" xmlns:w16se="http://schemas.microsoft.com/office/word/2015/wordml/symex" xmlns:wpg="http://schemas.microsoft.com/office/word/2010/wordprocessingGroup" xmlns:wpi="http://schemas.microsoft.com/office/word/2010/wordprocessingInk" xmlns:wne="http://schemas.microsoft.com/office/word/2006/wordml" xmlns:wps="http://schemas.microsoft.com/office/word/2010/wordprocessingShape" mc:Ignorable="w14 w15 w16se w16cid w16 w16cex wp14">
   <w:p>
     <w:pPr>
       <w:pStyle w:val="Rodap"/>
@@ -5922,7 +6079,7 @@
 </file>
 
 <file path=word/footer5.xml><?xml version="1.0" encoding="utf-8"?>
-<w:ftr xmlns:wpc="http://schemas.microsoft.com/office/word/2010/wordprocessingCanvas" xmlns:cx="http://schemas.microsoft.com/office/drawing/2014/chartex" xmlns:mc="http://schemas.openxmlformats.org/markup-compatibility/2006" xmlns:o="urn:schemas-microsoft-com:office:office" xmlns:r="http://schemas.openxmlformats.org/officeDocument/2006/relationships" xmlns:m="http://schemas.openxmlformats.org/officeDocument/2006/math" xmlns:v="urn:schemas-microsoft-com:vml" xmlns:wp14="http://schemas.microsoft.com/office/word/2010/wordprocessingDrawing" xmlns:wp="http://schemas.openxmlformats.org/drawingml/2006/wordprocessingDrawing" xmlns:w10="urn:schemas-microsoft-com:office:word" xmlns:w="http://schemas.openxmlformats.org/wordprocessingml/2006/main" xmlns:w14="http://schemas.microsoft.com/office/word/2010/wordml" xmlns:w15="http://schemas.microsoft.com/office/word/2012/wordml" xmlns:w16se="http://schemas.microsoft.com/office/word/2015/wordml/symex" xmlns:wpg="http://schemas.microsoft.com/office/word/2010/wordprocessingGroup" xmlns:wpi="http://schemas.microsoft.com/office/word/2010/wordprocessingInk" xmlns:wne="http://schemas.microsoft.com/office/word/2006/wordml" xmlns:wps="http://schemas.microsoft.com/office/word/2010/wordprocessingShape" mc:Ignorable="w14 w15 w16se wp14">
+<w:ftr xmlns:wpc="http://schemas.microsoft.com/office/word/2010/wordprocessingCanvas" xmlns:cx="http://schemas.microsoft.com/office/drawing/2014/chartex" xmlns:cx1="http://schemas.microsoft.com/office/drawing/2015/9/8/chartex" xmlns:cx2="http://schemas.microsoft.com/office/drawing/2015/10/21/chartex" xmlns:cx3="http://schemas.microsoft.com/office/drawing/2016/5/9/chartex" xmlns:cx4="http://schemas.microsoft.com/office/drawing/2016/5/10/chartex" xmlns:cx5="http://schemas.microsoft.com/office/drawing/2016/5/11/chartex" xmlns:cx6="http://schemas.microsoft.com/office/drawing/2016/5/12/chartex" xmlns:cx7="http://schemas.microsoft.com/office/drawing/2016/5/13/chartex" xmlns:cx8="http://schemas.microsoft.com/office/drawing/2016/5/14/chartex" xmlns:mc="http://schemas.openxmlformats.org/markup-compatibility/2006" xmlns:aink="http://schemas.microsoft.com/office/drawing/2016/ink" xmlns:am3d="http://schemas.microsoft.com/office/drawing/2017/model3d" xmlns:o="urn:schemas-microsoft-com:office:office" xmlns:r="http://schemas.openxmlformats.org/officeDocument/2006/relationships" xmlns:m="http://schemas.openxmlformats.org/officeDocument/2006/math" xmlns:v="urn:schemas-microsoft-com:vml" xmlns:wp14="http://schemas.microsoft.com/office/word/2010/wordprocessingDrawing" xmlns:wp="http://schemas.openxmlformats.org/drawingml/2006/wordprocessingDrawing" xmlns:w10="urn:schemas-microsoft-com:office:word" xmlns:w="http://schemas.openxmlformats.org/wordprocessingml/2006/main" xmlns:w14="http://schemas.microsoft.com/office/word/2010/wordml" xmlns:w15="http://schemas.microsoft.com/office/word/2012/wordml" xmlns:w16cex="http://schemas.microsoft.com/office/word/2018/wordml/cex" xmlns:w16cid="http://schemas.microsoft.com/office/word/2016/wordml/cid" xmlns:w16="http://schemas.microsoft.com/office/word/2018/wordml" xmlns:w16se="http://schemas.microsoft.com/office/word/2015/wordml/symex" xmlns:wpg="http://schemas.microsoft.com/office/word/2010/wordprocessingGroup" xmlns:wpi="http://schemas.microsoft.com/office/word/2010/wordprocessingInk" xmlns:wne="http://schemas.microsoft.com/office/word/2006/wordml" xmlns:wps="http://schemas.microsoft.com/office/word/2010/wordprocessingShape" mc:Ignorable="w14 w15 w16se w16cid w16 w16cex wp14">
   <w:p>
     <w:pPr>
       <w:pStyle w:val="Rodap"/>
@@ -5933,7 +6090,7 @@
 </file>
 
 <file path=word/footer6.xml><?xml version="1.0" encoding="utf-8"?>
-<w:ftr xmlns:wpc="http://schemas.microsoft.com/office/word/2010/wordprocessingCanvas" xmlns:cx="http://schemas.microsoft.com/office/drawing/2014/chartex" xmlns:mc="http://schemas.openxmlformats.org/markup-compatibility/2006" xmlns:o="urn:schemas-microsoft-com:office:office" xmlns:r="http://schemas.openxmlformats.org/officeDocument/2006/relationships" xmlns:m="http://schemas.openxmlformats.org/officeDocument/2006/math" xmlns:v="urn:schemas-microsoft-com:vml" xmlns:wp14="http://schemas.microsoft.com/office/word/2010/wordprocessingDrawing" xmlns:wp="http://schemas.openxmlformats.org/drawingml/2006/wordprocessingDrawing" xmlns:w10="urn:schemas-microsoft-com:office:word" xmlns:w="http://schemas.openxmlformats.org/wordprocessingml/2006/main" xmlns:w14="http://schemas.microsoft.com/office/word/2010/wordml" xmlns:w15="http://schemas.microsoft.com/office/word/2012/wordml" xmlns:w16se="http://schemas.microsoft.com/office/word/2015/wordml/symex" xmlns:wpg="http://schemas.microsoft.com/office/word/2010/wordprocessingGroup" xmlns:wpi="http://schemas.microsoft.com/office/word/2010/wordprocessingInk" xmlns:wne="http://schemas.microsoft.com/office/word/2006/wordml" xmlns:wps="http://schemas.microsoft.com/office/word/2010/wordprocessingShape" mc:Ignorable="w14 w15 w16se wp14">
+<w:ftr xmlns:wpc="http://schemas.microsoft.com/office/word/2010/wordprocessingCanvas" xmlns:cx="http://schemas.microsoft.com/office/drawing/2014/chartex" xmlns:cx1="http://schemas.microsoft.com/office/drawing/2015/9/8/chartex" xmlns:cx2="http://schemas.microsoft.com/office/drawing/2015/10/21/chartex" xmlns:cx3="http://schemas.microsoft.com/office/drawing/2016/5/9/chartex" xmlns:cx4="http://schemas.microsoft.com/office/drawing/2016/5/10/chartex" xmlns:cx5="http://schemas.microsoft.com/office/drawing/2016/5/11/chartex" xmlns:cx6="http://schemas.microsoft.com/office/drawing/2016/5/12/chartex" xmlns:cx7="http://schemas.microsoft.com/office/drawing/2016/5/13/chartex" xmlns:cx8="http://schemas.microsoft.com/office/drawing/2016/5/14/chartex" xmlns:mc="http://schemas.openxmlformats.org/markup-compatibility/2006" xmlns:aink="http://schemas.microsoft.com/office/drawing/2016/ink" xmlns:am3d="http://schemas.microsoft.com/office/drawing/2017/model3d" xmlns:o="urn:schemas-microsoft-com:office:office" xmlns:r="http://schemas.openxmlformats.org/officeDocument/2006/relationships" xmlns:m="http://schemas.openxmlformats.org/officeDocument/2006/math" xmlns:v="urn:schemas-microsoft-com:vml" xmlns:wp14="http://schemas.microsoft.com/office/word/2010/wordprocessingDrawing" xmlns:wp="http://schemas.openxmlformats.org/drawingml/2006/wordprocessingDrawing" xmlns:w10="urn:schemas-microsoft-com:office:word" xmlns:w="http://schemas.openxmlformats.org/wordprocessingml/2006/main" xmlns:w14="http://schemas.microsoft.com/office/word/2010/wordml" xmlns:w15="http://schemas.microsoft.com/office/word/2012/wordml" xmlns:w16cex="http://schemas.microsoft.com/office/word/2018/wordml/cex" xmlns:w16cid="http://schemas.microsoft.com/office/word/2016/wordml/cid" xmlns:w16="http://schemas.microsoft.com/office/word/2018/wordml" xmlns:w16se="http://schemas.microsoft.com/office/word/2015/wordml/symex" xmlns:wpg="http://schemas.microsoft.com/office/word/2010/wordprocessingGroup" xmlns:wpi="http://schemas.microsoft.com/office/word/2010/wordprocessingInk" xmlns:wne="http://schemas.microsoft.com/office/word/2006/wordml" xmlns:wps="http://schemas.microsoft.com/office/word/2010/wordprocessingShape" mc:Ignorable="w14 w15 w16se w16cid w16 w16cex wp14">
   <w:p>
     <w:pPr>
       <w:pStyle w:val="Rodap"/>
@@ -5943,7 +6100,7 @@
 </file>
 
 <file path=word/footer7.xml><?xml version="1.0" encoding="utf-8"?>
-<w:ftr xmlns:wpc="http://schemas.microsoft.com/office/word/2010/wordprocessingCanvas" xmlns:cx="http://schemas.microsoft.com/office/drawing/2014/chartex" xmlns:mc="http://schemas.openxmlformats.org/markup-compatibility/2006" xmlns:o="urn:schemas-microsoft-com:office:office" xmlns:r="http://schemas.openxmlformats.org/officeDocument/2006/relationships" xmlns:m="http://schemas.openxmlformats.org/officeDocument/2006/math" xmlns:v="urn:schemas-microsoft-com:vml" xmlns:wp14="http://schemas.microsoft.com/office/word/2010/wordprocessingDrawing" xmlns:wp="http://schemas.openxmlformats.org/drawingml/2006/wordprocessingDrawing" xmlns:w10="urn:schemas-microsoft-com:office:word" xmlns:w="http://schemas.openxmlformats.org/wordprocessingml/2006/main" xmlns:w14="http://schemas.microsoft.com/office/word/2010/wordml" xmlns:w15="http://schemas.microsoft.com/office/word/2012/wordml" xmlns:w16se="http://schemas.microsoft.com/office/word/2015/wordml/symex" xmlns:wpg="http://schemas.microsoft.com/office/word/2010/wordprocessingGroup" xmlns:wpi="http://schemas.microsoft.com/office/word/2010/wordprocessingInk" xmlns:wne="http://schemas.microsoft.com/office/word/2006/wordml" xmlns:wps="http://schemas.microsoft.com/office/word/2010/wordprocessingShape" mc:Ignorable="w14 w15 w16se wp14">
+<w:ftr xmlns:wpc="http://schemas.microsoft.com/office/word/2010/wordprocessingCanvas" xmlns:cx="http://schemas.microsoft.com/office/drawing/2014/chartex" xmlns:cx1="http://schemas.microsoft.com/office/drawing/2015/9/8/chartex" xmlns:cx2="http://schemas.microsoft.com/office/drawing/2015/10/21/chartex" xmlns:cx3="http://schemas.microsoft.com/office/drawing/2016/5/9/chartex" xmlns:cx4="http://schemas.microsoft.com/office/drawing/2016/5/10/chartex" xmlns:cx5="http://schemas.microsoft.com/office/drawing/2016/5/11/chartex" xmlns:cx6="http://schemas.microsoft.com/office/drawing/2016/5/12/chartex" xmlns:cx7="http://schemas.microsoft.com/office/drawing/2016/5/13/chartex" xmlns:cx8="http://schemas.microsoft.com/office/drawing/2016/5/14/chartex" xmlns:mc="http://schemas.openxmlformats.org/markup-compatibility/2006" xmlns:aink="http://schemas.microsoft.com/office/drawing/2016/ink" xmlns:am3d="http://schemas.microsoft.com/office/drawing/2017/model3d" xmlns:o="urn:schemas-microsoft-com:office:office" xmlns:r="http://schemas.openxmlformats.org/officeDocument/2006/relationships" xmlns:m="http://schemas.openxmlformats.org/officeDocument/2006/math" xmlns:v="urn:schemas-microsoft-com:vml" xmlns:wp14="http://schemas.microsoft.com/office/word/2010/wordprocessingDrawing" xmlns:wp="http://schemas.openxmlformats.org/drawingml/2006/wordprocessingDrawing" xmlns:w10="urn:schemas-microsoft-com:office:word" xmlns:w="http://schemas.openxmlformats.org/wordprocessingml/2006/main" xmlns:w14="http://schemas.microsoft.com/office/word/2010/wordml" xmlns:w15="http://schemas.microsoft.com/office/word/2012/wordml" xmlns:w16cex="http://schemas.microsoft.com/office/word/2018/wordml/cex" xmlns:w16cid="http://schemas.microsoft.com/office/word/2016/wordml/cid" xmlns:w16="http://schemas.microsoft.com/office/word/2018/wordml" xmlns:w16se="http://schemas.microsoft.com/office/word/2015/wordml/symex" xmlns:wpg="http://schemas.microsoft.com/office/word/2010/wordprocessingGroup" xmlns:wpi="http://schemas.microsoft.com/office/word/2010/wordprocessingInk" xmlns:wne="http://schemas.microsoft.com/office/word/2006/wordml" xmlns:wps="http://schemas.microsoft.com/office/word/2010/wordprocessingShape" mc:Ignorable="w14 w15 w16se w16cid w16 w16cex wp14">
   <w:p>
     <w:pPr>
       <w:pStyle w:val="Rodap"/>
@@ -5953,7 +6110,7 @@
 </file>
 
 <file path=word/footer8.xml><?xml version="1.0" encoding="utf-8"?>
-<w:ftr xmlns:wpc="http://schemas.microsoft.com/office/word/2010/wordprocessingCanvas" xmlns:cx="http://schemas.microsoft.com/office/drawing/2014/chartex" xmlns:mc="http://schemas.openxmlformats.org/markup-compatibility/2006" xmlns:o="urn:schemas-microsoft-com:office:office" xmlns:r="http://schemas.openxmlformats.org/officeDocument/2006/relationships" xmlns:m="http://schemas.openxmlformats.org/officeDocument/2006/math" xmlns:v="urn:schemas-microsoft-com:vml" xmlns:wp14="http://schemas.microsoft.com/office/word/2010/wordprocessingDrawing" xmlns:wp="http://schemas.openxmlformats.org/drawingml/2006/wordprocessingDrawing" xmlns:w10="urn:schemas-microsoft-com:office:word" xmlns:w="http://schemas.openxmlformats.org/wordprocessingml/2006/main" xmlns:w14="http://schemas.microsoft.com/office/word/2010/wordml" xmlns:w15="http://schemas.microsoft.com/office/word/2012/wordml" xmlns:w16se="http://schemas.microsoft.com/office/word/2015/wordml/symex" xmlns:wpg="http://schemas.microsoft.com/office/word/2010/wordprocessingGroup" xmlns:wpi="http://schemas.microsoft.com/office/word/2010/wordprocessingInk" xmlns:wne="http://schemas.microsoft.com/office/word/2006/wordml" xmlns:wps="http://schemas.microsoft.com/office/word/2010/wordprocessingShape" mc:Ignorable="w14 w15 w16se wp14">
+<w:ftr xmlns:wpc="http://schemas.microsoft.com/office/word/2010/wordprocessingCanvas" xmlns:cx="http://schemas.microsoft.com/office/drawing/2014/chartex" xmlns:cx1="http://schemas.microsoft.com/office/drawing/2015/9/8/chartex" xmlns:cx2="http://schemas.microsoft.com/office/drawing/2015/10/21/chartex" xmlns:cx3="http://schemas.microsoft.com/office/drawing/2016/5/9/chartex" xmlns:cx4="http://schemas.microsoft.com/office/drawing/2016/5/10/chartex" xmlns:cx5="http://schemas.microsoft.com/office/drawing/2016/5/11/chartex" xmlns:cx6="http://schemas.microsoft.com/office/drawing/2016/5/12/chartex" xmlns:cx7="http://schemas.microsoft.com/office/drawing/2016/5/13/chartex" xmlns:cx8="http://schemas.microsoft.com/office/drawing/2016/5/14/chartex" xmlns:mc="http://schemas.openxmlformats.org/markup-compatibility/2006" xmlns:aink="http://schemas.microsoft.com/office/drawing/2016/ink" xmlns:am3d="http://schemas.microsoft.com/office/drawing/2017/model3d" xmlns:o="urn:schemas-microsoft-com:office:office" xmlns:r="http://schemas.openxmlformats.org/officeDocument/2006/relationships" xmlns:m="http://schemas.openxmlformats.org/officeDocument/2006/math" xmlns:v="urn:schemas-microsoft-com:vml" xmlns:wp14="http://schemas.microsoft.com/office/word/2010/wordprocessingDrawing" xmlns:wp="http://schemas.openxmlformats.org/drawingml/2006/wordprocessingDrawing" xmlns:w10="urn:schemas-microsoft-com:office:word" xmlns:w="http://schemas.openxmlformats.org/wordprocessingml/2006/main" xmlns:w14="http://schemas.microsoft.com/office/word/2010/wordml" xmlns:w15="http://schemas.microsoft.com/office/word/2012/wordml" xmlns:w16cex="http://schemas.microsoft.com/office/word/2018/wordml/cex" xmlns:w16cid="http://schemas.microsoft.com/office/word/2016/wordml/cid" xmlns:w16="http://schemas.microsoft.com/office/word/2018/wordml" xmlns:w16se="http://schemas.microsoft.com/office/word/2015/wordml/symex" xmlns:wpg="http://schemas.microsoft.com/office/word/2010/wordprocessingGroup" xmlns:wpi="http://schemas.microsoft.com/office/word/2010/wordprocessingInk" xmlns:wne="http://schemas.microsoft.com/office/word/2006/wordml" xmlns:wps="http://schemas.microsoft.com/office/word/2010/wordprocessingShape" mc:Ignorable="w14 w15 w16se w16cid w16 w16cex wp14">
   <w:p>
     <w:pPr>
       <w:pStyle w:val="Rodap"/>
@@ -5964,7 +6121,7 @@
 </file>
 
 <file path=word/footer9.xml><?xml version="1.0" encoding="utf-8"?>
-<w:ftr xmlns:wpc="http://schemas.microsoft.com/office/word/2010/wordprocessingCanvas" xmlns:cx="http://schemas.microsoft.com/office/drawing/2014/chartex" xmlns:mc="http://schemas.openxmlformats.org/markup-compatibility/2006" xmlns:o="urn:schemas-microsoft-com:office:office" xmlns:r="http://schemas.openxmlformats.org/officeDocument/2006/relationships" xmlns:m="http://schemas.openxmlformats.org/officeDocument/2006/math" xmlns:v="urn:schemas-microsoft-com:vml" xmlns:wp14="http://schemas.microsoft.com/office/word/2010/wordprocessingDrawing" xmlns:wp="http://schemas.openxmlformats.org/drawingml/2006/wordprocessingDrawing" xmlns:w10="urn:schemas-microsoft-com:office:word" xmlns:w="http://schemas.openxmlformats.org/wordprocessingml/2006/main" xmlns:w14="http://schemas.microsoft.com/office/word/2010/wordml" xmlns:w15="http://schemas.microsoft.com/office/word/2012/wordml" xmlns:w16se="http://schemas.microsoft.com/office/word/2015/wordml/symex" xmlns:wpg="http://schemas.microsoft.com/office/word/2010/wordprocessingGroup" xmlns:wpi="http://schemas.microsoft.com/office/word/2010/wordprocessingInk" xmlns:wne="http://schemas.microsoft.com/office/word/2006/wordml" xmlns:wps="http://schemas.microsoft.com/office/word/2010/wordprocessingShape" mc:Ignorable="w14 w15 w16se wp14">
+<w:ftr xmlns:wpc="http://schemas.microsoft.com/office/word/2010/wordprocessingCanvas" xmlns:cx="http://schemas.microsoft.com/office/drawing/2014/chartex" xmlns:cx1="http://schemas.microsoft.com/office/drawing/2015/9/8/chartex" xmlns:cx2="http://schemas.microsoft.com/office/drawing/2015/10/21/chartex" xmlns:cx3="http://schemas.microsoft.com/office/drawing/2016/5/9/chartex" xmlns:cx4="http://schemas.microsoft.com/office/drawing/2016/5/10/chartex" xmlns:cx5="http://schemas.microsoft.com/office/drawing/2016/5/11/chartex" xmlns:cx6="http://schemas.microsoft.com/office/drawing/2016/5/12/chartex" xmlns:cx7="http://schemas.microsoft.com/office/drawing/2016/5/13/chartex" xmlns:cx8="http://schemas.microsoft.com/office/drawing/2016/5/14/chartex" xmlns:mc="http://schemas.openxmlformats.org/markup-compatibility/2006" xmlns:aink="http://schemas.microsoft.com/office/drawing/2016/ink" xmlns:am3d="http://schemas.microsoft.com/office/drawing/2017/model3d" xmlns:o="urn:schemas-microsoft-com:office:office" xmlns:r="http://schemas.openxmlformats.org/officeDocument/2006/relationships" xmlns:m="http://schemas.openxmlformats.org/officeDocument/2006/math" xmlns:v="urn:schemas-microsoft-com:vml" xmlns:wp14="http://schemas.microsoft.com/office/word/2010/wordprocessingDrawing" xmlns:wp="http://schemas.openxmlformats.org/drawingml/2006/wordprocessingDrawing" xmlns:w10="urn:schemas-microsoft-com:office:word" xmlns:w="http://schemas.openxmlformats.org/wordprocessingml/2006/main" xmlns:w14="http://schemas.microsoft.com/office/word/2010/wordml" xmlns:w15="http://schemas.microsoft.com/office/word/2012/wordml" xmlns:w16cex="http://schemas.microsoft.com/office/word/2018/wordml/cex" xmlns:w16cid="http://schemas.microsoft.com/office/word/2016/wordml/cid" xmlns:w16="http://schemas.microsoft.com/office/word/2018/wordml" xmlns:w16se="http://schemas.microsoft.com/office/word/2015/wordml/symex" xmlns:wpg="http://schemas.microsoft.com/office/word/2010/wordprocessingGroup" xmlns:wpi="http://schemas.microsoft.com/office/word/2010/wordprocessingInk" xmlns:wne="http://schemas.microsoft.com/office/word/2006/wordml" xmlns:wps="http://schemas.microsoft.com/office/word/2010/wordprocessingShape" mc:Ignorable="w14 w15 w16se w16cid w16 w16cex wp14">
   <w:p>
     <w:pPr>
       <w:pStyle w:val="Rodap"/>
@@ -5974,7 +6131,7 @@
 </file>
 
 <file path=word/footnotes.xml><?xml version="1.0" encoding="utf-8"?>
-<w:footnotes xmlns:wpc="http://schemas.microsoft.com/office/word/2010/wordprocessingCanvas" xmlns:cx="http://schemas.microsoft.com/office/drawing/2014/chartex" xmlns:mc="http://schemas.openxmlformats.org/markup-compatibility/2006" xmlns:o="urn:schemas-microsoft-com:office:office" xmlns:r="http://schemas.openxmlformats.org/officeDocument/2006/relationships" xmlns:m="http://schemas.openxmlformats.org/officeDocument/2006/math" xmlns:v="urn:schemas-microsoft-com:vml" xmlns:wp14="http://schemas.microsoft.com/office/word/2010/wordprocessingDrawing" xmlns:wp="http://schemas.openxmlformats.org/drawingml/2006/wordprocessingDrawing" xmlns:w10="urn:schemas-microsoft-com:office:word" xmlns:w="http://schemas.openxmlformats.org/wordprocessingml/2006/main" xmlns:w14="http://schemas.microsoft.com/office/word/2010/wordml" xmlns:w15="http://schemas.microsoft.com/office/word/2012/wordml" xmlns:w16se="http://schemas.microsoft.com/office/word/2015/wordml/symex" xmlns:wpg="http://schemas.microsoft.com/office/word/2010/wordprocessingGroup" xmlns:wpi="http://schemas.microsoft.com/office/word/2010/wordprocessingInk" xmlns:wne="http://schemas.microsoft.com/office/word/2006/wordml" xmlns:wps="http://schemas.microsoft.com/office/word/2010/wordprocessingShape" mc:Ignorable="w14 w15 w16se wp14">
+<w:footnotes xmlns:wpc="http://schemas.microsoft.com/office/word/2010/wordprocessingCanvas" xmlns:cx="http://schemas.microsoft.com/office/drawing/2014/chartex" xmlns:cx1="http://schemas.microsoft.com/office/drawing/2015/9/8/chartex" xmlns:cx2="http://schemas.microsoft.com/office/drawing/2015/10/21/chartex" xmlns:cx3="http://schemas.microsoft.com/office/drawing/2016/5/9/chartex" xmlns:cx4="http://schemas.microsoft.com/office/drawing/2016/5/10/chartex" xmlns:cx5="http://schemas.microsoft.com/office/drawing/2016/5/11/chartex" xmlns:cx6="http://schemas.microsoft.com/office/drawing/2016/5/12/chartex" xmlns:cx7="http://schemas.microsoft.com/office/drawing/2016/5/13/chartex" xmlns:cx8="http://schemas.microsoft.com/office/drawing/2016/5/14/chartex" xmlns:mc="http://schemas.openxmlformats.org/markup-compatibility/2006" xmlns:aink="http://schemas.microsoft.com/office/drawing/2016/ink" xmlns:am3d="http://schemas.microsoft.com/office/drawing/2017/model3d" xmlns:o="urn:schemas-microsoft-com:office:office" xmlns:r="http://schemas.openxmlformats.org/officeDocument/2006/relationships" xmlns:m="http://schemas.openxmlformats.org/officeDocument/2006/math" xmlns:v="urn:schemas-microsoft-com:vml" xmlns:wp14="http://schemas.microsoft.com/office/word/2010/wordprocessingDrawing" xmlns:wp="http://schemas.openxmlformats.org/drawingml/2006/wordprocessingDrawing" xmlns:w10="urn:schemas-microsoft-com:office:word" xmlns:w="http://schemas.openxmlformats.org/wordprocessingml/2006/main" xmlns:w14="http://schemas.microsoft.com/office/word/2010/wordml" xmlns:w15="http://schemas.microsoft.com/office/word/2012/wordml" xmlns:w16cex="http://schemas.microsoft.com/office/word/2018/wordml/cex" xmlns:w16cid="http://schemas.microsoft.com/office/word/2016/wordml/cid" xmlns:w16="http://schemas.microsoft.com/office/word/2018/wordml" xmlns:w16se="http://schemas.microsoft.com/office/word/2015/wordml/symex" xmlns:wpg="http://schemas.microsoft.com/office/word/2010/wordprocessingGroup" xmlns:wpi="http://schemas.microsoft.com/office/word/2010/wordprocessingInk" xmlns:wne="http://schemas.microsoft.com/office/word/2006/wordml" xmlns:wps="http://schemas.microsoft.com/office/word/2010/wordprocessingShape" mc:Ignorable="w14 w15 w16se w16cid w16 w16cex wp14">
   <w:footnote w:type="separator" w:id="-1">
     <w:p>
       <w:r>
@@ -5999,7 +6156,7 @@
 </file>
 
 <file path=word/header1.xml><?xml version="1.0" encoding="utf-8"?>
-<w:hdr xmlns:wpc="http://schemas.microsoft.com/office/word/2010/wordprocessingCanvas" xmlns:cx="http://schemas.microsoft.com/office/drawing/2014/chartex" xmlns:mc="http://schemas.openxmlformats.org/markup-compatibility/2006" xmlns:o="urn:schemas-microsoft-com:office:office" xmlns:r="http://schemas.openxmlformats.org/officeDocument/2006/relationships" xmlns:m="http://schemas.openxmlformats.org/officeDocument/2006/math" xmlns:v="urn:schemas-microsoft-com:vml" xmlns:wp14="http://schemas.microsoft.com/office/word/2010/wordprocessingDrawing" xmlns:wp="http://schemas.openxmlformats.org/drawingml/2006/wordprocessingDrawing" xmlns:w10="urn:schemas-microsoft-com:office:word" xmlns:w="http://schemas.openxmlformats.org/wordprocessingml/2006/main" xmlns:w14="http://schemas.microsoft.com/office/word/2010/wordml" xmlns:w15="http://schemas.microsoft.com/office/word/2012/wordml" xmlns:w16se="http://schemas.microsoft.com/office/word/2015/wordml/symex" xmlns:wpg="http://schemas.microsoft.com/office/word/2010/wordprocessingGroup" xmlns:wpi="http://schemas.microsoft.com/office/word/2010/wordprocessingInk" xmlns:wne="http://schemas.microsoft.com/office/word/2006/wordml" xmlns:wps="http://schemas.microsoft.com/office/word/2010/wordprocessingShape" mc:Ignorable="w14 w15 w16se wp14">
+<w:hdr xmlns:wpc="http://schemas.microsoft.com/office/word/2010/wordprocessingCanvas" xmlns:cx="http://schemas.microsoft.com/office/drawing/2014/chartex" xmlns:cx1="http://schemas.microsoft.com/office/drawing/2015/9/8/chartex" xmlns:cx2="http://schemas.microsoft.com/office/drawing/2015/10/21/chartex" xmlns:cx3="http://schemas.microsoft.com/office/drawing/2016/5/9/chartex" xmlns:cx4="http://schemas.microsoft.com/office/drawing/2016/5/10/chartex" xmlns:cx5="http://schemas.microsoft.com/office/drawing/2016/5/11/chartex" xmlns:cx6="http://schemas.microsoft.com/office/drawing/2016/5/12/chartex" xmlns:cx7="http://schemas.microsoft.com/office/drawing/2016/5/13/chartex" xmlns:cx8="http://schemas.microsoft.com/office/drawing/2016/5/14/chartex" xmlns:mc="http://schemas.openxmlformats.org/markup-compatibility/2006" xmlns:aink="http://schemas.microsoft.com/office/drawing/2016/ink" xmlns:am3d="http://schemas.microsoft.com/office/drawing/2017/model3d" xmlns:o="urn:schemas-microsoft-com:office:office" xmlns:r="http://schemas.openxmlformats.org/officeDocument/2006/relationships" xmlns:m="http://schemas.openxmlformats.org/officeDocument/2006/math" xmlns:v="urn:schemas-microsoft-com:vml" xmlns:wp14="http://schemas.microsoft.com/office/word/2010/wordprocessingDrawing" xmlns:wp="http://schemas.openxmlformats.org/drawingml/2006/wordprocessingDrawing" xmlns:w10="urn:schemas-microsoft-com:office:word" xmlns:w="http://schemas.openxmlformats.org/wordprocessingml/2006/main" xmlns:w14="http://schemas.microsoft.com/office/word/2010/wordml" xmlns:w15="http://schemas.microsoft.com/office/word/2012/wordml" xmlns:w16cex="http://schemas.microsoft.com/office/word/2018/wordml/cex" xmlns:w16cid="http://schemas.microsoft.com/office/word/2016/wordml/cid" xmlns:w16="http://schemas.microsoft.com/office/word/2018/wordml" xmlns:w16se="http://schemas.microsoft.com/office/word/2015/wordml/symex" xmlns:wpg="http://schemas.microsoft.com/office/word/2010/wordprocessingGroup" xmlns:wpi="http://schemas.microsoft.com/office/word/2010/wordprocessingInk" xmlns:wne="http://schemas.microsoft.com/office/word/2006/wordml" xmlns:wps="http://schemas.microsoft.com/office/word/2010/wordprocessingShape" mc:Ignorable="w14 w15 w16se w16cid w16 w16cex wp14">
   <w:p>
     <w:pPr>
       <w:ind w:right="360"/>
@@ -6173,7 +6330,7 @@
 </file>
 
 <file path=word/header10.xml><?xml version="1.0" encoding="utf-8"?>
-<w:hdr xmlns:wpc="http://schemas.microsoft.com/office/word/2010/wordprocessingCanvas" xmlns:cx="http://schemas.microsoft.com/office/drawing/2014/chartex" xmlns:mc="http://schemas.openxmlformats.org/markup-compatibility/2006" xmlns:o="urn:schemas-microsoft-com:office:office" xmlns:r="http://schemas.openxmlformats.org/officeDocument/2006/relationships" xmlns:m="http://schemas.openxmlformats.org/officeDocument/2006/math" xmlns:v="urn:schemas-microsoft-com:vml" xmlns:wp14="http://schemas.microsoft.com/office/word/2010/wordprocessingDrawing" xmlns:wp="http://schemas.openxmlformats.org/drawingml/2006/wordprocessingDrawing" xmlns:w10="urn:schemas-microsoft-com:office:word" xmlns:w="http://schemas.openxmlformats.org/wordprocessingml/2006/main" xmlns:w14="http://schemas.microsoft.com/office/word/2010/wordml" xmlns:w15="http://schemas.microsoft.com/office/word/2012/wordml" xmlns:w16se="http://schemas.microsoft.com/office/word/2015/wordml/symex" xmlns:wpg="http://schemas.microsoft.com/office/word/2010/wordprocessingGroup" xmlns:wpi="http://schemas.microsoft.com/office/word/2010/wordprocessingInk" xmlns:wne="http://schemas.microsoft.com/office/word/2006/wordml" xmlns:wps="http://schemas.microsoft.com/office/word/2010/wordprocessingShape" mc:Ignorable="w14 w15 w16se wp14">
+<w:hdr xmlns:wpc="http://schemas.microsoft.com/office/word/2010/wordprocessingCanvas" xmlns:cx="http://schemas.microsoft.com/office/drawing/2014/chartex" xmlns:cx1="http://schemas.microsoft.com/office/drawing/2015/9/8/chartex" xmlns:cx2="http://schemas.microsoft.com/office/drawing/2015/10/21/chartex" xmlns:cx3="http://schemas.microsoft.com/office/drawing/2016/5/9/chartex" xmlns:cx4="http://schemas.microsoft.com/office/drawing/2016/5/10/chartex" xmlns:cx5="http://schemas.microsoft.com/office/drawing/2016/5/11/chartex" xmlns:cx6="http://schemas.microsoft.com/office/drawing/2016/5/12/chartex" xmlns:cx7="http://schemas.microsoft.com/office/drawing/2016/5/13/chartex" xmlns:cx8="http://schemas.microsoft.com/office/drawing/2016/5/14/chartex" xmlns:mc="http://schemas.openxmlformats.org/markup-compatibility/2006" xmlns:aink="http://schemas.microsoft.com/office/drawing/2016/ink" xmlns:am3d="http://schemas.microsoft.com/office/drawing/2017/model3d" xmlns:o="urn:schemas-microsoft-com:office:office" xmlns:r="http://schemas.openxmlformats.org/officeDocument/2006/relationships" xmlns:m="http://schemas.openxmlformats.org/officeDocument/2006/math" xmlns:v="urn:schemas-microsoft-com:vml" xmlns:wp14="http://schemas.microsoft.com/office/word/2010/wordprocessingDrawing" xmlns:wp="http://schemas.openxmlformats.org/drawingml/2006/wordprocessingDrawing" xmlns:w10="urn:schemas-microsoft-com:office:word" xmlns:w="http://schemas.openxmlformats.org/wordprocessingml/2006/main" xmlns:w14="http://schemas.microsoft.com/office/word/2010/wordml" xmlns:w15="http://schemas.microsoft.com/office/word/2012/wordml" xmlns:w16cex="http://schemas.microsoft.com/office/word/2018/wordml/cex" xmlns:w16cid="http://schemas.microsoft.com/office/word/2016/wordml/cid" xmlns:w16="http://schemas.microsoft.com/office/word/2018/wordml" xmlns:w16se="http://schemas.microsoft.com/office/word/2015/wordml/symex" xmlns:wpg="http://schemas.microsoft.com/office/word/2010/wordprocessingGroup" xmlns:wpi="http://schemas.microsoft.com/office/word/2010/wordprocessingInk" xmlns:wne="http://schemas.microsoft.com/office/word/2006/wordml" xmlns:wps="http://schemas.microsoft.com/office/word/2010/wordprocessingShape" mc:Ignorable="w14 w15 w16se w16cid w16 w16cex wp14">
   <w:p>
     <w:pPr>
       <w:pStyle w:val="Cabealho"/>
@@ -6183,7 +6340,7 @@
 </file>
 
 <file path=word/header11.xml><?xml version="1.0" encoding="utf-8"?>
-<w:hdr xmlns:wpc="http://schemas.microsoft.com/office/word/2010/wordprocessingCanvas" xmlns:cx="http://schemas.microsoft.com/office/drawing/2014/chartex" xmlns:mc="http://schemas.openxmlformats.org/markup-compatibility/2006" xmlns:o="urn:schemas-microsoft-com:office:office" xmlns:r="http://schemas.openxmlformats.org/officeDocument/2006/relationships" xmlns:m="http://schemas.openxmlformats.org/officeDocument/2006/math" xmlns:v="urn:schemas-microsoft-com:vml" xmlns:wp14="http://schemas.microsoft.com/office/word/2010/wordprocessingDrawing" xmlns:wp="http://schemas.openxmlformats.org/drawingml/2006/wordprocessingDrawing" xmlns:w10="urn:schemas-microsoft-com:office:word" xmlns:w="http://schemas.openxmlformats.org/wordprocessingml/2006/main" xmlns:w14="http://schemas.microsoft.com/office/word/2010/wordml" xmlns:w15="http://schemas.microsoft.com/office/word/2012/wordml" xmlns:w16se="http://schemas.microsoft.com/office/word/2015/wordml/symex" xmlns:wpg="http://schemas.microsoft.com/office/word/2010/wordprocessingGroup" xmlns:wpi="http://schemas.microsoft.com/office/word/2010/wordprocessingInk" xmlns:wne="http://schemas.microsoft.com/office/word/2006/wordml" xmlns:wps="http://schemas.microsoft.com/office/word/2010/wordprocessingShape" mc:Ignorable="w14 w15 w16se wp14">
+<w:hdr xmlns:wpc="http://schemas.microsoft.com/office/word/2010/wordprocessingCanvas" xmlns:cx="http://schemas.microsoft.com/office/drawing/2014/chartex" xmlns:cx1="http://schemas.microsoft.com/office/drawing/2015/9/8/chartex" xmlns:cx2="http://schemas.microsoft.com/office/drawing/2015/10/21/chartex" xmlns:cx3="http://schemas.microsoft.com/office/drawing/2016/5/9/chartex" xmlns:cx4="http://schemas.microsoft.com/office/drawing/2016/5/10/chartex" xmlns:cx5="http://schemas.microsoft.com/office/drawing/2016/5/11/chartex" xmlns:cx6="http://schemas.microsoft.com/office/drawing/2016/5/12/chartex" xmlns:cx7="http://schemas.microsoft.com/office/drawing/2016/5/13/chartex" xmlns:cx8="http://schemas.microsoft.com/office/drawing/2016/5/14/chartex" xmlns:mc="http://schemas.openxmlformats.org/markup-compatibility/2006" xmlns:aink="http://schemas.microsoft.com/office/drawing/2016/ink" xmlns:am3d="http://schemas.microsoft.com/office/drawing/2017/model3d" xmlns:o="urn:schemas-microsoft-com:office:office" xmlns:r="http://schemas.openxmlformats.org/officeDocument/2006/relationships" xmlns:m="http://schemas.openxmlformats.org/officeDocument/2006/math" xmlns:v="urn:schemas-microsoft-com:vml" xmlns:wp14="http://schemas.microsoft.com/office/word/2010/wordprocessingDrawing" xmlns:wp="http://schemas.openxmlformats.org/drawingml/2006/wordprocessingDrawing" xmlns:w10="urn:schemas-microsoft-com:office:word" xmlns:w="http://schemas.openxmlformats.org/wordprocessingml/2006/main" xmlns:w14="http://schemas.microsoft.com/office/word/2010/wordml" xmlns:w15="http://schemas.microsoft.com/office/word/2012/wordml" xmlns:w16cex="http://schemas.microsoft.com/office/word/2018/wordml/cex" xmlns:w16cid="http://schemas.microsoft.com/office/word/2016/wordml/cid" xmlns:w16="http://schemas.microsoft.com/office/word/2018/wordml" xmlns:w16se="http://schemas.microsoft.com/office/word/2015/wordml/symex" xmlns:wpg="http://schemas.microsoft.com/office/word/2010/wordprocessingGroup" xmlns:wpi="http://schemas.microsoft.com/office/word/2010/wordprocessingInk" xmlns:wne="http://schemas.microsoft.com/office/word/2006/wordml" xmlns:wps="http://schemas.microsoft.com/office/word/2010/wordprocessingShape" mc:Ignorable="w14 w15 w16se w16cid w16 w16cex wp14">
   <w:p>
     <w:pPr>
       <w:pStyle w:val="Cabealho"/>
@@ -6215,7 +6372,7 @@
         <w:rStyle w:val="Nmerodepgina"/>
         <w:noProof/>
       </w:rPr>
-      <w:t>20</w:t>
+      <w:t>13</w:t>
     </w:r>
     <w:r>
       <w:rPr>
@@ -6239,7 +6396,7 @@
 </file>
 
 <file path=word/header12.xml><?xml version="1.0" encoding="utf-8"?>
-<w:hdr xmlns:wpc="http://schemas.microsoft.com/office/word/2010/wordprocessingCanvas" xmlns:cx="http://schemas.microsoft.com/office/drawing/2014/chartex" xmlns:mc="http://schemas.openxmlformats.org/markup-compatibility/2006" xmlns:o="urn:schemas-microsoft-com:office:office" xmlns:r="http://schemas.openxmlformats.org/officeDocument/2006/relationships" xmlns:m="http://schemas.openxmlformats.org/officeDocument/2006/math" xmlns:v="urn:schemas-microsoft-com:vml" xmlns:wp14="http://schemas.microsoft.com/office/word/2010/wordprocessingDrawing" xmlns:wp="http://schemas.openxmlformats.org/drawingml/2006/wordprocessingDrawing" xmlns:w10="urn:schemas-microsoft-com:office:word" xmlns:w="http://schemas.openxmlformats.org/wordprocessingml/2006/main" xmlns:w14="http://schemas.microsoft.com/office/word/2010/wordml" xmlns:w15="http://schemas.microsoft.com/office/word/2012/wordml" xmlns:w16se="http://schemas.microsoft.com/office/word/2015/wordml/symex" xmlns:wpg="http://schemas.microsoft.com/office/word/2010/wordprocessingGroup" xmlns:wpi="http://schemas.microsoft.com/office/word/2010/wordprocessingInk" xmlns:wne="http://schemas.microsoft.com/office/word/2006/wordml" xmlns:wps="http://schemas.microsoft.com/office/word/2010/wordprocessingShape" mc:Ignorable="w14 w15 w16se wp14">
+<w:hdr xmlns:wpc="http://schemas.microsoft.com/office/word/2010/wordprocessingCanvas" xmlns:cx="http://schemas.microsoft.com/office/drawing/2014/chartex" xmlns:cx1="http://schemas.microsoft.com/office/drawing/2015/9/8/chartex" xmlns:cx2="http://schemas.microsoft.com/office/drawing/2015/10/21/chartex" xmlns:cx3="http://schemas.microsoft.com/office/drawing/2016/5/9/chartex" xmlns:cx4="http://schemas.microsoft.com/office/drawing/2016/5/10/chartex" xmlns:cx5="http://schemas.microsoft.com/office/drawing/2016/5/11/chartex" xmlns:cx6="http://schemas.microsoft.com/office/drawing/2016/5/12/chartex" xmlns:cx7="http://schemas.microsoft.com/office/drawing/2016/5/13/chartex" xmlns:cx8="http://schemas.microsoft.com/office/drawing/2016/5/14/chartex" xmlns:mc="http://schemas.openxmlformats.org/markup-compatibility/2006" xmlns:aink="http://schemas.microsoft.com/office/drawing/2016/ink" xmlns:am3d="http://schemas.microsoft.com/office/drawing/2017/model3d" xmlns:o="urn:schemas-microsoft-com:office:office" xmlns:r="http://schemas.openxmlformats.org/officeDocument/2006/relationships" xmlns:m="http://schemas.openxmlformats.org/officeDocument/2006/math" xmlns:v="urn:schemas-microsoft-com:vml" xmlns:wp14="http://schemas.microsoft.com/office/word/2010/wordprocessingDrawing" xmlns:wp="http://schemas.openxmlformats.org/drawingml/2006/wordprocessingDrawing" xmlns:w10="urn:schemas-microsoft-com:office:word" xmlns:w="http://schemas.openxmlformats.org/wordprocessingml/2006/main" xmlns:w14="http://schemas.microsoft.com/office/word/2010/wordml" xmlns:w15="http://schemas.microsoft.com/office/word/2012/wordml" xmlns:w16cex="http://schemas.microsoft.com/office/word/2018/wordml/cex" xmlns:w16cid="http://schemas.microsoft.com/office/word/2016/wordml/cid" xmlns:w16="http://schemas.microsoft.com/office/word/2018/wordml" xmlns:w16se="http://schemas.microsoft.com/office/word/2015/wordml/symex" xmlns:wpg="http://schemas.microsoft.com/office/word/2010/wordprocessingGroup" xmlns:wpi="http://schemas.microsoft.com/office/word/2010/wordprocessingInk" xmlns:wne="http://schemas.microsoft.com/office/word/2006/wordml" xmlns:wps="http://schemas.microsoft.com/office/word/2010/wordprocessingShape" mc:Ignorable="w14 w15 w16se w16cid w16 w16cex wp14">
   <w:p>
     <w:pPr>
       <w:pStyle w:val="Cabealho"/>
@@ -6249,7 +6406,7 @@
 </file>
 
 <file path=word/header13.xml><?xml version="1.0" encoding="utf-8"?>
-<w:hdr xmlns:wpc="http://schemas.microsoft.com/office/word/2010/wordprocessingCanvas" xmlns:cx="http://schemas.microsoft.com/office/drawing/2014/chartex" xmlns:mc="http://schemas.openxmlformats.org/markup-compatibility/2006" xmlns:o="urn:schemas-microsoft-com:office:office" xmlns:r="http://schemas.openxmlformats.org/officeDocument/2006/relationships" xmlns:m="http://schemas.openxmlformats.org/officeDocument/2006/math" xmlns:v="urn:schemas-microsoft-com:vml" xmlns:wp14="http://schemas.microsoft.com/office/word/2010/wordprocessingDrawing" xmlns:wp="http://schemas.openxmlformats.org/drawingml/2006/wordprocessingDrawing" xmlns:w10="urn:schemas-microsoft-com:office:word" xmlns:w="http://schemas.openxmlformats.org/wordprocessingml/2006/main" xmlns:w14="http://schemas.microsoft.com/office/word/2010/wordml" xmlns:w15="http://schemas.microsoft.com/office/word/2012/wordml" xmlns:w16se="http://schemas.microsoft.com/office/word/2015/wordml/symex" xmlns:wpg="http://schemas.microsoft.com/office/word/2010/wordprocessingGroup" xmlns:wpi="http://schemas.microsoft.com/office/word/2010/wordprocessingInk" xmlns:wne="http://schemas.microsoft.com/office/word/2006/wordml" xmlns:wps="http://schemas.microsoft.com/office/word/2010/wordprocessingShape" mc:Ignorable="w14 w15 w16se wp14">
+<w:hdr xmlns:wpc="http://schemas.microsoft.com/office/word/2010/wordprocessingCanvas" xmlns:cx="http://schemas.microsoft.com/office/drawing/2014/chartex" xmlns:cx1="http://schemas.microsoft.com/office/drawing/2015/9/8/chartex" xmlns:cx2="http://schemas.microsoft.com/office/drawing/2015/10/21/chartex" xmlns:cx3="http://schemas.microsoft.com/office/drawing/2016/5/9/chartex" xmlns:cx4="http://schemas.microsoft.com/office/drawing/2016/5/10/chartex" xmlns:cx5="http://schemas.microsoft.com/office/drawing/2016/5/11/chartex" xmlns:cx6="http://schemas.microsoft.com/office/drawing/2016/5/12/chartex" xmlns:cx7="http://schemas.microsoft.com/office/drawing/2016/5/13/chartex" xmlns:cx8="http://schemas.microsoft.com/office/drawing/2016/5/14/chartex" xmlns:mc="http://schemas.openxmlformats.org/markup-compatibility/2006" xmlns:aink="http://schemas.microsoft.com/office/drawing/2016/ink" xmlns:am3d="http://schemas.microsoft.com/office/drawing/2017/model3d" xmlns:o="urn:schemas-microsoft-com:office:office" xmlns:r="http://schemas.openxmlformats.org/officeDocument/2006/relationships" xmlns:m="http://schemas.openxmlformats.org/officeDocument/2006/math" xmlns:v="urn:schemas-microsoft-com:vml" xmlns:wp14="http://schemas.microsoft.com/office/word/2010/wordprocessingDrawing" xmlns:wp="http://schemas.openxmlformats.org/drawingml/2006/wordprocessingDrawing" xmlns:w10="urn:schemas-microsoft-com:office:word" xmlns:w="http://schemas.openxmlformats.org/wordprocessingml/2006/main" xmlns:w14="http://schemas.microsoft.com/office/word/2010/wordml" xmlns:w15="http://schemas.microsoft.com/office/word/2012/wordml" xmlns:w16cex="http://schemas.microsoft.com/office/word/2018/wordml/cex" xmlns:w16cid="http://schemas.microsoft.com/office/word/2016/wordml/cid" xmlns:w16="http://schemas.microsoft.com/office/word/2018/wordml" xmlns:w16se="http://schemas.microsoft.com/office/word/2015/wordml/symex" xmlns:wpg="http://schemas.microsoft.com/office/word/2010/wordprocessingGroup" xmlns:wpi="http://schemas.microsoft.com/office/word/2010/wordprocessingInk" xmlns:wne="http://schemas.microsoft.com/office/word/2006/wordml" xmlns:wps="http://schemas.microsoft.com/office/word/2010/wordprocessingShape" mc:Ignorable="w14 w15 w16se w16cid w16 w16cex wp14">
   <w:p>
     <w:pPr>
       <w:pStyle w:val="Cabealho"/>
@@ -6374,7 +6531,7 @@
             </wp:anchor>
           </w:drawing>
         </mc:Choice>
-        <mc:Fallback xmlns:w16="http://schemas.microsoft.com/office/word/2018/wordml" xmlns:w16cid="http://schemas.microsoft.com/office/word/2016/wordml/cid" xmlns:w16cex="http://schemas.microsoft.com/office/word/2018/wordml/cex" xmlns:am3d="http://schemas.microsoft.com/office/drawing/2017/model3d" xmlns:aink="http://schemas.microsoft.com/office/drawing/2016/ink" xmlns:cx8="http://schemas.microsoft.com/office/drawing/2016/5/14/chartex" xmlns:cx7="http://schemas.microsoft.com/office/drawing/2016/5/13/chartex" xmlns:cx6="http://schemas.microsoft.com/office/drawing/2016/5/12/chartex" xmlns:cx5="http://schemas.microsoft.com/office/drawing/2016/5/11/chartex" xmlns:cx4="http://schemas.microsoft.com/office/drawing/2016/5/10/chartex" xmlns:cx3="http://schemas.microsoft.com/office/drawing/2016/5/9/chartex" xmlns:cx2="http://schemas.microsoft.com/office/drawing/2015/10/21/chartex" xmlns:cx1="http://schemas.microsoft.com/office/drawing/2015/9/8/chartex">
+        <mc:Fallback>
           <w:pict>
             <v:line w14:anchorId="008D30A7" id="Line 10" o:spid="_x0000_s1026" style="position:absolute;z-index:251659776;visibility:visible;mso-wrap-style:square;mso-width-percent:0;mso-height-percent:0;mso-wrap-distance-left:9pt;mso-wrap-distance-top:0;mso-wrap-distance-right:9pt;mso-wrap-distance-bottom:0;mso-position-horizontal:absolute;mso-position-horizontal-relative:text;mso-position-vertical:absolute;mso-position-vertical-relative:text;mso-width-percent:0;mso-height-percent:0;mso-width-relative:page;mso-height-relative:page" from="0,13.6pt" to="433.7pt,13.6pt" o:gfxdata="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" o:allowincell="f"/>
           </w:pict>
@@ -6399,7 +6556,7 @@
 </file>
 
 <file path=word/header14.xml><?xml version="1.0" encoding="utf-8"?>
-<w:hdr xmlns:wpc="http://schemas.microsoft.com/office/word/2010/wordprocessingCanvas" xmlns:cx="http://schemas.microsoft.com/office/drawing/2014/chartex" xmlns:mc="http://schemas.openxmlformats.org/markup-compatibility/2006" xmlns:o="urn:schemas-microsoft-com:office:office" xmlns:r="http://schemas.openxmlformats.org/officeDocument/2006/relationships" xmlns:m="http://schemas.openxmlformats.org/officeDocument/2006/math" xmlns:v="urn:schemas-microsoft-com:vml" xmlns:wp14="http://schemas.microsoft.com/office/word/2010/wordprocessingDrawing" xmlns:wp="http://schemas.openxmlformats.org/drawingml/2006/wordprocessingDrawing" xmlns:w10="urn:schemas-microsoft-com:office:word" xmlns:w="http://schemas.openxmlformats.org/wordprocessingml/2006/main" xmlns:w14="http://schemas.microsoft.com/office/word/2010/wordml" xmlns:w15="http://schemas.microsoft.com/office/word/2012/wordml" xmlns:w16se="http://schemas.microsoft.com/office/word/2015/wordml/symex" xmlns:wpg="http://schemas.microsoft.com/office/word/2010/wordprocessingGroup" xmlns:wpi="http://schemas.microsoft.com/office/word/2010/wordprocessingInk" xmlns:wne="http://schemas.microsoft.com/office/word/2006/wordml" xmlns:wps="http://schemas.microsoft.com/office/word/2010/wordprocessingShape" mc:Ignorable="w14 w15 w16se wp14">
+<w:hdr xmlns:wpc="http://schemas.microsoft.com/office/word/2010/wordprocessingCanvas" xmlns:cx="http://schemas.microsoft.com/office/drawing/2014/chartex" xmlns:cx1="http://schemas.microsoft.com/office/drawing/2015/9/8/chartex" xmlns:cx2="http://schemas.microsoft.com/office/drawing/2015/10/21/chartex" xmlns:cx3="http://schemas.microsoft.com/office/drawing/2016/5/9/chartex" xmlns:cx4="http://schemas.microsoft.com/office/drawing/2016/5/10/chartex" xmlns:cx5="http://schemas.microsoft.com/office/drawing/2016/5/11/chartex" xmlns:cx6="http://schemas.microsoft.com/office/drawing/2016/5/12/chartex" xmlns:cx7="http://schemas.microsoft.com/office/drawing/2016/5/13/chartex" xmlns:cx8="http://schemas.microsoft.com/office/drawing/2016/5/14/chartex" xmlns:mc="http://schemas.openxmlformats.org/markup-compatibility/2006" xmlns:aink="http://schemas.microsoft.com/office/drawing/2016/ink" xmlns:am3d="http://schemas.microsoft.com/office/drawing/2017/model3d" xmlns:o="urn:schemas-microsoft-com:office:office" xmlns:r="http://schemas.openxmlformats.org/officeDocument/2006/relationships" xmlns:m="http://schemas.openxmlformats.org/officeDocument/2006/math" xmlns:v="urn:schemas-microsoft-com:vml" xmlns:wp14="http://schemas.microsoft.com/office/word/2010/wordprocessingDrawing" xmlns:wp="http://schemas.openxmlformats.org/drawingml/2006/wordprocessingDrawing" xmlns:w10="urn:schemas-microsoft-com:office:word" xmlns:w="http://schemas.openxmlformats.org/wordprocessingml/2006/main" xmlns:w14="http://schemas.microsoft.com/office/word/2010/wordml" xmlns:w15="http://schemas.microsoft.com/office/word/2012/wordml" xmlns:w16cex="http://schemas.microsoft.com/office/word/2018/wordml/cex" xmlns:w16cid="http://schemas.microsoft.com/office/word/2016/wordml/cid" xmlns:w16="http://schemas.microsoft.com/office/word/2018/wordml" xmlns:w16se="http://schemas.microsoft.com/office/word/2015/wordml/symex" xmlns:wpg="http://schemas.microsoft.com/office/word/2010/wordprocessingGroup" xmlns:wpi="http://schemas.microsoft.com/office/word/2010/wordprocessingInk" xmlns:wne="http://schemas.microsoft.com/office/word/2006/wordml" xmlns:wps="http://schemas.microsoft.com/office/word/2010/wordprocessingShape" mc:Ignorable="w14 w15 w16se w16cid w16 w16cex wp14">
   <w:p>
     <w:pPr>
       <w:pStyle w:val="Cabealho"/>
@@ -6431,7 +6588,7 @@
         <w:rStyle w:val="Nmerodepgina"/>
         <w:noProof/>
       </w:rPr>
-      <w:t>22</w:t>
+      <w:t>15</w:t>
     </w:r>
     <w:r>
       <w:rPr>
@@ -6455,7 +6612,7 @@
 </file>
 
 <file path=word/header15.xml><?xml version="1.0" encoding="utf-8"?>
-<w:hdr xmlns:wpc="http://schemas.microsoft.com/office/word/2010/wordprocessingCanvas" xmlns:cx="http://schemas.microsoft.com/office/drawing/2014/chartex" xmlns:mc="http://schemas.openxmlformats.org/markup-compatibility/2006" xmlns:o="urn:schemas-microsoft-com:office:office" xmlns:r="http://schemas.openxmlformats.org/officeDocument/2006/relationships" xmlns:m="http://schemas.openxmlformats.org/officeDocument/2006/math" xmlns:v="urn:schemas-microsoft-com:vml" xmlns:wp14="http://schemas.microsoft.com/office/word/2010/wordprocessingDrawing" xmlns:wp="http://schemas.openxmlformats.org/drawingml/2006/wordprocessingDrawing" xmlns:w10="urn:schemas-microsoft-com:office:word" xmlns:w="http://schemas.openxmlformats.org/wordprocessingml/2006/main" xmlns:w14="http://schemas.microsoft.com/office/word/2010/wordml" xmlns:w15="http://schemas.microsoft.com/office/word/2012/wordml" xmlns:w16se="http://schemas.microsoft.com/office/word/2015/wordml/symex" xmlns:wpg="http://schemas.microsoft.com/office/word/2010/wordprocessingGroup" xmlns:wpi="http://schemas.microsoft.com/office/word/2010/wordprocessingInk" xmlns:wne="http://schemas.microsoft.com/office/word/2006/wordml" xmlns:wps="http://schemas.microsoft.com/office/word/2010/wordprocessingShape" mc:Ignorable="w14 w15 w16se wp14">
+<w:hdr xmlns:wpc="http://schemas.microsoft.com/office/word/2010/wordprocessingCanvas" xmlns:cx="http://schemas.microsoft.com/office/drawing/2014/chartex" xmlns:cx1="http://schemas.microsoft.com/office/drawing/2015/9/8/chartex" xmlns:cx2="http://schemas.microsoft.com/office/drawing/2015/10/21/chartex" xmlns:cx3="http://schemas.microsoft.com/office/drawing/2016/5/9/chartex" xmlns:cx4="http://schemas.microsoft.com/office/drawing/2016/5/10/chartex" xmlns:cx5="http://schemas.microsoft.com/office/drawing/2016/5/11/chartex" xmlns:cx6="http://schemas.microsoft.com/office/drawing/2016/5/12/chartex" xmlns:cx7="http://schemas.microsoft.com/office/drawing/2016/5/13/chartex" xmlns:cx8="http://schemas.microsoft.com/office/drawing/2016/5/14/chartex" xmlns:mc="http://schemas.openxmlformats.org/markup-compatibility/2006" xmlns:aink="http://schemas.microsoft.com/office/drawing/2016/ink" xmlns:am3d="http://schemas.microsoft.com/office/drawing/2017/model3d" xmlns:o="urn:schemas-microsoft-com:office:office" xmlns:r="http://schemas.openxmlformats.org/officeDocument/2006/relationships" xmlns:m="http://schemas.openxmlformats.org/officeDocument/2006/math" xmlns:v="urn:schemas-microsoft-com:vml" xmlns:wp14="http://schemas.microsoft.com/office/word/2010/wordprocessingDrawing" xmlns:wp="http://schemas.openxmlformats.org/drawingml/2006/wordprocessingDrawing" xmlns:w10="urn:schemas-microsoft-com:office:word" xmlns:w="http://schemas.openxmlformats.org/wordprocessingml/2006/main" xmlns:w14="http://schemas.microsoft.com/office/word/2010/wordml" xmlns:w15="http://schemas.microsoft.com/office/word/2012/wordml" xmlns:w16cex="http://schemas.microsoft.com/office/word/2018/wordml/cex" xmlns:w16cid="http://schemas.microsoft.com/office/word/2016/wordml/cid" xmlns:w16="http://schemas.microsoft.com/office/word/2018/wordml" xmlns:w16se="http://schemas.microsoft.com/office/word/2015/wordml/symex" xmlns:wpg="http://schemas.microsoft.com/office/word/2010/wordprocessingGroup" xmlns:wpi="http://schemas.microsoft.com/office/word/2010/wordprocessingInk" xmlns:wne="http://schemas.microsoft.com/office/word/2006/wordml" xmlns:wps="http://schemas.microsoft.com/office/word/2010/wordprocessingShape" mc:Ignorable="w14 w15 w16se w16cid w16 w16cex wp14">
   <w:p>
     <w:pPr>
       <w:pStyle w:val="Cabealho"/>
@@ -6465,7 +6622,7 @@
 </file>
 
 <file path=word/header16.xml><?xml version="1.0" encoding="utf-8"?>
-<w:hdr xmlns:wpc="http://schemas.microsoft.com/office/word/2010/wordprocessingCanvas" xmlns:cx="http://schemas.microsoft.com/office/drawing/2014/chartex" xmlns:mc="http://schemas.openxmlformats.org/markup-compatibility/2006" xmlns:o="urn:schemas-microsoft-com:office:office" xmlns:r="http://schemas.openxmlformats.org/officeDocument/2006/relationships" xmlns:m="http://schemas.openxmlformats.org/officeDocument/2006/math" xmlns:v="urn:schemas-microsoft-com:vml" xmlns:wp14="http://schemas.microsoft.com/office/word/2010/wordprocessingDrawing" xmlns:wp="http://schemas.openxmlformats.org/drawingml/2006/wordprocessingDrawing" xmlns:w10="urn:schemas-microsoft-com:office:word" xmlns:w="http://schemas.openxmlformats.org/wordprocessingml/2006/main" xmlns:w14="http://schemas.microsoft.com/office/word/2010/wordml" xmlns:w15="http://schemas.microsoft.com/office/word/2012/wordml" xmlns:w16se="http://schemas.microsoft.com/office/word/2015/wordml/symex" xmlns:wpg="http://schemas.microsoft.com/office/word/2010/wordprocessingGroup" xmlns:wpi="http://schemas.microsoft.com/office/word/2010/wordprocessingInk" xmlns:wne="http://schemas.microsoft.com/office/word/2006/wordml" xmlns:wps="http://schemas.microsoft.com/office/word/2010/wordprocessingShape" mc:Ignorable="w14 w15 w16se wp14">
+<w:hdr xmlns:wpc="http://schemas.microsoft.com/office/word/2010/wordprocessingCanvas" xmlns:cx="http://schemas.microsoft.com/office/drawing/2014/chartex" xmlns:cx1="http://schemas.microsoft.com/office/drawing/2015/9/8/chartex" xmlns:cx2="http://schemas.microsoft.com/office/drawing/2015/10/21/chartex" xmlns:cx3="http://schemas.microsoft.com/office/drawing/2016/5/9/chartex" xmlns:cx4="http://schemas.microsoft.com/office/drawing/2016/5/10/chartex" xmlns:cx5="http://schemas.microsoft.com/office/drawing/2016/5/11/chartex" xmlns:cx6="http://schemas.microsoft.com/office/drawing/2016/5/12/chartex" xmlns:cx7="http://schemas.microsoft.com/office/drawing/2016/5/13/chartex" xmlns:cx8="http://schemas.microsoft.com/office/drawing/2016/5/14/chartex" xmlns:mc="http://schemas.openxmlformats.org/markup-compatibility/2006" xmlns:aink="http://schemas.microsoft.com/office/drawing/2016/ink" xmlns:am3d="http://schemas.microsoft.com/office/drawing/2017/model3d" xmlns:o="urn:schemas-microsoft-com:office:office" xmlns:r="http://schemas.openxmlformats.org/officeDocument/2006/relationships" xmlns:m="http://schemas.openxmlformats.org/officeDocument/2006/math" xmlns:v="urn:schemas-microsoft-com:vml" xmlns:wp14="http://schemas.microsoft.com/office/word/2010/wordprocessingDrawing" xmlns:wp="http://schemas.openxmlformats.org/drawingml/2006/wordprocessingDrawing" xmlns:w10="urn:schemas-microsoft-com:office:word" xmlns:w="http://schemas.openxmlformats.org/wordprocessingml/2006/main" xmlns:w14="http://schemas.microsoft.com/office/word/2010/wordml" xmlns:w15="http://schemas.microsoft.com/office/word/2012/wordml" xmlns:w16cex="http://schemas.microsoft.com/office/word/2018/wordml/cex" xmlns:w16cid="http://schemas.microsoft.com/office/word/2016/wordml/cid" xmlns:w16="http://schemas.microsoft.com/office/word/2018/wordml" xmlns:w16se="http://schemas.microsoft.com/office/word/2015/wordml/symex" xmlns:wpg="http://schemas.microsoft.com/office/word/2010/wordprocessingGroup" xmlns:wpi="http://schemas.microsoft.com/office/word/2010/wordprocessingInk" xmlns:wne="http://schemas.microsoft.com/office/word/2006/wordml" xmlns:wps="http://schemas.microsoft.com/office/word/2010/wordprocessingShape" mc:Ignorable="w14 w15 w16se w16cid w16 w16cex wp14">
   <w:p>
     <w:pPr>
       <w:pStyle w:val="Cabealho"/>
@@ -6584,7 +6741,7 @@
             </wp:anchor>
           </w:drawing>
         </mc:Choice>
-        <mc:Fallback xmlns:w16="http://schemas.microsoft.com/office/word/2018/wordml" xmlns:w16cid="http://schemas.microsoft.com/office/word/2016/wordml/cid" xmlns:w16cex="http://schemas.microsoft.com/office/word/2018/wordml/cex" xmlns:am3d="http://schemas.microsoft.com/office/drawing/2017/model3d" xmlns:aink="http://schemas.microsoft.com/office/drawing/2016/ink" xmlns:cx8="http://schemas.microsoft.com/office/drawing/2016/5/14/chartex" xmlns:cx7="http://schemas.microsoft.com/office/drawing/2016/5/13/chartex" xmlns:cx6="http://schemas.microsoft.com/office/drawing/2016/5/12/chartex" xmlns:cx5="http://schemas.microsoft.com/office/drawing/2016/5/11/chartex" xmlns:cx4="http://schemas.microsoft.com/office/drawing/2016/5/10/chartex" xmlns:cx3="http://schemas.microsoft.com/office/drawing/2016/5/9/chartex" xmlns:cx2="http://schemas.microsoft.com/office/drawing/2015/10/21/chartex" xmlns:cx1="http://schemas.microsoft.com/office/drawing/2015/9/8/chartex">
+        <mc:Fallback>
           <w:pict>
             <v:line w14:anchorId="71BD289A" id="Line 19" o:spid="_x0000_s1026" style="position:absolute;z-index:251657728;visibility:visible;mso-wrap-style:square;mso-width-percent:0;mso-height-percent:0;mso-wrap-distance-left:9pt;mso-wrap-distance-top:0;mso-wrap-distance-right:9pt;mso-wrap-distance-bottom:0;mso-position-horizontal:absolute;mso-position-horizontal-relative:text;mso-position-vertical:absolute;mso-position-vertical-relative:text;mso-width-percent:0;mso-height-percent:0;mso-width-relative:page;mso-height-relative:page" from="0,13.6pt" to="433.7pt,13.6pt" o:gfxdata="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"/>
           </w:pict>
@@ -6605,7 +6762,7 @@
 </file>
 
 <file path=word/header17.xml><?xml version="1.0" encoding="utf-8"?>
-<w:hdr xmlns:wpc="http://schemas.microsoft.com/office/word/2010/wordprocessingCanvas" xmlns:cx="http://schemas.microsoft.com/office/drawing/2014/chartex" xmlns:mc="http://schemas.openxmlformats.org/markup-compatibility/2006" xmlns:o="urn:schemas-microsoft-com:office:office" xmlns:r="http://schemas.openxmlformats.org/officeDocument/2006/relationships" xmlns:m="http://schemas.openxmlformats.org/officeDocument/2006/math" xmlns:v="urn:schemas-microsoft-com:vml" xmlns:wp14="http://schemas.microsoft.com/office/word/2010/wordprocessingDrawing" xmlns:wp="http://schemas.openxmlformats.org/drawingml/2006/wordprocessingDrawing" xmlns:w10="urn:schemas-microsoft-com:office:word" xmlns:w="http://schemas.openxmlformats.org/wordprocessingml/2006/main" xmlns:w14="http://schemas.microsoft.com/office/word/2010/wordml" xmlns:w15="http://schemas.microsoft.com/office/word/2012/wordml" xmlns:w16se="http://schemas.microsoft.com/office/word/2015/wordml/symex" xmlns:wpg="http://schemas.microsoft.com/office/word/2010/wordprocessingGroup" xmlns:wpi="http://schemas.microsoft.com/office/word/2010/wordprocessingInk" xmlns:wne="http://schemas.microsoft.com/office/word/2006/wordml" xmlns:wps="http://schemas.microsoft.com/office/word/2010/wordprocessingShape" mc:Ignorable="w14 w15 w16se wp14">
+<w:hdr xmlns:wpc="http://schemas.microsoft.com/office/word/2010/wordprocessingCanvas" xmlns:cx="http://schemas.microsoft.com/office/drawing/2014/chartex" xmlns:cx1="http://schemas.microsoft.com/office/drawing/2015/9/8/chartex" xmlns:cx2="http://schemas.microsoft.com/office/drawing/2015/10/21/chartex" xmlns:cx3="http://schemas.microsoft.com/office/drawing/2016/5/9/chartex" xmlns:cx4="http://schemas.microsoft.com/office/drawing/2016/5/10/chartex" xmlns:cx5="http://schemas.microsoft.com/office/drawing/2016/5/11/chartex" xmlns:cx6="http://schemas.microsoft.com/office/drawing/2016/5/12/chartex" xmlns:cx7="http://schemas.microsoft.com/office/drawing/2016/5/13/chartex" xmlns:cx8="http://schemas.microsoft.com/office/drawing/2016/5/14/chartex" xmlns:mc="http://schemas.openxmlformats.org/markup-compatibility/2006" xmlns:aink="http://schemas.microsoft.com/office/drawing/2016/ink" xmlns:am3d="http://schemas.microsoft.com/office/drawing/2017/model3d" xmlns:o="urn:schemas-microsoft-com:office:office" xmlns:r="http://schemas.openxmlformats.org/officeDocument/2006/relationships" xmlns:m="http://schemas.openxmlformats.org/officeDocument/2006/math" xmlns:v="urn:schemas-microsoft-com:vml" xmlns:wp14="http://schemas.microsoft.com/office/word/2010/wordprocessingDrawing" xmlns:wp="http://schemas.openxmlformats.org/drawingml/2006/wordprocessingDrawing" xmlns:w10="urn:schemas-microsoft-com:office:word" xmlns:w="http://schemas.openxmlformats.org/wordprocessingml/2006/main" xmlns:w14="http://schemas.microsoft.com/office/word/2010/wordml" xmlns:w15="http://schemas.microsoft.com/office/word/2012/wordml" xmlns:w16cex="http://schemas.microsoft.com/office/word/2018/wordml/cex" xmlns:w16cid="http://schemas.microsoft.com/office/word/2016/wordml/cid" xmlns:w16="http://schemas.microsoft.com/office/word/2018/wordml" xmlns:w16se="http://schemas.microsoft.com/office/word/2015/wordml/symex" xmlns:wpg="http://schemas.microsoft.com/office/word/2010/wordprocessingGroup" xmlns:wpi="http://schemas.microsoft.com/office/word/2010/wordprocessingInk" xmlns:wne="http://schemas.microsoft.com/office/word/2006/wordml" xmlns:wps="http://schemas.microsoft.com/office/word/2010/wordprocessingShape" mc:Ignorable="w14 w15 w16se w16cid w16 w16cex wp14">
   <w:p>
     <w:pPr>
       <w:pStyle w:val="Cabealho"/>
@@ -6615,7 +6772,7 @@
 </file>
 
 <file path=word/header2.xml><?xml version="1.0" encoding="utf-8"?>
-<w:hdr xmlns:wpc="http://schemas.microsoft.com/office/word/2010/wordprocessingCanvas" xmlns:cx="http://schemas.microsoft.com/office/drawing/2014/chartex" xmlns:mc="http://schemas.openxmlformats.org/markup-compatibility/2006" xmlns:o="urn:schemas-microsoft-com:office:office" xmlns:r="http://schemas.openxmlformats.org/officeDocument/2006/relationships" xmlns:m="http://schemas.openxmlformats.org/officeDocument/2006/math" xmlns:v="urn:schemas-microsoft-com:vml" xmlns:wp14="http://schemas.microsoft.com/office/word/2010/wordprocessingDrawing" xmlns:wp="http://schemas.openxmlformats.org/drawingml/2006/wordprocessingDrawing" xmlns:w10="urn:schemas-microsoft-com:office:word" xmlns:w="http://schemas.openxmlformats.org/wordprocessingml/2006/main" xmlns:w14="http://schemas.microsoft.com/office/word/2010/wordml" xmlns:w15="http://schemas.microsoft.com/office/word/2012/wordml" xmlns:w16se="http://schemas.microsoft.com/office/word/2015/wordml/symex" xmlns:wpg="http://schemas.microsoft.com/office/word/2010/wordprocessingGroup" xmlns:wpi="http://schemas.microsoft.com/office/word/2010/wordprocessingInk" xmlns:wne="http://schemas.microsoft.com/office/word/2006/wordml" xmlns:wps="http://schemas.microsoft.com/office/word/2010/wordprocessingShape" mc:Ignorable="w14 w15 w16se wp14">
+<w:hdr xmlns:wpc="http://schemas.microsoft.com/office/word/2010/wordprocessingCanvas" xmlns:cx="http://schemas.microsoft.com/office/drawing/2014/chartex" xmlns:cx1="http://schemas.microsoft.com/office/drawing/2015/9/8/chartex" xmlns:cx2="http://schemas.microsoft.com/office/drawing/2015/10/21/chartex" xmlns:cx3="http://schemas.microsoft.com/office/drawing/2016/5/9/chartex" xmlns:cx4="http://schemas.microsoft.com/office/drawing/2016/5/10/chartex" xmlns:cx5="http://schemas.microsoft.com/office/drawing/2016/5/11/chartex" xmlns:cx6="http://schemas.microsoft.com/office/drawing/2016/5/12/chartex" xmlns:cx7="http://schemas.microsoft.com/office/drawing/2016/5/13/chartex" xmlns:cx8="http://schemas.microsoft.com/office/drawing/2016/5/14/chartex" xmlns:mc="http://schemas.openxmlformats.org/markup-compatibility/2006" xmlns:aink="http://schemas.microsoft.com/office/drawing/2016/ink" xmlns:am3d="http://schemas.microsoft.com/office/drawing/2017/model3d" xmlns:o="urn:schemas-microsoft-com:office:office" xmlns:r="http://schemas.openxmlformats.org/officeDocument/2006/relationships" xmlns:m="http://schemas.openxmlformats.org/officeDocument/2006/math" xmlns:v="urn:schemas-microsoft-com:vml" xmlns:wp14="http://schemas.microsoft.com/office/word/2010/wordprocessingDrawing" xmlns:wp="http://schemas.openxmlformats.org/drawingml/2006/wordprocessingDrawing" xmlns:w10="urn:schemas-microsoft-com:office:word" xmlns:w="http://schemas.openxmlformats.org/wordprocessingml/2006/main" xmlns:w14="http://schemas.microsoft.com/office/word/2010/wordml" xmlns:w15="http://schemas.microsoft.com/office/word/2012/wordml" xmlns:w16cex="http://schemas.microsoft.com/office/word/2018/wordml/cex" xmlns:w16cid="http://schemas.microsoft.com/office/word/2016/wordml/cid" xmlns:w16="http://schemas.microsoft.com/office/word/2018/wordml" xmlns:w16se="http://schemas.microsoft.com/office/word/2015/wordml/symex" xmlns:wpg="http://schemas.microsoft.com/office/word/2010/wordprocessingGroup" xmlns:wpi="http://schemas.microsoft.com/office/word/2010/wordprocessingInk" xmlns:wne="http://schemas.microsoft.com/office/word/2006/wordml" xmlns:wps="http://schemas.microsoft.com/office/word/2010/wordprocessingShape" mc:Ignorable="w14 w15 w16se w16cid w16 w16cex wp14">
   <w:p>
     <w:pPr>
       <w:pStyle w:val="Cabealho"/>
@@ -6734,7 +6891,7 @@
             </wp:anchor>
           </w:drawing>
         </mc:Choice>
-        <mc:Fallback xmlns:w16="http://schemas.microsoft.com/office/word/2018/wordml" xmlns:w16cid="http://schemas.microsoft.com/office/word/2016/wordml/cid" xmlns:w16cex="http://schemas.microsoft.com/office/word/2018/wordml/cex" xmlns:am3d="http://schemas.microsoft.com/office/drawing/2017/model3d" xmlns:aink="http://schemas.microsoft.com/office/drawing/2016/ink" xmlns:cx8="http://schemas.microsoft.com/office/drawing/2016/5/14/chartex" xmlns:cx7="http://schemas.microsoft.com/office/drawing/2016/5/13/chartex" xmlns:cx6="http://schemas.microsoft.com/office/drawing/2016/5/12/chartex" xmlns:cx5="http://schemas.microsoft.com/office/drawing/2016/5/11/chartex" xmlns:cx4="http://schemas.microsoft.com/office/drawing/2016/5/10/chartex" xmlns:cx3="http://schemas.microsoft.com/office/drawing/2016/5/9/chartex" xmlns:cx2="http://schemas.microsoft.com/office/drawing/2015/10/21/chartex" xmlns:cx1="http://schemas.microsoft.com/office/drawing/2015/9/8/chartex">
+        <mc:Fallback>
           <w:pict>
             <v:line w14:anchorId="2356402F" id="Line 1" o:spid="_x0000_s1026" style="position:absolute;z-index:251654656;visibility:visible;mso-wrap-style:square;mso-width-percent:0;mso-height-percent:0;mso-wrap-distance-left:9pt;mso-wrap-distance-top:0;mso-wrap-distance-right:9pt;mso-wrap-distance-bottom:0;mso-position-horizontal:absolute;mso-position-horizontal-relative:text;mso-position-vertical:absolute;mso-position-vertical-relative:text;mso-width-percent:0;mso-height-percent:0;mso-width-relative:page;mso-height-relative:page" from="0,13.6pt" to="433.7pt,13.6pt" o:gfxdata="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"/>
           </w:pict>
@@ -6756,7 +6913,7 @@
 </file>
 
 <file path=word/header3.xml><?xml version="1.0" encoding="utf-8"?>
-<w:hdr xmlns:wpc="http://schemas.microsoft.com/office/word/2010/wordprocessingCanvas" xmlns:cx="http://schemas.microsoft.com/office/drawing/2014/chartex" xmlns:mc="http://schemas.openxmlformats.org/markup-compatibility/2006" xmlns:o="urn:schemas-microsoft-com:office:office" xmlns:r="http://schemas.openxmlformats.org/officeDocument/2006/relationships" xmlns:m="http://schemas.openxmlformats.org/officeDocument/2006/math" xmlns:v="urn:schemas-microsoft-com:vml" xmlns:wp14="http://schemas.microsoft.com/office/word/2010/wordprocessingDrawing" xmlns:wp="http://schemas.openxmlformats.org/drawingml/2006/wordprocessingDrawing" xmlns:w10="urn:schemas-microsoft-com:office:word" xmlns:w="http://schemas.openxmlformats.org/wordprocessingml/2006/main" xmlns:w14="http://schemas.microsoft.com/office/word/2010/wordml" xmlns:w15="http://schemas.microsoft.com/office/word/2012/wordml" xmlns:w16se="http://schemas.microsoft.com/office/word/2015/wordml/symex" xmlns:wpg="http://schemas.microsoft.com/office/word/2010/wordprocessingGroup" xmlns:wpi="http://schemas.microsoft.com/office/word/2010/wordprocessingInk" xmlns:wne="http://schemas.microsoft.com/office/word/2006/wordml" xmlns:wps="http://schemas.microsoft.com/office/word/2010/wordprocessingShape" mc:Ignorable="w14 w15 w16se wp14">
+<w:hdr xmlns:wpc="http://schemas.microsoft.com/office/word/2010/wordprocessingCanvas" xmlns:cx="http://schemas.microsoft.com/office/drawing/2014/chartex" xmlns:cx1="http://schemas.microsoft.com/office/drawing/2015/9/8/chartex" xmlns:cx2="http://schemas.microsoft.com/office/drawing/2015/10/21/chartex" xmlns:cx3="http://schemas.microsoft.com/office/drawing/2016/5/9/chartex" xmlns:cx4="http://schemas.microsoft.com/office/drawing/2016/5/10/chartex" xmlns:cx5="http://schemas.microsoft.com/office/drawing/2016/5/11/chartex" xmlns:cx6="http://schemas.microsoft.com/office/drawing/2016/5/12/chartex" xmlns:cx7="http://schemas.microsoft.com/office/drawing/2016/5/13/chartex" xmlns:cx8="http://schemas.microsoft.com/office/drawing/2016/5/14/chartex" xmlns:mc="http://schemas.openxmlformats.org/markup-compatibility/2006" xmlns:aink="http://schemas.microsoft.com/office/drawing/2016/ink" xmlns:am3d="http://schemas.microsoft.com/office/drawing/2017/model3d" xmlns:o="urn:schemas-microsoft-com:office:office" xmlns:r="http://schemas.openxmlformats.org/officeDocument/2006/relationships" xmlns:m="http://schemas.openxmlformats.org/officeDocument/2006/math" xmlns:v="urn:schemas-microsoft-com:vml" xmlns:wp14="http://schemas.microsoft.com/office/word/2010/wordprocessingDrawing" xmlns:wp="http://schemas.openxmlformats.org/drawingml/2006/wordprocessingDrawing" xmlns:w10="urn:schemas-microsoft-com:office:word" xmlns:w="http://schemas.openxmlformats.org/wordprocessingml/2006/main" xmlns:w14="http://schemas.microsoft.com/office/word/2010/wordml" xmlns:w15="http://schemas.microsoft.com/office/word/2012/wordml" xmlns:w16cex="http://schemas.microsoft.com/office/word/2018/wordml/cex" xmlns:w16cid="http://schemas.microsoft.com/office/word/2016/wordml/cid" xmlns:w16="http://schemas.microsoft.com/office/word/2018/wordml" xmlns:w16se="http://schemas.microsoft.com/office/word/2015/wordml/symex" xmlns:wpg="http://schemas.microsoft.com/office/word/2010/wordprocessingGroup" xmlns:wpi="http://schemas.microsoft.com/office/word/2010/wordprocessingInk" xmlns:wne="http://schemas.microsoft.com/office/word/2006/wordml" xmlns:wps="http://schemas.microsoft.com/office/word/2010/wordprocessingShape" mc:Ignorable="w14 w15 w16se w16cid w16 w16cex wp14">
   <w:p>
     <w:pPr>
       <w:pStyle w:val="Cabealho"/>
@@ -6813,7 +6970,7 @@
 </file>
 
 <file path=word/header4.xml><?xml version="1.0" encoding="utf-8"?>
-<w:hdr xmlns:wpc="http://schemas.microsoft.com/office/word/2010/wordprocessingCanvas" xmlns:cx="http://schemas.microsoft.com/office/drawing/2014/chartex" xmlns:mc="http://schemas.openxmlformats.org/markup-compatibility/2006" xmlns:o="urn:schemas-microsoft-com:office:office" xmlns:r="http://schemas.openxmlformats.org/officeDocument/2006/relationships" xmlns:m="http://schemas.openxmlformats.org/officeDocument/2006/math" xmlns:v="urn:schemas-microsoft-com:vml" xmlns:wp14="http://schemas.microsoft.com/office/word/2010/wordprocessingDrawing" xmlns:wp="http://schemas.openxmlformats.org/drawingml/2006/wordprocessingDrawing" xmlns:w10="urn:schemas-microsoft-com:office:word" xmlns:w="http://schemas.openxmlformats.org/wordprocessingml/2006/main" xmlns:w14="http://schemas.microsoft.com/office/word/2010/wordml" xmlns:w15="http://schemas.microsoft.com/office/word/2012/wordml" xmlns:w16se="http://schemas.microsoft.com/office/word/2015/wordml/symex" xmlns:wpg="http://schemas.microsoft.com/office/word/2010/wordprocessingGroup" xmlns:wpi="http://schemas.microsoft.com/office/word/2010/wordprocessingInk" xmlns:wne="http://schemas.microsoft.com/office/word/2006/wordml" xmlns:wps="http://schemas.microsoft.com/office/word/2010/wordprocessingShape" mc:Ignorable="w14 w15 w16se wp14">
+<w:hdr xmlns:wpc="http://schemas.microsoft.com/office/word/2010/wordprocessingCanvas" xmlns:cx="http://schemas.microsoft.com/office/drawing/2014/chartex" xmlns:cx1="http://schemas.microsoft.com/office/drawing/2015/9/8/chartex" xmlns:cx2="http://schemas.microsoft.com/office/drawing/2015/10/21/chartex" xmlns:cx3="http://schemas.microsoft.com/office/drawing/2016/5/9/chartex" xmlns:cx4="http://schemas.microsoft.com/office/drawing/2016/5/10/chartex" xmlns:cx5="http://schemas.microsoft.com/office/drawing/2016/5/11/chartex" xmlns:cx6="http://schemas.microsoft.com/office/drawing/2016/5/12/chartex" xmlns:cx7="http://schemas.microsoft.com/office/drawing/2016/5/13/chartex" xmlns:cx8="http://schemas.microsoft.com/office/drawing/2016/5/14/chartex" xmlns:mc="http://schemas.openxmlformats.org/markup-compatibility/2006" xmlns:aink="http://schemas.microsoft.com/office/drawing/2016/ink" xmlns:am3d="http://schemas.microsoft.com/office/drawing/2017/model3d" xmlns:o="urn:schemas-microsoft-com:office:office" xmlns:r="http://schemas.openxmlformats.org/officeDocument/2006/relationships" xmlns:m="http://schemas.openxmlformats.org/officeDocument/2006/math" xmlns:v="urn:schemas-microsoft-com:vml" xmlns:wp14="http://schemas.microsoft.com/office/word/2010/wordprocessingDrawing" xmlns:wp="http://schemas.openxmlformats.org/drawingml/2006/wordprocessingDrawing" xmlns:w10="urn:schemas-microsoft-com:office:word" xmlns:w="http://schemas.openxmlformats.org/wordprocessingml/2006/main" xmlns:w14="http://schemas.microsoft.com/office/word/2010/wordml" xmlns:w15="http://schemas.microsoft.com/office/word/2012/wordml" xmlns:w16cex="http://schemas.microsoft.com/office/word/2018/wordml/cex" xmlns:w16cid="http://schemas.microsoft.com/office/word/2016/wordml/cid" xmlns:w16="http://schemas.microsoft.com/office/word/2018/wordml" xmlns:w16se="http://schemas.microsoft.com/office/word/2015/wordml/symex" xmlns:wpg="http://schemas.microsoft.com/office/word/2010/wordprocessingGroup" xmlns:wpi="http://schemas.microsoft.com/office/word/2010/wordprocessingInk" xmlns:wne="http://schemas.microsoft.com/office/word/2006/wordml" xmlns:wps="http://schemas.microsoft.com/office/word/2010/wordprocessingShape" mc:Ignorable="w14 w15 w16se w16cid w16 w16cex wp14">
   <w:p>
     <w:pPr>
       <w:pStyle w:val="Cabealho"/>
@@ -6824,7 +6981,7 @@
 </file>
 
 <file path=word/header5.xml><?xml version="1.0" encoding="utf-8"?>
-<w:hdr xmlns:wpc="http://schemas.microsoft.com/office/word/2010/wordprocessingCanvas" xmlns:cx="http://schemas.microsoft.com/office/drawing/2014/chartex" xmlns:mc="http://schemas.openxmlformats.org/markup-compatibility/2006" xmlns:o="urn:schemas-microsoft-com:office:office" xmlns:r="http://schemas.openxmlformats.org/officeDocument/2006/relationships" xmlns:m="http://schemas.openxmlformats.org/officeDocument/2006/math" xmlns:v="urn:schemas-microsoft-com:vml" xmlns:wp14="http://schemas.microsoft.com/office/word/2010/wordprocessingDrawing" xmlns:wp="http://schemas.openxmlformats.org/drawingml/2006/wordprocessingDrawing" xmlns:w10="urn:schemas-microsoft-com:office:word" xmlns:w="http://schemas.openxmlformats.org/wordprocessingml/2006/main" xmlns:w14="http://schemas.microsoft.com/office/word/2010/wordml" xmlns:w15="http://schemas.microsoft.com/office/word/2012/wordml" xmlns:w16se="http://schemas.microsoft.com/office/word/2015/wordml/symex" xmlns:wpg="http://schemas.microsoft.com/office/word/2010/wordprocessingGroup" xmlns:wpi="http://schemas.microsoft.com/office/word/2010/wordprocessingInk" xmlns:wne="http://schemas.microsoft.com/office/word/2006/wordml" xmlns:wps="http://schemas.microsoft.com/office/word/2010/wordprocessingShape" mc:Ignorable="w14 w15 w16se wp14">
+<w:hdr xmlns:wpc="http://schemas.microsoft.com/office/word/2010/wordprocessingCanvas" xmlns:cx="http://schemas.microsoft.com/office/drawing/2014/chartex" xmlns:cx1="http://schemas.microsoft.com/office/drawing/2015/9/8/chartex" xmlns:cx2="http://schemas.microsoft.com/office/drawing/2015/10/21/chartex" xmlns:cx3="http://schemas.microsoft.com/office/drawing/2016/5/9/chartex" xmlns:cx4="http://schemas.microsoft.com/office/drawing/2016/5/10/chartex" xmlns:cx5="http://schemas.microsoft.com/office/drawing/2016/5/11/chartex" xmlns:cx6="http://schemas.microsoft.com/office/drawing/2016/5/12/chartex" xmlns:cx7="http://schemas.microsoft.com/office/drawing/2016/5/13/chartex" xmlns:cx8="http://schemas.microsoft.com/office/drawing/2016/5/14/chartex" xmlns:mc="http://schemas.openxmlformats.org/markup-compatibility/2006" xmlns:aink="http://schemas.microsoft.com/office/drawing/2016/ink" xmlns:am3d="http://schemas.microsoft.com/office/drawing/2017/model3d" xmlns:o="urn:schemas-microsoft-com:office:office" xmlns:r="http://schemas.openxmlformats.org/officeDocument/2006/relationships" xmlns:m="http://schemas.openxmlformats.org/officeDocument/2006/math" xmlns:v="urn:schemas-microsoft-com:vml" xmlns:wp14="http://schemas.microsoft.com/office/word/2010/wordprocessingDrawing" xmlns:wp="http://schemas.openxmlformats.org/drawingml/2006/wordprocessingDrawing" xmlns:w10="urn:schemas-microsoft-com:office:word" xmlns:w="http://schemas.openxmlformats.org/wordprocessingml/2006/main" xmlns:w14="http://schemas.microsoft.com/office/word/2010/wordml" xmlns:w15="http://schemas.microsoft.com/office/word/2012/wordml" xmlns:w16cex="http://schemas.microsoft.com/office/word/2018/wordml/cex" xmlns:w16cid="http://schemas.microsoft.com/office/word/2016/wordml/cid" xmlns:w16="http://schemas.microsoft.com/office/word/2018/wordml" xmlns:w16se="http://schemas.microsoft.com/office/word/2015/wordml/symex" xmlns:wpg="http://schemas.microsoft.com/office/word/2010/wordprocessingGroup" xmlns:wpi="http://schemas.microsoft.com/office/word/2010/wordprocessingInk" xmlns:wne="http://schemas.microsoft.com/office/word/2006/wordml" xmlns:wps="http://schemas.microsoft.com/office/word/2010/wordprocessingShape" mc:Ignorable="w14 w15 w16se w16cid w16 w16cex wp14">
   <w:p>
     <w:pPr>
       <w:pStyle w:val="Cabealho"/>
@@ -6943,7 +7100,7 @@
             </wp:anchor>
           </w:drawing>
         </mc:Choice>
-        <mc:Fallback xmlns:w16="http://schemas.microsoft.com/office/word/2018/wordml" xmlns:w16cid="http://schemas.microsoft.com/office/word/2016/wordml/cid" xmlns:w16cex="http://schemas.microsoft.com/office/word/2018/wordml/cex" xmlns:am3d="http://schemas.microsoft.com/office/drawing/2017/model3d" xmlns:aink="http://schemas.microsoft.com/office/drawing/2016/ink" xmlns:cx8="http://schemas.microsoft.com/office/drawing/2016/5/14/chartex" xmlns:cx7="http://schemas.microsoft.com/office/drawing/2016/5/13/chartex" xmlns:cx6="http://schemas.microsoft.com/office/drawing/2016/5/12/chartex" xmlns:cx5="http://schemas.microsoft.com/office/drawing/2016/5/11/chartex" xmlns:cx4="http://schemas.microsoft.com/office/drawing/2016/5/10/chartex" xmlns:cx3="http://schemas.microsoft.com/office/drawing/2016/5/9/chartex" xmlns:cx2="http://schemas.microsoft.com/office/drawing/2015/10/21/chartex" xmlns:cx1="http://schemas.microsoft.com/office/drawing/2015/9/8/chartex">
+        <mc:Fallback>
           <w:pict>
             <v:line w14:anchorId="29F2E448" id="Line 5" o:spid="_x0000_s1026" style="position:absolute;z-index:251655680;visibility:visible;mso-wrap-style:square;mso-width-percent:0;mso-height-percent:0;mso-wrap-distance-left:9pt;mso-wrap-distance-top:0;mso-wrap-distance-right:9pt;mso-wrap-distance-bottom:0;mso-position-horizontal:absolute;mso-position-horizontal-relative:text;mso-position-vertical:absolute;mso-position-vertical-relative:text;mso-width-percent:0;mso-height-percent:0;mso-width-relative:page;mso-height-relative:page" from="0,13.6pt" to="433.7pt,13.6pt" o:gfxdata="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"/>
           </w:pict>
@@ -6969,7 +7126,7 @@
 </file>
 
 <file path=word/header6.xml><?xml version="1.0" encoding="utf-8"?>
-<w:hdr xmlns:wpc="http://schemas.microsoft.com/office/word/2010/wordprocessingCanvas" xmlns:cx="http://schemas.microsoft.com/office/drawing/2014/chartex" xmlns:mc="http://schemas.openxmlformats.org/markup-compatibility/2006" xmlns:o="urn:schemas-microsoft-com:office:office" xmlns:r="http://schemas.openxmlformats.org/officeDocument/2006/relationships" xmlns:m="http://schemas.openxmlformats.org/officeDocument/2006/math" xmlns:v="urn:schemas-microsoft-com:vml" xmlns:wp14="http://schemas.microsoft.com/office/word/2010/wordprocessingDrawing" xmlns:wp="http://schemas.openxmlformats.org/drawingml/2006/wordprocessingDrawing" xmlns:w10="urn:schemas-microsoft-com:office:word" xmlns:w="http://schemas.openxmlformats.org/wordprocessingml/2006/main" xmlns:w14="http://schemas.microsoft.com/office/word/2010/wordml" xmlns:w15="http://schemas.microsoft.com/office/word/2012/wordml" xmlns:w16se="http://schemas.microsoft.com/office/word/2015/wordml/symex" xmlns:wpg="http://schemas.microsoft.com/office/word/2010/wordprocessingGroup" xmlns:wpi="http://schemas.microsoft.com/office/word/2010/wordprocessingInk" xmlns:wne="http://schemas.microsoft.com/office/word/2006/wordml" xmlns:wps="http://schemas.microsoft.com/office/word/2010/wordprocessingShape" mc:Ignorable="w14 w15 w16se wp14">
+<w:hdr xmlns:wpc="http://schemas.microsoft.com/office/word/2010/wordprocessingCanvas" xmlns:cx="http://schemas.microsoft.com/office/drawing/2014/chartex" xmlns:cx1="http://schemas.microsoft.com/office/drawing/2015/9/8/chartex" xmlns:cx2="http://schemas.microsoft.com/office/drawing/2015/10/21/chartex" xmlns:cx3="http://schemas.microsoft.com/office/drawing/2016/5/9/chartex" xmlns:cx4="http://schemas.microsoft.com/office/drawing/2016/5/10/chartex" xmlns:cx5="http://schemas.microsoft.com/office/drawing/2016/5/11/chartex" xmlns:cx6="http://schemas.microsoft.com/office/drawing/2016/5/12/chartex" xmlns:cx7="http://schemas.microsoft.com/office/drawing/2016/5/13/chartex" xmlns:cx8="http://schemas.microsoft.com/office/drawing/2016/5/14/chartex" xmlns:mc="http://schemas.openxmlformats.org/markup-compatibility/2006" xmlns:aink="http://schemas.microsoft.com/office/drawing/2016/ink" xmlns:am3d="http://schemas.microsoft.com/office/drawing/2017/model3d" xmlns:o="urn:schemas-microsoft-com:office:office" xmlns:r="http://schemas.openxmlformats.org/officeDocument/2006/relationships" xmlns:m="http://schemas.openxmlformats.org/officeDocument/2006/math" xmlns:v="urn:schemas-microsoft-com:vml" xmlns:wp14="http://schemas.microsoft.com/office/word/2010/wordprocessingDrawing" xmlns:wp="http://schemas.openxmlformats.org/drawingml/2006/wordprocessingDrawing" xmlns:w10="urn:schemas-microsoft-com:office:word" xmlns:w="http://schemas.openxmlformats.org/wordprocessingml/2006/main" xmlns:w14="http://schemas.microsoft.com/office/word/2010/wordml" xmlns:w15="http://schemas.microsoft.com/office/word/2012/wordml" xmlns:w16cex="http://schemas.microsoft.com/office/word/2018/wordml/cex" xmlns:w16cid="http://schemas.microsoft.com/office/word/2016/wordml/cid" xmlns:w16="http://schemas.microsoft.com/office/word/2018/wordml" xmlns:w16se="http://schemas.microsoft.com/office/word/2015/wordml/symex" xmlns:wpg="http://schemas.microsoft.com/office/word/2010/wordprocessingGroup" xmlns:wpi="http://schemas.microsoft.com/office/word/2010/wordprocessingInk" xmlns:wne="http://schemas.microsoft.com/office/word/2006/wordml" xmlns:wps="http://schemas.microsoft.com/office/word/2010/wordprocessingShape" mc:Ignorable="w14 w15 w16se w16cid w16 w16cex wp14">
   <w:p>
     <w:pPr>
       <w:pStyle w:val="Cabealho"/>
@@ -7001,7 +7158,7 @@
         <w:rStyle w:val="Nmerodepgina"/>
         <w:noProof/>
       </w:rPr>
-      <w:t>15</w:t>
+      <w:t>9</w:t>
     </w:r>
     <w:r>
       <w:rPr>
@@ -7026,7 +7183,7 @@
 </file>
 
 <file path=word/header7.xml><?xml version="1.0" encoding="utf-8"?>
-<w:hdr xmlns:wpc="http://schemas.microsoft.com/office/word/2010/wordprocessingCanvas" xmlns:cx="http://schemas.microsoft.com/office/drawing/2014/chartex" xmlns:mc="http://schemas.openxmlformats.org/markup-compatibility/2006" xmlns:o="urn:schemas-microsoft-com:office:office" xmlns:r="http://schemas.openxmlformats.org/officeDocument/2006/relationships" xmlns:m="http://schemas.openxmlformats.org/officeDocument/2006/math" xmlns:v="urn:schemas-microsoft-com:vml" xmlns:wp14="http://schemas.microsoft.com/office/word/2010/wordprocessingDrawing" xmlns:wp="http://schemas.openxmlformats.org/drawingml/2006/wordprocessingDrawing" xmlns:w10="urn:schemas-microsoft-com:office:word" xmlns:w="http://schemas.openxmlformats.org/wordprocessingml/2006/main" xmlns:w14="http://schemas.microsoft.com/office/word/2010/wordml" xmlns:w15="http://schemas.microsoft.com/office/word/2012/wordml" xmlns:w16se="http://schemas.microsoft.com/office/word/2015/wordml/symex" xmlns:wpg="http://schemas.microsoft.com/office/word/2010/wordprocessingGroup" xmlns:wpi="http://schemas.microsoft.com/office/word/2010/wordprocessingInk" xmlns:wne="http://schemas.microsoft.com/office/word/2006/wordml" xmlns:wps="http://schemas.microsoft.com/office/word/2010/wordprocessingShape" mc:Ignorable="w14 w15 w16se wp14">
+<w:hdr xmlns:wpc="http://schemas.microsoft.com/office/word/2010/wordprocessingCanvas" xmlns:cx="http://schemas.microsoft.com/office/drawing/2014/chartex" xmlns:cx1="http://schemas.microsoft.com/office/drawing/2015/9/8/chartex" xmlns:cx2="http://schemas.microsoft.com/office/drawing/2015/10/21/chartex" xmlns:cx3="http://schemas.microsoft.com/office/drawing/2016/5/9/chartex" xmlns:cx4="http://schemas.microsoft.com/office/drawing/2016/5/10/chartex" xmlns:cx5="http://schemas.microsoft.com/office/drawing/2016/5/11/chartex" xmlns:cx6="http://schemas.microsoft.com/office/drawing/2016/5/12/chartex" xmlns:cx7="http://schemas.microsoft.com/office/drawing/2016/5/13/chartex" xmlns:cx8="http://schemas.microsoft.com/office/drawing/2016/5/14/chartex" xmlns:mc="http://schemas.openxmlformats.org/markup-compatibility/2006" xmlns:aink="http://schemas.microsoft.com/office/drawing/2016/ink" xmlns:am3d="http://schemas.microsoft.com/office/drawing/2017/model3d" xmlns:o="urn:schemas-microsoft-com:office:office" xmlns:r="http://schemas.openxmlformats.org/officeDocument/2006/relationships" xmlns:m="http://schemas.openxmlformats.org/officeDocument/2006/math" xmlns:v="urn:schemas-microsoft-com:vml" xmlns:wp14="http://schemas.microsoft.com/office/word/2010/wordprocessingDrawing" xmlns:wp="http://schemas.openxmlformats.org/drawingml/2006/wordprocessingDrawing" xmlns:w10="urn:schemas-microsoft-com:office:word" xmlns:w="http://schemas.openxmlformats.org/wordprocessingml/2006/main" xmlns:w14="http://schemas.microsoft.com/office/word/2010/wordml" xmlns:w15="http://schemas.microsoft.com/office/word/2012/wordml" xmlns:w16cex="http://schemas.microsoft.com/office/word/2018/wordml/cex" xmlns:w16cid="http://schemas.microsoft.com/office/word/2016/wordml/cid" xmlns:w16="http://schemas.microsoft.com/office/word/2018/wordml" xmlns:w16se="http://schemas.microsoft.com/office/word/2015/wordml/symex" xmlns:wpg="http://schemas.microsoft.com/office/word/2010/wordprocessingGroup" xmlns:wpi="http://schemas.microsoft.com/office/word/2010/wordprocessingInk" xmlns:wne="http://schemas.microsoft.com/office/word/2006/wordml" xmlns:wps="http://schemas.microsoft.com/office/word/2010/wordprocessingShape" mc:Ignorable="w14 w15 w16se w16cid w16 w16cex wp14">
   <w:p>
     <w:pPr>
       <w:pStyle w:val="Cabealho"/>
@@ -7036,7 +7193,7 @@
 </file>
 
 <file path=word/header8.xml><?xml version="1.0" encoding="utf-8"?>
-<w:hdr xmlns:wpc="http://schemas.microsoft.com/office/word/2010/wordprocessingCanvas" xmlns:cx="http://schemas.microsoft.com/office/drawing/2014/chartex" xmlns:mc="http://schemas.openxmlformats.org/markup-compatibility/2006" xmlns:o="urn:schemas-microsoft-com:office:office" xmlns:r="http://schemas.openxmlformats.org/officeDocument/2006/relationships" xmlns:m="http://schemas.openxmlformats.org/officeDocument/2006/math" xmlns:v="urn:schemas-microsoft-com:vml" xmlns:wp14="http://schemas.microsoft.com/office/word/2010/wordprocessingDrawing" xmlns:wp="http://schemas.openxmlformats.org/drawingml/2006/wordprocessingDrawing" xmlns:w10="urn:schemas-microsoft-com:office:word" xmlns:w="http://schemas.openxmlformats.org/wordprocessingml/2006/main" xmlns:w14="http://schemas.microsoft.com/office/word/2010/wordml" xmlns:w15="http://schemas.microsoft.com/office/word/2012/wordml" xmlns:w16se="http://schemas.microsoft.com/office/word/2015/wordml/symex" xmlns:wpg="http://schemas.microsoft.com/office/word/2010/wordprocessingGroup" xmlns:wpi="http://schemas.microsoft.com/office/word/2010/wordprocessingInk" xmlns:wne="http://schemas.microsoft.com/office/word/2006/wordml" xmlns:wps="http://schemas.microsoft.com/office/word/2010/wordprocessingShape" mc:Ignorable="w14 w15 w16se wp14">
+<w:hdr xmlns:wpc="http://schemas.microsoft.com/office/word/2010/wordprocessingCanvas" xmlns:cx="http://schemas.microsoft.com/office/drawing/2014/chartex" xmlns:cx1="http://schemas.microsoft.com/office/drawing/2015/9/8/chartex" xmlns:cx2="http://schemas.microsoft.com/office/drawing/2015/10/21/chartex" xmlns:cx3="http://schemas.microsoft.com/office/drawing/2016/5/9/chartex" xmlns:cx4="http://schemas.microsoft.com/office/drawing/2016/5/10/chartex" xmlns:cx5="http://schemas.microsoft.com/office/drawing/2016/5/11/chartex" xmlns:cx6="http://schemas.microsoft.com/office/drawing/2016/5/12/chartex" xmlns:cx7="http://schemas.microsoft.com/office/drawing/2016/5/13/chartex" xmlns:cx8="http://schemas.microsoft.com/office/drawing/2016/5/14/chartex" xmlns:mc="http://schemas.openxmlformats.org/markup-compatibility/2006" xmlns:aink="http://schemas.microsoft.com/office/drawing/2016/ink" xmlns:am3d="http://schemas.microsoft.com/office/drawing/2017/model3d" xmlns:o="urn:schemas-microsoft-com:office:office" xmlns:r="http://schemas.openxmlformats.org/officeDocument/2006/relationships" xmlns:m="http://schemas.openxmlformats.org/officeDocument/2006/math" xmlns:v="urn:schemas-microsoft-com:vml" xmlns:wp14="http://schemas.microsoft.com/office/word/2010/wordprocessingDrawing" xmlns:wp="http://schemas.openxmlformats.org/drawingml/2006/wordprocessingDrawing" xmlns:w10="urn:schemas-microsoft-com:office:word" xmlns:w="http://schemas.openxmlformats.org/wordprocessingml/2006/main" xmlns:w14="http://schemas.microsoft.com/office/word/2010/wordml" xmlns:w15="http://schemas.microsoft.com/office/word/2012/wordml" xmlns:w16cex="http://schemas.microsoft.com/office/word/2018/wordml/cex" xmlns:w16cid="http://schemas.microsoft.com/office/word/2016/wordml/cid" xmlns:w16="http://schemas.microsoft.com/office/word/2018/wordml" xmlns:w16se="http://schemas.microsoft.com/office/word/2015/wordml/symex" xmlns:wpg="http://schemas.microsoft.com/office/word/2010/wordprocessingGroup" xmlns:wpi="http://schemas.microsoft.com/office/word/2010/wordprocessingInk" xmlns:wne="http://schemas.microsoft.com/office/word/2006/wordml" xmlns:wps="http://schemas.microsoft.com/office/word/2010/wordprocessingShape" mc:Ignorable="w14 w15 w16se w16cid w16 w16cex wp14">
   <w:p>
     <w:pPr>
       <w:pStyle w:val="Cabealho"/>
@@ -7153,7 +7310,7 @@
             </wp:anchor>
           </w:drawing>
         </mc:Choice>
-        <mc:Fallback xmlns:w16="http://schemas.microsoft.com/office/word/2018/wordml" xmlns:w16cid="http://schemas.microsoft.com/office/word/2016/wordml/cid" xmlns:w16cex="http://schemas.microsoft.com/office/word/2018/wordml/cex" xmlns:am3d="http://schemas.microsoft.com/office/drawing/2017/model3d" xmlns:aink="http://schemas.microsoft.com/office/drawing/2016/ink" xmlns:cx8="http://schemas.microsoft.com/office/drawing/2016/5/14/chartex" xmlns:cx7="http://schemas.microsoft.com/office/drawing/2016/5/13/chartex" xmlns:cx6="http://schemas.microsoft.com/office/drawing/2016/5/12/chartex" xmlns:cx5="http://schemas.microsoft.com/office/drawing/2016/5/11/chartex" xmlns:cx4="http://schemas.microsoft.com/office/drawing/2016/5/10/chartex" xmlns:cx3="http://schemas.microsoft.com/office/drawing/2016/5/9/chartex" xmlns:cx2="http://schemas.microsoft.com/office/drawing/2015/10/21/chartex" xmlns:cx1="http://schemas.microsoft.com/office/drawing/2015/9/8/chartex">
+        <mc:Fallback>
           <w:pict>
             <v:line w14:anchorId="3C769145" id="Line 7" o:spid="_x0000_s1026" style="position:absolute;z-index:251658752;visibility:visible;mso-wrap-style:square;mso-width-percent:0;mso-height-percent:0;mso-wrap-distance-left:9pt;mso-wrap-distance-top:0;mso-wrap-distance-right:9pt;mso-wrap-distance-bottom:0;mso-position-horizontal:absolute;mso-position-horizontal-relative:text;mso-position-vertical:absolute;mso-position-vertical-relative:text;mso-width-percent:0;mso-height-percent:0;mso-width-relative:page;mso-height-relative:page" from="0,13.6pt" to="433.7pt,13.6pt" o:gfxdata="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" o:allowincell="f"/>
           </w:pict>
@@ -7173,7 +7330,7 @@
 </file>
 
 <file path=word/header9.xml><?xml version="1.0" encoding="utf-8"?>
-<w:hdr xmlns:wpc="http://schemas.microsoft.com/office/word/2010/wordprocessingCanvas" xmlns:cx="http://schemas.microsoft.com/office/drawing/2014/chartex" xmlns:mc="http://schemas.openxmlformats.org/markup-compatibility/2006" xmlns:o="urn:schemas-microsoft-com:office:office" xmlns:r="http://schemas.openxmlformats.org/officeDocument/2006/relationships" xmlns:m="http://schemas.openxmlformats.org/officeDocument/2006/math" xmlns:v="urn:schemas-microsoft-com:vml" xmlns:wp14="http://schemas.microsoft.com/office/word/2010/wordprocessingDrawing" xmlns:wp="http://schemas.openxmlformats.org/drawingml/2006/wordprocessingDrawing" xmlns:w10="urn:schemas-microsoft-com:office:word" xmlns:w="http://schemas.openxmlformats.org/wordprocessingml/2006/main" xmlns:w14="http://schemas.microsoft.com/office/word/2010/wordml" xmlns:w15="http://schemas.microsoft.com/office/word/2012/wordml" xmlns:w16se="http://schemas.microsoft.com/office/word/2015/wordml/symex" xmlns:wpg="http://schemas.microsoft.com/office/word/2010/wordprocessingGroup" xmlns:wpi="http://schemas.microsoft.com/office/word/2010/wordprocessingInk" xmlns:wne="http://schemas.microsoft.com/office/word/2006/wordml" xmlns:wps="http://schemas.microsoft.com/office/word/2010/wordprocessingShape" mc:Ignorable="w14 w15 w16se wp14">
+<w:hdr xmlns:wpc="http://schemas.microsoft.com/office/word/2010/wordprocessingCanvas" xmlns:cx="http://schemas.microsoft.com/office/drawing/2014/chartex" xmlns:cx1="http://schemas.microsoft.com/office/drawing/2015/9/8/chartex" xmlns:cx2="http://schemas.microsoft.com/office/drawing/2015/10/21/chartex" xmlns:cx3="http://schemas.microsoft.com/office/drawing/2016/5/9/chartex" xmlns:cx4="http://schemas.microsoft.com/office/drawing/2016/5/10/chartex" xmlns:cx5="http://schemas.microsoft.com/office/drawing/2016/5/11/chartex" xmlns:cx6="http://schemas.microsoft.com/office/drawing/2016/5/12/chartex" xmlns:cx7="http://schemas.microsoft.com/office/drawing/2016/5/13/chartex" xmlns:cx8="http://schemas.microsoft.com/office/drawing/2016/5/14/chartex" xmlns:mc="http://schemas.openxmlformats.org/markup-compatibility/2006" xmlns:aink="http://schemas.microsoft.com/office/drawing/2016/ink" xmlns:am3d="http://schemas.microsoft.com/office/drawing/2017/model3d" xmlns:o="urn:schemas-microsoft-com:office:office" xmlns:r="http://schemas.openxmlformats.org/officeDocument/2006/relationships" xmlns:m="http://schemas.openxmlformats.org/officeDocument/2006/math" xmlns:v="urn:schemas-microsoft-com:vml" xmlns:wp14="http://schemas.microsoft.com/office/word/2010/wordprocessingDrawing" xmlns:wp="http://schemas.openxmlformats.org/drawingml/2006/wordprocessingDrawing" xmlns:w10="urn:schemas-microsoft-com:office:word" xmlns:w="http://schemas.openxmlformats.org/wordprocessingml/2006/main" xmlns:w14="http://schemas.microsoft.com/office/word/2010/wordml" xmlns:w15="http://schemas.microsoft.com/office/word/2012/wordml" xmlns:w16cex="http://schemas.microsoft.com/office/word/2018/wordml/cex" xmlns:w16cid="http://schemas.microsoft.com/office/word/2016/wordml/cid" xmlns:w16="http://schemas.microsoft.com/office/word/2018/wordml" xmlns:w16se="http://schemas.microsoft.com/office/word/2015/wordml/symex" xmlns:wpg="http://schemas.microsoft.com/office/word/2010/wordprocessingGroup" xmlns:wpi="http://schemas.microsoft.com/office/word/2010/wordprocessingInk" xmlns:wne="http://schemas.microsoft.com/office/word/2006/wordml" xmlns:wps="http://schemas.microsoft.com/office/word/2010/wordprocessingShape" mc:Ignorable="w14 w15 w16se w16cid w16 w16cex wp14">
   <w:p>
     <w:pPr>
       <w:pStyle w:val="Cabealho"/>
@@ -7205,7 +7362,7 @@
         <w:rStyle w:val="Nmerodepgina"/>
         <w:noProof/>
       </w:rPr>
-      <w:t>18</w:t>
+      <w:t>11</w:t>
     </w:r>
     <w:r>
       <w:rPr>
@@ -7229,7 +7386,7 @@
 </file>
 
 <file path=word/numbering.xml><?xml version="1.0" encoding="utf-8"?>
-<w:numbering xmlns:wpc="http://schemas.microsoft.com/office/word/2010/wordprocessingCanvas" xmlns:cx="http://schemas.microsoft.com/office/drawing/2014/chartex" xmlns:mc="http://schemas.openxmlformats.org/markup-compatibility/2006" xmlns:o="urn:schemas-microsoft-com:office:office" xmlns:r="http://schemas.openxmlformats.org/officeDocument/2006/relationships" xmlns:m="http://schemas.openxmlformats.org/officeDocument/2006/math" xmlns:v="urn:schemas-microsoft-com:vml" xmlns:wp14="http://schemas.microsoft.com/office/word/2010/wordprocessingDrawing" xmlns:wp="http://schemas.openxmlformats.org/drawingml/2006/wordprocessingDrawing" xmlns:w10="urn:schemas-microsoft-com:office:word" xmlns:w="http://schemas.openxmlformats.org/wordprocessingml/2006/main" xmlns:w14="http://schemas.microsoft.com/office/word/2010/wordml" xmlns:w15="http://schemas.microsoft.com/office/word/2012/wordml" xmlns:w16se="http://schemas.microsoft.com/office/word/2015/wordml/symex" xmlns:wpg="http://schemas.microsoft.com/office/word/2010/wordprocessingGroup" xmlns:wpi="http://schemas.microsoft.com/office/word/2010/wordprocessingInk" xmlns:wne="http://schemas.microsoft.com/office/word/2006/wordml" xmlns:wps="http://schemas.microsoft.com/office/word/2010/wordprocessingShape" mc:Ignorable="w14 w15 w16se wp14">
+<w:numbering xmlns:wpc="http://schemas.microsoft.com/office/word/2010/wordprocessingCanvas" xmlns:cx="http://schemas.microsoft.com/office/drawing/2014/chartex" xmlns:cx1="http://schemas.microsoft.com/office/drawing/2015/9/8/chartex" xmlns:cx2="http://schemas.microsoft.com/office/drawing/2015/10/21/chartex" xmlns:cx3="http://schemas.microsoft.com/office/drawing/2016/5/9/chartex" xmlns:cx4="http://schemas.microsoft.com/office/drawing/2016/5/10/chartex" xmlns:cx5="http://schemas.microsoft.com/office/drawing/2016/5/11/chartex" xmlns:cx6="http://schemas.microsoft.com/office/drawing/2016/5/12/chartex" xmlns:cx7="http://schemas.microsoft.com/office/drawing/2016/5/13/chartex" xmlns:cx8="http://schemas.microsoft.com/office/drawing/2016/5/14/chartex" xmlns:mc="http://schemas.openxmlformats.org/markup-compatibility/2006" xmlns:aink="http://schemas.microsoft.com/office/drawing/2016/ink" xmlns:am3d="http://schemas.microsoft.com/office/drawing/2017/model3d" xmlns:o="urn:schemas-microsoft-com:office:office" xmlns:r="http://schemas.openxmlformats.org/officeDocument/2006/relationships" xmlns:m="http://schemas.openxmlformats.org/officeDocument/2006/math" xmlns:v="urn:schemas-microsoft-com:vml" xmlns:wp14="http://schemas.microsoft.com/office/word/2010/wordprocessingDrawing" xmlns:wp="http://schemas.openxmlformats.org/drawingml/2006/wordprocessingDrawing" xmlns:w10="urn:schemas-microsoft-com:office:word" xmlns:w="http://schemas.openxmlformats.org/wordprocessingml/2006/main" xmlns:w14="http://schemas.microsoft.com/office/word/2010/wordml" xmlns:w15="http://schemas.microsoft.com/office/word/2012/wordml" xmlns:w16cex="http://schemas.microsoft.com/office/word/2018/wordml/cex" xmlns:w16cid="http://schemas.microsoft.com/office/word/2016/wordml/cid" xmlns:w16="http://schemas.microsoft.com/office/word/2018/wordml" xmlns:w16se="http://schemas.microsoft.com/office/word/2015/wordml/symex" xmlns:wpg="http://schemas.microsoft.com/office/word/2010/wordprocessingGroup" xmlns:wpi="http://schemas.microsoft.com/office/word/2010/wordprocessingInk" xmlns:wne="http://schemas.microsoft.com/office/word/2006/wordml" xmlns:wps="http://schemas.microsoft.com/office/word/2010/wordprocessingShape" mc:Ignorable="w14 w15 w16se w16cid w16 w16cex wp14">
   <w:abstractNum w:abstractNumId="0" w15:restartNumberingAfterBreak="0">
     <w:nsid w:val="FFFFFF7C"/>
     <w:multiLevelType w:val="singleLevel"/>
@@ -7680,7 +7837,7 @@
       <w:lvlText w:val="%1.%2"/>
       <w:lvlJc w:val="left"/>
       <w:pPr>
-        <w:ind w:left="576" w:hanging="576"/>
+        <w:ind w:left="4120" w:hanging="576"/>
       </w:pPr>
       <w:rPr>
         <w:rFonts w:ascii="Times New Roman" w:hAnsi="Times New Roman" w:cs="Times New Roman"/>
@@ -10129,7 +10286,7 @@
 </file>
 
 <file path=word/styles.xml><?xml version="1.0" encoding="utf-8"?>
-<w:styles xmlns:mc="http://schemas.openxmlformats.org/markup-compatibility/2006" xmlns:r="http://schemas.openxmlformats.org/officeDocument/2006/relationships" xmlns:w="http://schemas.openxmlformats.org/wordprocessingml/2006/main" xmlns:w14="http://schemas.microsoft.com/office/word/2010/wordml" xmlns:w15="http://schemas.microsoft.com/office/word/2012/wordml" xmlns:w16se="http://schemas.microsoft.com/office/word/2015/wordml/symex" mc:Ignorable="w14 w15 w16se">
+<w:styles xmlns:mc="http://schemas.openxmlformats.org/markup-compatibility/2006" xmlns:r="http://schemas.openxmlformats.org/officeDocument/2006/relationships" xmlns:w="http://schemas.openxmlformats.org/wordprocessingml/2006/main" xmlns:w14="http://schemas.microsoft.com/office/word/2010/wordml" xmlns:w15="http://schemas.microsoft.com/office/word/2012/wordml" xmlns:w16cex="http://schemas.microsoft.com/office/word/2018/wordml/cex" xmlns:w16cid="http://schemas.microsoft.com/office/word/2016/wordml/cid" xmlns:w16="http://schemas.microsoft.com/office/word/2018/wordml" xmlns:w16se="http://schemas.microsoft.com/office/word/2015/wordml/symex" mc:Ignorable="w14 w15 w16se w16cid w16 w16cex">
   <w:docDefaults>
     <w:rPrDefault>
       <w:rPr>
@@ -10139,7 +10296,7 @@
     </w:rPrDefault>
     <w:pPrDefault/>
   </w:docDefaults>
-  <w:latentStyles w:defLockedState="0" w:defUIPriority="99" w:defSemiHidden="0" w:defUnhideWhenUsed="0" w:defQFormat="0" w:count="371">
+  <w:latentStyles w:defLockedState="0" w:defUIPriority="99" w:defSemiHidden="0" w:defUnhideWhenUsed="0" w:defQFormat="0" w:count="376">
     <w:lsdException w:name="Normal" w:locked="1" w:uiPriority="0" w:qFormat="1"/>
     <w:lsdException w:name="heading 1" w:locked="1" w:uiPriority="9" w:qFormat="1"/>
     <w:lsdException w:name="heading 2" w:locked="1" w:uiPriority="9" w:qFormat="1"/>
@@ -10511,6 +10668,11 @@
     <w:lsdException w:name="List Table 5 Dark Accent 6" w:uiPriority="50"/>
     <w:lsdException w:name="List Table 6 Colorful Accent 6" w:uiPriority="51"/>
     <w:lsdException w:name="List Table 7 Colorful Accent 6" w:uiPriority="52"/>
+    <w:lsdException w:name="Mention" w:semiHidden="1" w:unhideWhenUsed="1"/>
+    <w:lsdException w:name="Smart Hyperlink" w:semiHidden="1" w:unhideWhenUsed="1"/>
+    <w:lsdException w:name="Hashtag" w:semiHidden="1" w:unhideWhenUsed="1"/>
+    <w:lsdException w:name="Unresolved Mention" w:semiHidden="1" w:unhideWhenUsed="1"/>
+    <w:lsdException w:name="Smart Link" w:semiHidden="1" w:unhideWhenUsed="1"/>
   </w:latentStyles>
   <w:style w:type="paragraph" w:default="1" w:styleId="Normal">
     <w:name w:val="Normal"/>
@@ -10576,6 +10738,7 @@
         <w:tab w:val="clear" w:pos="851"/>
       </w:tabs>
       <w:spacing w:before="480" w:after="360" w:line="240" w:lineRule="auto"/>
+      <w:ind w:left="576"/>
       <w:outlineLvl w:val="1"/>
     </w:pPr>
     <w:rPr>
@@ -16820,7 +16983,7 @@
 </file>
 
 <file path=customXml/itemProps1.xml><?xml version="1.0" encoding="utf-8"?>
-<ds:datastoreItem xmlns:ds="http://schemas.openxmlformats.org/officeDocument/2006/customXml" ds:itemID="{5422A9F5-D4C1-4739-AB7C-97546996D478}">
+<ds:datastoreItem xmlns:ds="http://schemas.openxmlformats.org/officeDocument/2006/customXml" ds:itemID="{AF0A6AB9-6AAB-42B5-B92B-BD7BF33F68C1}">
   <ds:schemaRefs>
     <ds:schemaRef ds:uri="http://schemas.openxmlformats.org/officeDocument/2006/bibliography"/>
   </ds:schemaRefs>

</xml_diff>

<commit_message>
ppt e dec finalizados
</commit_message>
<xml_diff>
--- a/Documentações atualizadas/Documento do Projeto em Grupo 1o Semestre.docx
+++ b/Documentações atualizadas/Documento do Projeto em Grupo 1o Semestre.docx
@@ -1100,36 +1100,7 @@
         <w:rPr>
           <w:noProof/>
         </w:rPr>
-        <w:fldChar w:fldCharType="begin"/>
-      </w:r>
-      <w:r>
-        <w:rPr>
-          <w:noProof/>
-        </w:rPr>
-        <w:instrText xml:space="preserve"> PAGEREF _Toc73427776 \h </w:instrText>
-      </w:r>
-      <w:r>
-        <w:rPr>
-          <w:noProof/>
-        </w:rPr>
-      </w:r>
-      <w:r>
-        <w:rPr>
-          <w:noProof/>
-        </w:rPr>
-        <w:fldChar w:fldCharType="separate"/>
-      </w:r>
-      <w:r>
-        <w:rPr>
-          <w:noProof/>
-        </w:rPr>
-        <w:t>9</w:t>
-      </w:r>
-      <w:r>
-        <w:rPr>
-          <w:noProof/>
-        </w:rPr>
-        <w:fldChar w:fldCharType="end"/>
+        <w:t>15</w:t>
       </w:r>
     </w:p>
     <w:p>
@@ -1183,36 +1154,7 @@
         <w:rPr>
           <w:noProof/>
         </w:rPr>
-        <w:fldChar w:fldCharType="begin"/>
-      </w:r>
-      <w:r>
-        <w:rPr>
-          <w:noProof/>
-        </w:rPr>
-        <w:instrText xml:space="preserve"> PAGEREF _Toc73427777 \h </w:instrText>
-      </w:r>
-      <w:r>
-        <w:rPr>
-          <w:noProof/>
-        </w:rPr>
-      </w:r>
-      <w:r>
-        <w:rPr>
-          <w:noProof/>
-        </w:rPr>
-        <w:fldChar w:fldCharType="separate"/>
-      </w:r>
-      <w:r>
-        <w:rPr>
-          <w:noProof/>
-        </w:rPr>
-        <w:t>9</w:t>
-      </w:r>
-      <w:r>
-        <w:rPr>
-          <w:noProof/>
-        </w:rPr>
-        <w:fldChar w:fldCharType="end"/>
+        <w:t>15</w:t>
       </w:r>
     </w:p>
     <w:p>
@@ -1266,36 +1208,7 @@
         <w:rPr>
           <w:noProof/>
         </w:rPr>
-        <w:fldChar w:fldCharType="begin"/>
-      </w:r>
-      <w:r>
-        <w:rPr>
-          <w:noProof/>
-        </w:rPr>
-        <w:instrText xml:space="preserve"> PAGEREF _Toc73427778 \h </w:instrText>
-      </w:r>
-      <w:r>
-        <w:rPr>
-          <w:noProof/>
-        </w:rPr>
-      </w:r>
-      <w:r>
-        <w:rPr>
-          <w:noProof/>
-        </w:rPr>
-        <w:fldChar w:fldCharType="separate"/>
-      </w:r>
-      <w:r>
-        <w:rPr>
-          <w:noProof/>
-        </w:rPr>
-        <w:t>9</w:t>
-      </w:r>
-      <w:r>
-        <w:rPr>
-          <w:noProof/>
-        </w:rPr>
-        <w:fldChar w:fldCharType="end"/>
+        <w:t>16</w:t>
       </w:r>
     </w:p>
     <w:p>
@@ -1349,36 +1262,7 @@
         <w:rPr>
           <w:noProof/>
         </w:rPr>
-        <w:fldChar w:fldCharType="begin"/>
-      </w:r>
-      <w:r>
-        <w:rPr>
-          <w:noProof/>
-        </w:rPr>
-        <w:instrText xml:space="preserve"> PAGEREF _Toc73427779 \h </w:instrText>
-      </w:r>
-      <w:r>
-        <w:rPr>
-          <w:noProof/>
-        </w:rPr>
-      </w:r>
-      <w:r>
-        <w:rPr>
-          <w:noProof/>
-        </w:rPr>
-        <w:fldChar w:fldCharType="separate"/>
-      </w:r>
-      <w:r>
-        <w:rPr>
-          <w:noProof/>
-        </w:rPr>
-        <w:t>9</w:t>
-      </w:r>
-      <w:r>
-        <w:rPr>
-          <w:noProof/>
-        </w:rPr>
-        <w:fldChar w:fldCharType="end"/>
+        <w:t>16</w:t>
       </w:r>
     </w:p>
     <w:p>
@@ -1432,36 +1316,7 @@
         <w:rPr>
           <w:noProof/>
         </w:rPr>
-        <w:fldChar w:fldCharType="begin"/>
-      </w:r>
-      <w:r>
-        <w:rPr>
-          <w:noProof/>
-        </w:rPr>
-        <w:instrText xml:space="preserve"> PAGEREF _Toc73427780 \h </w:instrText>
-      </w:r>
-      <w:r>
-        <w:rPr>
-          <w:noProof/>
-        </w:rPr>
-      </w:r>
-      <w:r>
-        <w:rPr>
-          <w:noProof/>
-        </w:rPr>
-        <w:fldChar w:fldCharType="separate"/>
-      </w:r>
-      <w:r>
-        <w:rPr>
-          <w:noProof/>
-        </w:rPr>
-        <w:t>9</w:t>
-      </w:r>
-      <w:r>
-        <w:rPr>
-          <w:noProof/>
-        </w:rPr>
-        <w:fldChar w:fldCharType="end"/>
+        <w:t>18</w:t>
       </w:r>
     </w:p>
     <w:p>
@@ -1497,19 +1352,7 @@
         <w:tab/>
       </w:r>
       <w:r>
-        <w:fldChar w:fldCharType="begin"/>
-      </w:r>
-      <w:r>
-        <w:instrText xml:space="preserve"> PAGEREF _Toc73427781 \h </w:instrText>
-      </w:r>
-      <w:r>
-        <w:fldChar w:fldCharType="separate"/>
-      </w:r>
-      <w:r>
-        <w:t>11</w:t>
-      </w:r>
-      <w:r>
-        <w:fldChar w:fldCharType="end"/>
+        <w:t>20</w:t>
       </w:r>
     </w:p>
     <w:p>
@@ -1563,36 +1406,7 @@
         <w:rPr>
           <w:noProof/>
         </w:rPr>
-        <w:fldChar w:fldCharType="begin"/>
-      </w:r>
-      <w:r>
-        <w:rPr>
-          <w:noProof/>
-        </w:rPr>
-        <w:instrText xml:space="preserve"> PAGEREF _Toc73427782 \h </w:instrText>
-      </w:r>
-      <w:r>
-        <w:rPr>
-          <w:noProof/>
-        </w:rPr>
-      </w:r>
-      <w:r>
-        <w:rPr>
-          <w:noProof/>
-        </w:rPr>
-        <w:fldChar w:fldCharType="separate"/>
-      </w:r>
-      <w:r>
-        <w:rPr>
-          <w:noProof/>
-        </w:rPr>
-        <w:t>11</w:t>
-      </w:r>
-      <w:r>
-        <w:rPr>
-          <w:noProof/>
-        </w:rPr>
-        <w:fldChar w:fldCharType="end"/>
+        <w:t>20</w:t>
       </w:r>
     </w:p>
     <w:p>
@@ -1646,36 +1460,7 @@
         <w:rPr>
           <w:noProof/>
         </w:rPr>
-        <w:fldChar w:fldCharType="begin"/>
-      </w:r>
-      <w:r>
-        <w:rPr>
-          <w:noProof/>
-        </w:rPr>
-        <w:instrText xml:space="preserve"> PAGEREF _Toc73427783 \h </w:instrText>
-      </w:r>
-      <w:r>
-        <w:rPr>
-          <w:noProof/>
-        </w:rPr>
-      </w:r>
-      <w:r>
-        <w:rPr>
-          <w:noProof/>
-        </w:rPr>
-        <w:fldChar w:fldCharType="separate"/>
-      </w:r>
-      <w:r>
-        <w:rPr>
-          <w:noProof/>
-        </w:rPr>
-        <w:t>11</w:t>
-      </w:r>
-      <w:r>
-        <w:rPr>
-          <w:noProof/>
-        </w:rPr>
-        <w:fldChar w:fldCharType="end"/>
+        <w:t>21</w:t>
       </w:r>
     </w:p>
     <w:p>
@@ -1711,19 +1496,7 @@
         <w:tab/>
       </w:r>
       <w:r>
-        <w:fldChar w:fldCharType="begin"/>
-      </w:r>
-      <w:r>
-        <w:instrText xml:space="preserve"> PAGEREF _Toc73427784 \h </w:instrText>
-      </w:r>
-      <w:r>
-        <w:fldChar w:fldCharType="separate"/>
-      </w:r>
-      <w:r>
-        <w:t>13</w:t>
-      </w:r>
-      <w:r>
-        <w:fldChar w:fldCharType="end"/>
+        <w:t>23</w:t>
       </w:r>
     </w:p>
     <w:p>
@@ -1777,36 +1550,7 @@
         <w:rPr>
           <w:noProof/>
         </w:rPr>
-        <w:fldChar w:fldCharType="begin"/>
-      </w:r>
-      <w:r>
-        <w:rPr>
-          <w:noProof/>
-        </w:rPr>
-        <w:instrText xml:space="preserve"> PAGEREF _Toc73427785 \h </w:instrText>
-      </w:r>
-      <w:r>
-        <w:rPr>
-          <w:noProof/>
-        </w:rPr>
-      </w:r>
-      <w:r>
-        <w:rPr>
-          <w:noProof/>
-        </w:rPr>
-        <w:fldChar w:fldCharType="separate"/>
-      </w:r>
-      <w:r>
-        <w:rPr>
-          <w:noProof/>
-        </w:rPr>
-        <w:t>13</w:t>
-      </w:r>
-      <w:r>
-        <w:rPr>
-          <w:noProof/>
-        </w:rPr>
-        <w:fldChar w:fldCharType="end"/>
+        <w:t>23</w:t>
       </w:r>
     </w:p>
     <w:p>
@@ -1860,36 +1604,7 @@
         <w:rPr>
           <w:noProof/>
         </w:rPr>
-        <w:fldChar w:fldCharType="begin"/>
-      </w:r>
-      <w:r>
-        <w:rPr>
-          <w:noProof/>
-        </w:rPr>
-        <w:instrText xml:space="preserve"> PAGEREF _Toc73427786 \h </w:instrText>
-      </w:r>
-      <w:r>
-        <w:rPr>
-          <w:noProof/>
-        </w:rPr>
-      </w:r>
-      <w:r>
-        <w:rPr>
-          <w:noProof/>
-        </w:rPr>
-        <w:fldChar w:fldCharType="separate"/>
-      </w:r>
-      <w:r>
-        <w:rPr>
-          <w:noProof/>
-        </w:rPr>
-        <w:t>13</w:t>
-      </w:r>
-      <w:r>
-        <w:rPr>
-          <w:noProof/>
-        </w:rPr>
-        <w:fldChar w:fldCharType="end"/>
+        <w:t>23</w:t>
       </w:r>
     </w:p>
     <w:p>
@@ -1943,37 +1658,10 @@
         <w:rPr>
           <w:noProof/>
         </w:rPr>
-        <w:fldChar w:fldCharType="begin"/>
-      </w:r>
-      <w:r>
-        <w:rPr>
-          <w:noProof/>
-        </w:rPr>
-        <w:instrText xml:space="preserve"> PAGEREF _Toc73427787 \h </w:instrText>
-      </w:r>
-      <w:r>
-        <w:rPr>
-          <w:noProof/>
-        </w:rPr>
-      </w:r>
-      <w:r>
-        <w:rPr>
-          <w:noProof/>
-        </w:rPr>
-        <w:fldChar w:fldCharType="separate"/>
-      </w:r>
-      <w:r>
-        <w:rPr>
-          <w:noProof/>
-        </w:rPr>
-        <w:t>13</w:t>
-      </w:r>
-      <w:r>
-        <w:rPr>
-          <w:noProof/>
-        </w:rPr>
-        <w:fldChar w:fldCharType="end"/>
-      </w:r>
+        <w:t>23</w:t>
+      </w:r>
+      <w:bookmarkStart w:id="2" w:name="_GoBack"/>
+      <w:bookmarkEnd w:id="2"/>
     </w:p>
     <w:p>
       <w:pPr>
@@ -1987,51 +1675,29 @@
           <w:lang w:eastAsia="pt-BR"/>
         </w:rPr>
       </w:pPr>
-      <w:r>
-        <w:t>ReferÊncias</w:t>
-      </w:r>
-      <w:r>
-        <w:tab/>
-      </w:r>
-      <w:r>
-        <w:fldChar w:fldCharType="begin"/>
-      </w:r>
-      <w:r>
-        <w:instrText xml:space="preserve"> PAGEREF _Toc73427788 \h </w:instrText>
-      </w:r>
-      <w:r>
-        <w:fldChar w:fldCharType="separate"/>
-      </w:r>
-      <w:r>
-        <w:t>14</w:t>
-      </w:r>
+    </w:p>
+    <w:p>
+      <w:pPr>
+        <w:rPr>
+          <w:noProof/>
+        </w:rPr>
+      </w:pPr>
       <w:r>
         <w:fldChar w:fldCharType="end"/>
       </w:r>
     </w:p>
     <w:p>
       <w:pPr>
-        <w:rPr>
-          <w:noProof/>
-        </w:rPr>
-      </w:pPr>
-      <w:r>
-        <w:fldChar w:fldCharType="end"/>
-      </w:r>
-    </w:p>
-    <w:p>
-      <w:pPr>
         <w:pStyle w:val="Ttulo"/>
         <w:rPr>
           <w:color w:val="000000"/>
-          <w:lang w:val="en-US"/>
         </w:rPr>
       </w:pPr>
       <w:r>
         <w:br w:type="page"/>
       </w:r>
-      <w:bookmarkStart w:id="2" w:name="_Toc121491440"/>
-      <w:bookmarkStart w:id="3" w:name="_Toc124080445"/>
+      <w:bookmarkStart w:id="3" w:name="_Toc121491440"/>
+      <w:bookmarkStart w:id="4" w:name="_Toc124080445"/>
       <w:bookmarkEnd w:id="0"/>
       <w:bookmarkEnd w:id="1"/>
     </w:p>
@@ -2039,9 +1705,6 @@
       <w:pPr>
         <w:pStyle w:val="ResumoeAbstract"/>
         <w:ind w:left="1320" w:hanging="1320"/>
-        <w:rPr>
-          <w:lang w:val="en-US"/>
-        </w:rPr>
         <w:sectPr>
           <w:headerReference w:type="default" r:id="rId10"/>
           <w:footerReference w:type="even" r:id="rId11"/>
@@ -2090,14 +1753,14 @@
       <w:pPr>
         <w:pStyle w:val="Ttulo1"/>
       </w:pPr>
-      <w:bookmarkStart w:id="4" w:name="_Toc73427763"/>
-      <w:bookmarkEnd w:id="2"/>
+      <w:bookmarkStart w:id="5" w:name="_Toc73427763"/>
       <w:bookmarkEnd w:id="3"/>
+      <w:bookmarkEnd w:id="4"/>
       <w:r>
         <w:lastRenderedPageBreak/>
         <w:t>VISÃO DO PROJETO</w:t>
       </w:r>
-      <w:bookmarkEnd w:id="4"/>
+      <w:bookmarkEnd w:id="5"/>
     </w:p>
     <w:p>
       <w:pPr>
@@ -2112,7 +1775,7 @@
         </w:rPr>
         <w:tab/>
       </w:r>
-      <w:bookmarkStart w:id="5" w:name="_Toc73427764"/>
+      <w:bookmarkStart w:id="6" w:name="_Toc73427764"/>
       <w:r>
         <w:rPr>
           <w:b/>
@@ -2125,7 +1788,7 @@
         </w:rPr>
         <w:t>O DO GRUPO</w:t>
       </w:r>
-      <w:bookmarkEnd w:id="5"/>
+      <w:bookmarkEnd w:id="6"/>
       <w:r>
         <w:rPr>
           <w:b/>
@@ -2301,15 +1964,15 @@
           <w:b/>
         </w:rPr>
       </w:pPr>
-      <w:bookmarkStart w:id="6" w:name="_Toc73427765"/>
-      <w:bookmarkStart w:id="7" w:name="_Toc124080447"/>
+      <w:bookmarkStart w:id="7" w:name="_Toc73427765"/>
+      <w:bookmarkStart w:id="8" w:name="_Toc124080447"/>
       <w:r>
         <w:rPr>
           <w:b/>
         </w:rPr>
         <w:t>CONTEXTO</w:t>
       </w:r>
-      <w:bookmarkEnd w:id="6"/>
+      <w:bookmarkEnd w:id="7"/>
     </w:p>
     <w:p>
       <w:r>
@@ -2374,7 +2037,7 @@
           <w:b/>
         </w:rPr>
       </w:pPr>
-      <w:bookmarkStart w:id="8" w:name="_Toc73427766"/>
+      <w:bookmarkStart w:id="9" w:name="_Toc73427766"/>
       <w:r>
         <w:rPr>
           <w:b/>
@@ -2382,7 +2045,7 @@
         <w:lastRenderedPageBreak/>
         <w:t>Problema / justificativa do projeto</w:t>
       </w:r>
-      <w:bookmarkEnd w:id="8"/>
+      <w:bookmarkEnd w:id="9"/>
     </w:p>
     <w:p>
       <w:r>
@@ -2415,14 +2078,14 @@
           <w:b/>
         </w:rPr>
       </w:pPr>
-      <w:bookmarkStart w:id="9" w:name="_Toc73427767"/>
+      <w:bookmarkStart w:id="10" w:name="_Toc73427767"/>
       <w:r>
         <w:rPr>
           <w:b/>
         </w:rPr>
         <w:t>objetivo da solução</w:t>
       </w:r>
-      <w:bookmarkEnd w:id="9"/>
+      <w:bookmarkEnd w:id="10"/>
     </w:p>
     <w:p>
       <w:r>
@@ -2450,14 +2113,14 @@
           <w:b/>
         </w:rPr>
       </w:pPr>
-      <w:bookmarkStart w:id="10" w:name="_Toc73427768"/>
+      <w:bookmarkStart w:id="11" w:name="_Toc73427768"/>
       <w:r>
         <w:rPr>
           <w:b/>
         </w:rPr>
         <w:t>diagrama da solução</w:t>
       </w:r>
-      <w:bookmarkEnd w:id="10"/>
+      <w:bookmarkEnd w:id="11"/>
     </w:p>
     <w:p>
       <w:pPr>
@@ -2567,7 +2230,7 @@
         <w:t xml:space="preserve"> </w:t>
       </w:r>
     </w:p>
-    <w:bookmarkEnd w:id="7"/>
+    <w:bookmarkEnd w:id="8"/>
     <w:p>
       <w:pPr>
         <w:pStyle w:val="FolhadeRostodosCaptulos"/>
@@ -2609,12 +2272,12 @@
           <w:numId w:val="36"/>
         </w:numPr>
       </w:pPr>
-      <w:bookmarkStart w:id="11" w:name="_Toc73427769"/>
+      <w:bookmarkStart w:id="12" w:name="_Toc73427769"/>
       <w:r>
         <w:lastRenderedPageBreak/>
         <w:t>PLANEJAMENTO DO PROJETO</w:t>
       </w:r>
-      <w:bookmarkEnd w:id="11"/>
+      <w:bookmarkEnd w:id="12"/>
     </w:p>
     <w:p>
       <w:pPr>
@@ -2623,14 +2286,14 @@
           <w:b/>
         </w:rPr>
       </w:pPr>
-      <w:bookmarkStart w:id="12" w:name="_Toc73427770"/>
+      <w:bookmarkStart w:id="13" w:name="_Toc73427770"/>
       <w:r>
         <w:rPr>
           <w:b/>
         </w:rPr>
         <w:t>Definição da Equipe do projeto</w:t>
       </w:r>
-      <w:bookmarkEnd w:id="12"/>
+      <w:bookmarkEnd w:id="13"/>
       <w:r>
         <w:rPr>
           <w:b/>
@@ -2689,14 +2352,14 @@
           <w:b/>
         </w:rPr>
       </w:pPr>
-      <w:bookmarkStart w:id="13" w:name="_Toc73427771"/>
+      <w:bookmarkStart w:id="14" w:name="_Toc73427771"/>
       <w:r>
         <w:rPr>
           <w:b/>
         </w:rPr>
         <w:t>PROCESSO E FERRAMENTA DE GESTÃO DE PROJETOS</w:t>
       </w:r>
-      <w:bookmarkEnd w:id="13"/>
+      <w:bookmarkEnd w:id="14"/>
       <w:r>
         <w:rPr>
           <w:b/>
@@ -2816,14 +2479,14 @@
           <w:b/>
         </w:rPr>
       </w:pPr>
-      <w:bookmarkStart w:id="14" w:name="_Toc73427772"/>
+      <w:bookmarkStart w:id="15" w:name="_Toc73427772"/>
       <w:r>
         <w:rPr>
           <w:b/>
         </w:rPr>
         <w:t>Gestão dos Riscos do Projeto</w:t>
       </w:r>
-      <w:bookmarkEnd w:id="14"/>
+      <w:bookmarkEnd w:id="15"/>
       <w:r>
         <w:rPr>
           <w:b/>
@@ -3040,7 +2703,7 @@
           <w:b/>
         </w:rPr>
       </w:pPr>
-      <w:bookmarkStart w:id="15" w:name="_Toc73427773"/>
+      <w:bookmarkStart w:id="16" w:name="_Toc73427773"/>
       <w:r>
         <w:rPr>
           <w:b/>
@@ -3066,7 +2729,7 @@
         </w:rPr>
         <w:t>requisitos</w:t>
       </w:r>
-      <w:bookmarkEnd w:id="15"/>
+      <w:bookmarkEnd w:id="16"/>
       <w:r>
         <w:rPr>
           <w:b/>
@@ -3140,14 +2803,14 @@
           <w:b/>
         </w:rPr>
       </w:pPr>
-      <w:bookmarkStart w:id="16" w:name="_Toc73427774"/>
+      <w:bookmarkStart w:id="17" w:name="_Toc73427774"/>
       <w:r>
         <w:rPr>
           <w:b/>
         </w:rPr>
         <w:t>Sprints / sprint backlog</w:t>
       </w:r>
-      <w:bookmarkEnd w:id="16"/>
+      <w:bookmarkEnd w:id="17"/>
     </w:p>
     <w:p/>
     <w:p>
@@ -3744,7 +3407,7 @@
           <w:color w:val="000000"/>
         </w:rPr>
       </w:pPr>
-      <w:bookmarkStart w:id="17" w:name="_Toc73427775"/>
+      <w:bookmarkStart w:id="18" w:name="_Toc73427775"/>
       <w:r>
         <w:rPr>
           <w:color w:val="000000"/>
@@ -3752,7 +3415,7 @@
         <w:lastRenderedPageBreak/>
         <w:t>desenvolvimento do projeto</w:t>
       </w:r>
-      <w:bookmarkEnd w:id="17"/>
+      <w:bookmarkEnd w:id="18"/>
     </w:p>
     <w:p/>
     <w:p>
@@ -3762,7 +3425,7 @@
           <w:b/>
         </w:rPr>
       </w:pPr>
-      <w:bookmarkStart w:id="18" w:name="_Toc73427776"/>
+      <w:bookmarkStart w:id="19" w:name="_Toc73427776"/>
       <w:r>
         <w:rPr>
           <w:b/>
@@ -3770,7 +3433,7 @@
         </w:rPr>
         <w:t>Solução Técnica – Aquisição de dados Arduino/SIMULADOR</w:t>
       </w:r>
-      <w:bookmarkEnd w:id="18"/>
+      <w:bookmarkEnd w:id="19"/>
       <w:r>
         <w:rPr>
           <w:b/>
@@ -3814,39 +3477,31 @@
           <w:highlight w:val="yellow"/>
         </w:rPr>
       </w:pPr>
-      <w:bookmarkStart w:id="19" w:name="_Toc154569928"/>
+      <w:bookmarkStart w:id="20" w:name="_Toc154569928"/>
     </w:p>
     <w:p>
       <w:pPr>
         <w:pStyle w:val="Ttulo2"/>
         <w:rPr>
           <w:b/>
-          <w:highlight w:val="yellow"/>
-        </w:rPr>
-      </w:pPr>
-      <w:bookmarkStart w:id="20" w:name="_Toc73427777"/>
+        </w:rPr>
+      </w:pPr>
+      <w:bookmarkStart w:id="21" w:name="_Toc73427777"/>
       <w:r>
         <w:rPr>
           <w:b/>
-          <w:highlight w:val="yellow"/>
         </w:rPr>
         <w:t>Solução Técnica - Aplicação</w:t>
       </w:r>
-      <w:bookmarkEnd w:id="20"/>
+      <w:bookmarkEnd w:id="21"/>
       <w:r>
         <w:rPr>
           <w:b/>
-          <w:highlight w:val="yellow"/>
         </w:rPr>
         <w:t xml:space="preserve"> </w:t>
       </w:r>
     </w:p>
     <w:p>
-      <w:pPr>
-        <w:rPr>
-          <w:highlight w:val="yellow"/>
-        </w:rPr>
-      </w:pPr>
       <w:r>
         <w:rPr>
           <w:noProof/>
@@ -3892,239 +3547,122 @@
     <w:p>
       <w:r>
         <w:lastRenderedPageBreak/>
-        <w:t xml:space="preserve">Temos dois diagramas do mesmo processo, mas com finalidades diferentes. Nosso primeiro diagrama é voltado para a área técnica. </w:t>
-      </w:r>
-      <w:r>
-        <w:t>Sendo assim ele possui termos e</w:t>
-      </w:r>
-      <w:r>
-        <w:t>tapas mais completas possuindo as tecnologias usadas em cada parte.</w:t>
-      </w:r>
-    </w:p>
-    <w:p>
-      <w:pPr>
-        <w:rPr>
-          <w:highlight w:val="yellow"/>
-        </w:rPr>
-      </w:pPr>
-      <w:r>
-        <w:rPr>
-          <w:highlight w:val="yellow"/>
-        </w:rPr>
+        <w:t>Temos dois diagramas do mesmo processo, mas com finalidades diferentes. Nosso primeiro diagrama é voltado para a área técnica. Sendo assim ele possui termos etapas mais completas possuindo as tecnologias usadas em cada parte.</w:t>
+      </w:r>
+    </w:p>
+    <w:p>
+      <w:r>
         <w:t xml:space="preserve">O Primeiro passo é um notebook com </w:t>
       </w:r>
       <w:proofErr w:type="spellStart"/>
       <w:r>
-        <w:rPr>
-          <w:highlight w:val="yellow"/>
-        </w:rPr>
         <w:t>ploter</w:t>
       </w:r>
       <w:proofErr w:type="spellEnd"/>
       <w:r>
-        <w:rPr>
-          <w:highlight w:val="yellow"/>
-        </w:rPr>
         <w:t xml:space="preserve"> serial, segundo passo colocar a impressora no </w:t>
       </w:r>
       <w:proofErr w:type="spellStart"/>
       <w:r>
-        <w:rPr>
-          <w:highlight w:val="yellow"/>
-        </w:rPr>
         <w:t>inclausuramento</w:t>
       </w:r>
       <w:proofErr w:type="spellEnd"/>
       <w:r>
-        <w:rPr>
-          <w:highlight w:val="yellow"/>
-        </w:rPr>
         <w:t xml:space="preserve">, </w:t>
       </w:r>
       <w:r>
-        <w:rPr>
-          <w:highlight w:val="yellow"/>
-        </w:rPr>
         <w:t>depois</w:t>
       </w:r>
       <w:r>
-        <w:rPr>
-          <w:highlight w:val="yellow"/>
-        </w:rPr>
         <w:t xml:space="preserve"> conectar o </w:t>
       </w:r>
       <w:proofErr w:type="spellStart"/>
       <w:r>
-        <w:rPr>
-          <w:highlight w:val="yellow"/>
-        </w:rPr>
         <w:t>arduíno</w:t>
       </w:r>
       <w:proofErr w:type="spellEnd"/>
       <w:r>
-        <w:rPr>
-          <w:highlight w:val="yellow"/>
-        </w:rPr>
         <w:t xml:space="preserve"> com o sensor LM35, uma conexão com roteador </w:t>
       </w:r>
       <w:proofErr w:type="spellStart"/>
       <w:r>
-        <w:rPr>
-          <w:highlight w:val="yellow"/>
-        </w:rPr>
         <w:t>wifi</w:t>
       </w:r>
       <w:proofErr w:type="spellEnd"/>
       <w:r>
-        <w:rPr>
-          <w:highlight w:val="yellow"/>
-        </w:rPr>
         <w:t xml:space="preserve"> que manda os dados para o </w:t>
       </w:r>
       <w:proofErr w:type="spellStart"/>
       <w:r>
-        <w:rPr>
-          <w:highlight w:val="yellow"/>
-        </w:rPr>
         <w:t>Mysql</w:t>
       </w:r>
       <w:proofErr w:type="spellEnd"/>
       <w:r>
-        <w:rPr>
-          <w:highlight w:val="yellow"/>
-        </w:rPr>
         <w:t xml:space="preserve">, site com </w:t>
       </w:r>
       <w:proofErr w:type="spellStart"/>
       <w:r>
-        <w:rPr>
-          <w:highlight w:val="yellow"/>
-        </w:rPr>
         <w:t>css</w:t>
       </w:r>
       <w:proofErr w:type="spellEnd"/>
       <w:r>
-        <w:rPr>
-          <w:highlight w:val="yellow"/>
-        </w:rPr>
         <w:t xml:space="preserve">, </w:t>
       </w:r>
       <w:proofErr w:type="spellStart"/>
       <w:proofErr w:type="gramStart"/>
       <w:r>
-        <w:rPr>
-          <w:highlight w:val="yellow"/>
-        </w:rPr>
         <w:t>html</w:t>
       </w:r>
       <w:proofErr w:type="spellEnd"/>
       <w:proofErr w:type="gramEnd"/>
       <w:r>
-        <w:rPr>
-          <w:highlight w:val="yellow"/>
-        </w:rPr>
         <w:t xml:space="preserve"> e </w:t>
       </w:r>
       <w:proofErr w:type="spellStart"/>
       <w:r>
-        <w:rPr>
-          <w:highlight w:val="yellow"/>
-        </w:rPr>
         <w:t>java</w:t>
       </w:r>
       <w:proofErr w:type="spellEnd"/>
       <w:r>
-        <w:rPr>
-          <w:highlight w:val="yellow"/>
-        </w:rPr>
         <w:t xml:space="preserve"> script, </w:t>
       </w:r>
       <w:r>
-        <w:rPr>
-          <w:highlight w:val="yellow"/>
-        </w:rPr>
         <w:t>o próximo passo</w:t>
       </w:r>
       <w:r>
-        <w:rPr>
-          <w:highlight w:val="yellow"/>
-        </w:rPr>
         <w:t xml:space="preserve"> usar o </w:t>
       </w:r>
       <w:proofErr w:type="spellStart"/>
       <w:r>
-        <w:rPr>
-          <w:highlight w:val="yellow"/>
-        </w:rPr>
         <w:t>azure</w:t>
       </w:r>
       <w:proofErr w:type="spellEnd"/>
       <w:r>
-        <w:rPr>
-          <w:highlight w:val="yellow"/>
-        </w:rPr>
         <w:t xml:space="preserve"> na </w:t>
       </w:r>
       <w:proofErr w:type="spellStart"/>
       <w:r>
-        <w:rPr>
-          <w:highlight w:val="yellow"/>
-        </w:rPr>
         <w:t>núvem</w:t>
       </w:r>
       <w:proofErr w:type="spellEnd"/>
       <w:r>
-        <w:rPr>
-          <w:highlight w:val="yellow"/>
-        </w:rPr>
         <w:t xml:space="preserve"> com site web que vai disponibilizar uma </w:t>
       </w:r>
       <w:proofErr w:type="spellStart"/>
       <w:r>
-        <w:rPr>
-          <w:highlight w:val="yellow"/>
-        </w:rPr>
         <w:t>dashboard</w:t>
       </w:r>
       <w:proofErr w:type="spellEnd"/>
       <w:r>
-        <w:rPr>
-          <w:highlight w:val="yellow"/>
-        </w:rPr>
         <w:t xml:space="preserve"> para analise dos nossos clientes para uma decisão  em relação a sua impressora</w:t>
       </w:r>
     </w:p>
     <w:p>
-      <w:pPr>
-        <w:rPr>
-          <w:highlight w:val="yellow"/>
-        </w:rPr>
-      </w:pPr>
-      <w:r>
-        <w:rPr>
-          <w:highlight w:val="yellow"/>
-        </w:rPr>
+      <w:r>
         <w:tab/>
-        <w:t xml:space="preserve">Descrição da solução, detalhamento dos componentes utilizados, </w:t>
-      </w:r>
-      <w:proofErr w:type="gramStart"/>
-      <w:r>
-        <w:rPr>
-          <w:highlight w:val="yellow"/>
-        </w:rPr>
-        <w:t>camadas</w:t>
-      </w:r>
-      <w:proofErr w:type="gramEnd"/>
-      <w:r>
-        <w:rPr>
-          <w:highlight w:val="yellow"/>
-        </w:rPr>
-        <w:t xml:space="preserve"> (rede local/nuvem), diagramas de arquitetura</w:t>
-      </w:r>
-      <w:r>
-        <w:rPr>
-          <w:highlight w:val="yellow"/>
-        </w:rPr>
+        <w:t>Descrição da solução, detalhamento dos componentes utilizados, camadas (rede local/nuvem), diagramas de arquitetura</w:t>
+      </w:r>
+      <w:r>
         <w:t>.</w:t>
       </w:r>
     </w:p>
@@ -4162,14 +3700,14 @@
           <w:b/>
         </w:rPr>
       </w:pPr>
-      <w:bookmarkStart w:id="21" w:name="_Toc73427778"/>
+      <w:bookmarkStart w:id="22" w:name="_Toc73427778"/>
       <w:r>
         <w:rPr>
           <w:b/>
         </w:rPr>
         <w:t>Banco de Dados</w:t>
       </w:r>
-      <w:bookmarkEnd w:id="21"/>
+      <w:bookmarkEnd w:id="22"/>
       <w:r>
         <w:rPr>
           <w:b/>
@@ -4288,20 +3826,41 @@
           <w:b/>
         </w:rPr>
       </w:pPr>
-      <w:bookmarkStart w:id="22" w:name="_Toc73427779"/>
+      <w:bookmarkStart w:id="23" w:name="_Toc73427779"/>
+      <w:r>
+        <w:rPr>
+          <w:b/>
+        </w:rPr>
+        <w:t xml:space="preserve">Protótipo das telas, lógica e </w:t>
+      </w:r>
+      <w:bookmarkEnd w:id="23"/>
+      <w:r>
+        <w:rPr>
+          <w:b/>
+        </w:rPr>
+        <w:t>USABILIDADE.</w:t>
+      </w:r>
+      <w:r>
+        <w:rPr>
+          <w:b/>
+        </w:rPr>
+        <w:t xml:space="preserve"> </w:t>
+      </w:r>
+    </w:p>
+    <w:p>
       <w:r>
         <w:rPr>
           <w:noProof/>
           <w:lang w:eastAsia="pt-BR"/>
         </w:rPr>
         <w:drawing>
-          <wp:anchor distT="0" distB="0" distL="114300" distR="114300" simplePos="0" relativeHeight="251666432" behindDoc="0" locked="0" layoutInCell="1" allowOverlap="1" wp14:anchorId="217937A6" wp14:editId="1DF9AEA6">
+          <wp:anchor distT="0" distB="0" distL="114300" distR="114300" simplePos="0" relativeHeight="251666432" behindDoc="0" locked="0" layoutInCell="1" allowOverlap="1" wp14:anchorId="217937A6" wp14:editId="76A1F1CE">
             <wp:simplePos x="0" y="0"/>
             <wp:positionH relativeFrom="column">
-              <wp:posOffset>48895</wp:posOffset>
+              <wp:posOffset>53975</wp:posOffset>
             </wp:positionH>
             <wp:positionV relativeFrom="paragraph">
-              <wp:posOffset>469265</wp:posOffset>
+              <wp:posOffset>164465</wp:posOffset>
             </wp:positionV>
             <wp:extent cx="3364865" cy="1633220"/>
             <wp:effectExtent l="0" t="0" r="6985" b="5080"/>
@@ -4349,25 +3908,6 @@
             </wp14:sizeRelV>
           </wp:anchor>
         </w:drawing>
-      </w:r>
-      <w:r>
-        <w:rPr>
-          <w:b/>
-        </w:rPr>
-        <w:t xml:space="preserve">Protótipo das telas, lógica e </w:t>
-      </w:r>
-      <w:bookmarkEnd w:id="22"/>
-      <w:r>
-        <w:rPr>
-          <w:b/>
-        </w:rPr>
-        <w:t>USABILIDADE.</w:t>
-      </w:r>
-      <w:r>
-        <w:rPr>
-          <w:b/>
-        </w:rPr>
-        <w:t xml:space="preserve"> </w:t>
       </w:r>
     </w:p>
     <w:p>
@@ -4630,7 +4170,7 @@
           <w:b/>
         </w:rPr>
       </w:pPr>
-      <w:bookmarkStart w:id="23" w:name="_Toc73427780"/>
+      <w:bookmarkStart w:id="24" w:name="_Toc73427780"/>
       <w:r>
         <w:rPr>
           <w:b/>
@@ -4638,7 +4178,7 @@
         <w:lastRenderedPageBreak/>
         <w:t>MÉTRICAS</w:t>
       </w:r>
-      <w:bookmarkEnd w:id="23"/>
+      <w:bookmarkEnd w:id="24"/>
     </w:p>
     <w:p>
       <w:r>
@@ -4732,63 +4272,36 @@
         <w:t>Juntos esses dados proporcionam informações que facilitam natomada de decisão do nosso cliente sobre os cuidados com suas impressoras e filamentos.</w:t>
       </w:r>
     </w:p>
-    <w:bookmarkEnd w:id="19"/>
+    <w:bookmarkEnd w:id="20"/>
     <w:p>
       <w:pPr>
         <w:pStyle w:val="FolhadeRostodosCaptulos"/>
-        <w:rPr>
-          <w:highlight w:val="yellow"/>
-        </w:rPr>
-      </w:pPr>
-      <w:r>
-        <w:rPr>
-          <w:highlight w:val="yellow"/>
-        </w:rPr>
+      </w:pPr>
+      <w:r>
         <w:lastRenderedPageBreak/>
         <w:fldChar w:fldCharType="begin"/>
       </w:r>
       <w:r>
-        <w:rPr>
-          <w:highlight w:val="yellow"/>
-        </w:rPr>
         <w:instrText xml:space="preserve"> REF _Ref125307006 \w </w:instrText>
       </w:r>
       <w:r>
-        <w:rPr>
-          <w:highlight w:val="yellow"/>
-        </w:rPr>
         <w:instrText xml:space="preserve"> \* MERGEFORMAT </w:instrText>
       </w:r>
       <w:r>
-        <w:rPr>
-          <w:highlight w:val="yellow"/>
-        </w:rPr>
         <w:fldChar w:fldCharType="separate"/>
       </w:r>
       <w:proofErr w:type="gramStart"/>
       <w:r>
-        <w:rPr>
-          <w:highlight w:val="yellow"/>
-        </w:rPr>
         <w:t>4</w:t>
       </w:r>
       <w:proofErr w:type="gramEnd"/>
       <w:r>
-        <w:rPr>
-          <w:highlight w:val="yellow"/>
-        </w:rPr>
         <w:fldChar w:fldCharType="end"/>
       </w:r>
       <w:r>
-        <w:rPr>
-          <w:highlight w:val="yellow"/>
-        </w:rPr>
         <w:tab/>
       </w:r>
       <w:r>
-        <w:rPr>
-          <w:highlight w:val="yellow"/>
-        </w:rPr>
         <w:t>implantação do projeto</w:t>
       </w:r>
     </w:p>
@@ -4796,12 +4309,12 @@
       <w:pPr>
         <w:pStyle w:val="Ttulo1"/>
       </w:pPr>
-      <w:bookmarkStart w:id="24" w:name="_Toc73427781"/>
+      <w:bookmarkStart w:id="25" w:name="_Toc73427781"/>
       <w:r>
         <w:lastRenderedPageBreak/>
         <w:t>implantação do projeto</w:t>
       </w:r>
-      <w:bookmarkEnd w:id="24"/>
+      <w:bookmarkEnd w:id="25"/>
     </w:p>
     <w:p/>
     <w:p>
@@ -4811,14 +4324,14 @@
           <w:b/>
         </w:rPr>
       </w:pPr>
-      <w:bookmarkStart w:id="25" w:name="_Toc73427782"/>
+      <w:bookmarkStart w:id="26" w:name="_Toc73427782"/>
       <w:r>
         <w:rPr>
           <w:b/>
         </w:rPr>
         <w:t>Manual de Instalação da solução</w:t>
       </w:r>
-      <w:bookmarkEnd w:id="25"/>
+      <w:bookmarkEnd w:id="26"/>
       <w:r>
         <w:rPr>
           <w:b/>
@@ -4828,10 +4341,7 @@
     </w:p>
     <w:p>
       <w:r>
-        <w:t>Para</w:t>
-      </w:r>
-      <w:r>
-        <w:t xml:space="preserve"> começar, você deve retirar todos os objetos de suas caixas e verificar se estão todos presentes. Eles são:</w:t>
+        <w:t>Para começar, você deve retirar todos os objetos de suas caixas e verificar se estão todos presentes. Eles são:</w:t>
       </w:r>
     </w:p>
     <w:p>
@@ -4891,11 +4401,6 @@
       </w:r>
     </w:p>
     <w:p>
-      <w:pPr>
-        <w:rPr>
-          <w:highlight w:val="yellow"/>
-        </w:rPr>
-      </w:pPr>
       <w:r>
         <w:t>Ao ligar a caixa os sensores também ligarão, porem não irão gerar dados ainda. Essa parte será explicada em seguida.</w:t>
       </w:r>
@@ -4922,13 +4427,7 @@
         <w:t>)</w:t>
       </w:r>
     </w:p>
-    <w:p>
-      <w:pPr>
-        <w:rPr>
-          <w:highlight w:val="yellow"/>
-        </w:rPr>
-      </w:pPr>
-    </w:p>
+    <w:p/>
     <w:p>
       <w:pPr>
         <w:spacing w:line="240" w:lineRule="auto"/>
@@ -4938,7 +4437,6 @@
           <w:b/>
           <w:bCs/>
           <w:color w:val="000000"/>
-          <w:highlight w:val="yellow"/>
         </w:rPr>
       </w:pPr>
     </w:p>
@@ -4951,189 +4449,100 @@
           <w:b/>
           <w:bCs/>
           <w:color w:val="000000"/>
-          <w:highlight w:val="yellow"/>
-        </w:rPr>
-      </w:pPr>
-    </w:p>
-    <w:p>
-      <w:pPr>
-        <w:rPr>
-          <w:highlight w:val="yellow"/>
-        </w:rPr>
-      </w:pPr>
-    </w:p>
+        </w:rPr>
+      </w:pPr>
+    </w:p>
+    <w:p/>
     <w:p>
       <w:pPr>
         <w:pStyle w:val="Ttulo2"/>
         <w:rPr>
           <w:b/>
-          <w:highlight w:val="yellow"/>
-        </w:rPr>
-      </w:pPr>
-      <w:bookmarkStart w:id="26" w:name="_Toc73427783"/>
+        </w:rPr>
+      </w:pPr>
+      <w:bookmarkStart w:id="27" w:name="_Toc73427783"/>
       <w:r>
         <w:rPr>
           <w:b/>
-          <w:highlight w:val="yellow"/>
         </w:rPr>
         <w:t>Processo de Atendimento e Suporte</w:t>
       </w:r>
       <w:r>
         <w:rPr>
           <w:b/>
-          <w:highlight w:val="yellow"/>
         </w:rPr>
         <w:t xml:space="preserve"> / FERRAMENTA</w:t>
       </w:r>
-      <w:bookmarkEnd w:id="26"/>
-    </w:p>
-    <w:p>
-      <w:pPr>
-        <w:rPr>
-          <w:highlight w:val="yellow"/>
-        </w:rPr>
-      </w:pPr>
-      <w:r>
-        <w:rPr>
-          <w:highlight w:val="yellow"/>
-        </w:rPr>
+      <w:bookmarkEnd w:id="27"/>
+    </w:p>
+    <w:p>
+      <w:r>
         <w:t xml:space="preserve">Nosso suporte </w:t>
       </w:r>
       <w:r>
-        <w:rPr>
-          <w:highlight w:val="yellow"/>
-        </w:rPr>
         <w:t xml:space="preserve">é o </w:t>
       </w:r>
       <w:proofErr w:type="spellStart"/>
       <w:r>
-        <w:rPr>
-          <w:highlight w:val="yellow"/>
-        </w:rPr>
         <w:t>pipefy</w:t>
       </w:r>
       <w:proofErr w:type="spellEnd"/>
       <w:r>
-        <w:rPr>
-          <w:highlight w:val="yellow"/>
-        </w:rPr>
         <w:t xml:space="preserve"> </w:t>
       </w:r>
     </w:p>
     <w:p>
-      <w:pPr>
-        <w:rPr>
-          <w:highlight w:val="yellow"/>
-        </w:rPr>
-      </w:pPr>
-      <w:r>
-        <w:rPr>
-          <w:highlight w:val="yellow"/>
-        </w:rPr>
+      <w:r>
         <w:t>Desenho e apresentação do Processo de Suporte</w:t>
       </w:r>
       <w:r>
-        <w:rPr>
-          <w:highlight w:val="yellow"/>
-        </w:rPr>
         <w:t xml:space="preserve"> (diagrama BPM-N);</w:t>
       </w:r>
       <w:r>
-        <w:rPr>
-          <w:highlight w:val="yellow"/>
-        </w:rPr>
         <w:t xml:space="preserve"> </w:t>
       </w:r>
     </w:p>
     <w:p>
-      <w:pPr>
-        <w:rPr>
-          <w:highlight w:val="yellow"/>
-        </w:rPr>
-      </w:pPr>
-      <w:r>
-        <w:rPr>
-          <w:highlight w:val="yellow"/>
-        </w:rPr>
+      <w:r>
         <w:t>Apresentação e detalhamento da ferramenta utilizada</w:t>
       </w:r>
       <w:r>
-        <w:rPr>
-          <w:highlight w:val="yellow"/>
-        </w:rPr>
         <w:t xml:space="preserve"> para Help Desk/Suporte</w:t>
       </w:r>
       <w:r>
-        <w:rPr>
-          <w:highlight w:val="yellow"/>
-        </w:rPr>
         <w:t>;</w:t>
       </w:r>
     </w:p>
     <w:p>
-      <w:pPr>
-        <w:rPr>
-          <w:highlight w:val="yellow"/>
-        </w:rPr>
-      </w:pPr>
-      <w:r>
-        <w:rPr>
-          <w:highlight w:val="yellow"/>
-        </w:rPr>
+      <w:r>
         <w:t>Canais de atendimento</w:t>
       </w:r>
       <w:r>
-        <w:rPr>
-          <w:highlight w:val="yellow"/>
-        </w:rPr>
         <w:t xml:space="preserve"> é via </w:t>
       </w:r>
       <w:proofErr w:type="gramStart"/>
       <w:r>
-        <w:rPr>
-          <w:highlight w:val="yellow"/>
-        </w:rPr>
         <w:t>e-ma</w:t>
       </w:r>
       <w:r>
-        <w:rPr>
-          <w:highlight w:val="yellow"/>
-        </w:rPr>
         <w:t>il</w:t>
       </w:r>
       <w:r>
-        <w:rPr>
-          <w:highlight w:val="yellow"/>
-        </w:rPr>
         <w:t xml:space="preserve"> </w:t>
       </w:r>
       <w:r>
-        <w:rPr>
-          <w:highlight w:val="yellow"/>
-        </w:rPr>
         <w:t>,</w:t>
       </w:r>
       <w:proofErr w:type="gramEnd"/>
       <w:r>
-        <w:rPr>
-          <w:highlight w:val="yellow"/>
-        </w:rPr>
         <w:t xml:space="preserve"> chat)</w:t>
       </w:r>
       <w:r>
-        <w:rPr>
-          <w:highlight w:val="yellow"/>
-        </w:rPr>
         <w:t>, níveis de suporte, base de conhecimento na ferramenta</w:t>
       </w:r>
       <w:r>
-        <w:rPr>
-          <w:highlight w:val="yellow"/>
-        </w:rPr>
         <w:t xml:space="preserve"> selecionada.</w:t>
       </w:r>
-      <w:bookmarkStart w:id="27" w:name="_GoBack"/>
-      <w:bookmarkEnd w:id="27"/>
     </w:p>
     <w:p>
       <w:pPr>
@@ -5503,454 +4912,19 @@
       <w:bookmarkStart w:id="36" w:name="_Toc125201972"/>
       <w:bookmarkStart w:id="37" w:name="_Toc125374528"/>
     </w:p>
-    <w:p>
-      <w:pPr>
-        <w:tabs>
-          <w:tab w:val="clear" w:pos="851"/>
-        </w:tabs>
-        <w:sectPr>
-          <w:headerReference w:type="even" r:id="rId52"/>
-          <w:headerReference w:type="default" r:id="rId53"/>
-          <w:footerReference w:type="default" r:id="rId54"/>
-          <w:headerReference w:type="first" r:id="rId55"/>
-          <w:footerReference w:type="first" r:id="rId56"/>
-          <w:type w:val="continuous"/>
-          <w:pgSz w:w="11907" w:h="16840" w:code="9"/>
-          <w:pgMar w:top="1701" w:right="1134" w:bottom="1531" w:left="1701" w:header="720" w:footer="720" w:gutter="0"/>
-          <w:cols w:space="708"/>
-          <w:titlePg/>
-          <w:docGrid w:linePitch="360"/>
-        </w:sectPr>
-      </w:pPr>
-    </w:p>
-    <w:p>
-      <w:pPr>
-        <w:pStyle w:val="Ttulo"/>
-      </w:pPr>
-      <w:bookmarkStart w:id="38" w:name="_Toc156754425"/>
-      <w:bookmarkStart w:id="39" w:name="_Toc73427788"/>
-      <w:r>
-        <w:lastRenderedPageBreak/>
-        <w:t>ReferÊncias</w:t>
-      </w:r>
-      <w:bookmarkEnd w:id="35"/>
-      <w:bookmarkEnd w:id="36"/>
-      <w:bookmarkEnd w:id="37"/>
-      <w:bookmarkEnd w:id="38"/>
-      <w:bookmarkEnd w:id="39"/>
-    </w:p>
-    <w:p>
-      <w:pPr>
-        <w:pStyle w:val="Ttulo"/>
-      </w:pPr>
-    </w:p>
-    <w:p>
-      <w:pPr>
-        <w:pStyle w:val="Referncias"/>
-        <w:spacing w:after="0"/>
-        <w:rPr>
-          <w:rFonts w:cs="Arial"/>
-          <w:noProof/>
-        </w:rPr>
-      </w:pPr>
-      <w:r>
-        <w:rPr>
-          <w:lang w:val="pt-BR"/>
-        </w:rPr>
-        <w:fldChar w:fldCharType="begin"/>
-      </w:r>
-      <w:r>
-        <w:rPr>
-          <w:lang w:val="pt-BR"/>
-        </w:rPr>
-        <w:instrText xml:space="preserve"> ADDIN EN.REFLIST </w:instrText>
-      </w:r>
-      <w:r>
-        <w:rPr>
-          <w:lang w:val="pt-BR"/>
-        </w:rPr>
-        <w:fldChar w:fldCharType="separate"/>
-      </w:r>
-      <w:r>
-        <w:rPr>
-          <w:rFonts w:cs="Arial"/>
-          <w:noProof/>
-          <w:lang w:val="pt-BR"/>
-        </w:rPr>
-        <w:t xml:space="preserve">AHMAD, C. S.  et al. </w:t>
-      </w:r>
-      <w:r>
-        <w:rPr>
-          <w:rFonts w:cs="Arial"/>
-          <w:noProof/>
-        </w:rPr>
-        <w:t xml:space="preserve">Mechanical properties of soft tissue femoral fixation devices for anterior cruciate ligament reconstruction. </w:t>
-      </w:r>
-      <w:r>
-        <w:rPr>
-          <w:rFonts w:cs="Arial"/>
-          <w:b/>
-          <w:noProof/>
-        </w:rPr>
-        <w:t xml:space="preserve">Am J Sports Med, </w:t>
-      </w:r>
-      <w:r>
-        <w:rPr>
-          <w:rFonts w:cs="Arial"/>
-          <w:noProof/>
-        </w:rPr>
-        <w:t xml:space="preserve">v. 32, n. 3, p. 635-40, Apr-May 2004. ISSN 0363-5465 (Print). Disponível em: &lt; </w:t>
-      </w:r>
-      <w:hyperlink r:id="rId57" w:history="1">
-        <w:r>
-          <w:rPr>
-            <w:rStyle w:val="Hyperlink"/>
-            <w:rFonts w:cs="Arial"/>
-            <w:noProof/>
-          </w:rPr>
-          <w:t>http://www.ncbi.nlm.nih.gov/entrez/query.fcgi?cmd=Retrieve&amp;db=PubMed&amp;dopt=Citation&amp;list_uids=15090378</w:t>
-        </w:r>
-      </w:hyperlink>
-      <w:r>
-        <w:rPr>
-          <w:rFonts w:cs="Arial"/>
-          <w:noProof/>
-        </w:rPr>
-        <w:t xml:space="preserve"> &gt;. </w:t>
-      </w:r>
-    </w:p>
-    <w:p>
-      <w:pPr>
-        <w:pStyle w:val="Referncias"/>
-        <w:spacing w:after="0"/>
-        <w:rPr>
-          <w:rFonts w:cs="Arial"/>
-          <w:noProof/>
-        </w:rPr>
-      </w:pPr>
-    </w:p>
-    <w:p>
-      <w:pPr>
-        <w:pStyle w:val="Referncias"/>
-        <w:spacing w:after="0"/>
-        <w:rPr>
-          <w:rFonts w:cs="Arial"/>
-          <w:noProof/>
-        </w:rPr>
-      </w:pPr>
-      <w:r>
-        <w:rPr>
-          <w:rFonts w:cs="Arial"/>
-          <w:noProof/>
-        </w:rPr>
-        <w:t xml:space="preserve">DONAHUE, T.  et al. Comparison of viscoelastic, structural, and material properties of double-looped anterior cruciate ligament grafts made from bovine digital extensor and human hamstring tendons. </w:t>
-      </w:r>
-      <w:r>
-        <w:rPr>
-          <w:rFonts w:cs="Arial"/>
-          <w:b/>
-          <w:noProof/>
-        </w:rPr>
-        <w:t xml:space="preserve">Journal of biomechanical engineering, </w:t>
-      </w:r>
-      <w:r>
-        <w:rPr>
-          <w:rFonts w:cs="Arial"/>
-          <w:noProof/>
-        </w:rPr>
-        <w:t xml:space="preserve">v. 123, p. 162,  2001.   </w:t>
-      </w:r>
-    </w:p>
-    <w:p>
-      <w:pPr>
-        <w:pStyle w:val="Referncias"/>
-        <w:spacing w:after="0"/>
-        <w:rPr>
-          <w:rFonts w:cs="Arial"/>
-          <w:noProof/>
-        </w:rPr>
-      </w:pPr>
-    </w:p>
-    <w:p>
-      <w:pPr>
-        <w:pStyle w:val="Referncias"/>
-        <w:spacing w:after="0"/>
-        <w:rPr>
-          <w:rFonts w:cs="Arial"/>
-          <w:noProof/>
-        </w:rPr>
-      </w:pPr>
-      <w:r>
-        <w:rPr>
-          <w:rFonts w:cs="Arial"/>
-          <w:noProof/>
-        </w:rPr>
-        <w:t xml:space="preserve">ENDO, V. T.  et al. </w:t>
-      </w:r>
-      <w:r>
-        <w:rPr>
-          <w:rFonts w:cs="Arial"/>
-          <w:b/>
-          <w:noProof/>
-          <w:lang w:val="pt-BR"/>
-        </w:rPr>
-        <w:t>Investigação de Métodos de Fixação de Ligamentos e Tendões em Ensaios de Tração Uniaxial</w:t>
-      </w:r>
-      <w:r>
-        <w:rPr>
-          <w:rFonts w:cs="Arial"/>
-          <w:noProof/>
-          <w:lang w:val="pt-BR"/>
-        </w:rPr>
-        <w:t xml:space="preserve">. </w:t>
-      </w:r>
-      <w:r>
-        <w:rPr>
-          <w:rFonts w:cs="Arial"/>
-          <w:noProof/>
-          <w:u w:val="single"/>
-        </w:rPr>
-        <w:t>Primeiro Encontro de Engenharia Biomecânica (ENEBI)</w:t>
-      </w:r>
-      <w:r>
-        <w:rPr>
-          <w:rFonts w:cs="Arial"/>
-          <w:noProof/>
-        </w:rPr>
-        <w:t>. Petrópolis UFSC</w:t>
-      </w:r>
-      <w:r>
-        <w:rPr>
-          <w:rFonts w:cs="Arial"/>
-          <w:b/>
-          <w:noProof/>
-        </w:rPr>
-        <w:t xml:space="preserve">: </w:t>
-      </w:r>
-      <w:r>
-        <w:rPr>
-          <w:rFonts w:cs="Arial"/>
-          <w:noProof/>
-        </w:rPr>
-        <w:t>2 p. 2007.</w:t>
-      </w:r>
-    </w:p>
-    <w:p>
-      <w:pPr>
-        <w:pStyle w:val="Referncias"/>
-        <w:spacing w:after="0"/>
-        <w:rPr>
-          <w:rFonts w:cs="Arial"/>
-          <w:noProof/>
-        </w:rPr>
-      </w:pPr>
-    </w:p>
-    <w:p>
-      <w:pPr>
-        <w:pStyle w:val="Referncias"/>
-        <w:spacing w:after="0"/>
-        <w:rPr>
-          <w:rFonts w:cs="Arial"/>
-          <w:noProof/>
-        </w:rPr>
-      </w:pPr>
-      <w:r>
-        <w:rPr>
-          <w:rFonts w:cs="Arial"/>
-          <w:noProof/>
-        </w:rPr>
-        <w:t xml:space="preserve">GOODSHIP, A.; BIRCH, H. Cross sectional area measurement of tendon and ligament in vitro: a simple, rapid, non-destructive technique. </w:t>
-      </w:r>
-      <w:r>
-        <w:rPr>
-          <w:rFonts w:cs="Arial"/>
-          <w:b/>
-          <w:noProof/>
-        </w:rPr>
-        <w:t xml:space="preserve">Journal of biomechanics, </w:t>
-      </w:r>
-      <w:r>
-        <w:rPr>
-          <w:rFonts w:cs="Arial"/>
-          <w:noProof/>
-        </w:rPr>
-        <w:t xml:space="preserve">v. 38, n. 3, p. 605-608,  2005.   </w:t>
-      </w:r>
-    </w:p>
-    <w:p>
-      <w:pPr>
-        <w:pStyle w:val="Referncias"/>
-        <w:spacing w:after="0"/>
-        <w:rPr>
-          <w:rFonts w:cs="Arial"/>
-          <w:noProof/>
-        </w:rPr>
-      </w:pPr>
-    </w:p>
-    <w:p>
-      <w:pPr>
-        <w:pStyle w:val="Referncias"/>
-        <w:spacing w:after="0"/>
-        <w:rPr>
-          <w:rFonts w:cs="Arial"/>
-          <w:noProof/>
-        </w:rPr>
-      </w:pPr>
-      <w:r>
-        <w:rPr>
-          <w:rFonts w:cs="Arial"/>
-          <w:noProof/>
-        </w:rPr>
-        <w:t xml:space="preserve">NOYES, F.  et al. </w:t>
-      </w:r>
-      <w:r>
-        <w:rPr>
-          <w:rFonts w:cs="Arial"/>
-          <w:b/>
-          <w:noProof/>
-        </w:rPr>
-        <w:t>Biomechanical analysis of human ligament grafts used in knee-ligament repairs and reconstructions</w:t>
-      </w:r>
-      <w:r>
-        <w:rPr>
-          <w:rFonts w:cs="Arial"/>
-          <w:noProof/>
-        </w:rPr>
-        <w:t>: JBJS. 66</w:t>
-      </w:r>
-      <w:r>
-        <w:rPr>
-          <w:rFonts w:cs="Arial"/>
-          <w:b/>
-          <w:noProof/>
-        </w:rPr>
-        <w:t xml:space="preserve">: </w:t>
-      </w:r>
-      <w:r>
-        <w:rPr>
-          <w:rFonts w:cs="Arial"/>
-          <w:noProof/>
-        </w:rPr>
-        <w:t>344-352 p. 1984.</w:t>
-      </w:r>
-    </w:p>
-    <w:p>
-      <w:pPr>
-        <w:pStyle w:val="Referncias"/>
-        <w:spacing w:after="0"/>
-        <w:rPr>
-          <w:rFonts w:cs="Arial"/>
-          <w:noProof/>
-        </w:rPr>
-      </w:pPr>
-    </w:p>
-    <w:p>
-      <w:pPr>
-        <w:pStyle w:val="Referncias"/>
-        <w:spacing w:after="0"/>
-        <w:rPr>
-          <w:rFonts w:cs="Arial"/>
-          <w:noProof/>
-          <w:lang w:val="pt-BR"/>
-        </w:rPr>
-      </w:pPr>
-      <w:r>
-        <w:rPr>
-          <w:rFonts w:cs="Arial"/>
-          <w:noProof/>
-        </w:rPr>
-        <w:t xml:space="preserve">NOYES, F. R.  et al. Intra-articular cruciate reconstruction. I: Perspectives on graft strength, vascularization, and immediate motion after replacement. </w:t>
-      </w:r>
-      <w:r>
-        <w:rPr>
-          <w:rFonts w:cs="Arial"/>
-          <w:b/>
-          <w:noProof/>
-        </w:rPr>
-        <w:t>Clin Orthop Relat Res</w:t>
-      </w:r>
-      <w:r>
-        <w:rPr>
-          <w:rFonts w:cs="Arial"/>
-          <w:noProof/>
-        </w:rPr>
-        <w:t xml:space="preserve">, n. 172, p. 71-7, Jan-Feb 1983. ISSN 0009-921X (Print). </w:t>
-      </w:r>
-      <w:r>
-        <w:rPr>
-          <w:rFonts w:cs="Arial"/>
-          <w:noProof/>
-          <w:lang w:val="pt-BR"/>
-        </w:rPr>
-        <w:t xml:space="preserve">Disponível em: &lt; </w:t>
-      </w:r>
-      <w:hyperlink r:id="rId58" w:history="1">
-        <w:r>
-          <w:rPr>
-            <w:rStyle w:val="Hyperlink"/>
-            <w:rFonts w:cs="Arial"/>
-            <w:noProof/>
-            <w:lang w:val="pt-BR"/>
-          </w:rPr>
-          <w:t>http://www.ncbi.nlm.nih.gov/entrez/query.fcgi?cmd=Retrieve&amp;db=PubMed&amp;dopt=Citation&amp;list_uids=6337002</w:t>
-        </w:r>
-      </w:hyperlink>
-      <w:r>
-        <w:rPr>
-          <w:rFonts w:cs="Arial"/>
-          <w:noProof/>
-          <w:lang w:val="pt-BR"/>
-        </w:rPr>
-        <w:t xml:space="preserve"> &gt;. </w:t>
-      </w:r>
-    </w:p>
-    <w:p>
-      <w:pPr>
-        <w:pStyle w:val="Referncias"/>
-        <w:spacing w:after="0"/>
-        <w:rPr>
-          <w:rFonts w:cs="Arial"/>
-          <w:noProof/>
-          <w:lang w:val="pt-BR"/>
-        </w:rPr>
-      </w:pPr>
-    </w:p>
-    <w:p>
-      <w:pPr>
-        <w:pStyle w:val="Referncias"/>
-        <w:spacing w:after="0"/>
-        <w:ind w:left="720" w:hanging="720"/>
-        <w:rPr>
-          <w:rFonts w:cs="Arial"/>
-          <w:noProof/>
-          <w:lang w:val="pt-BR"/>
-        </w:rPr>
-      </w:pPr>
-    </w:p>
-    <w:p>
-      <w:pPr>
-        <w:pStyle w:val="Referncias"/>
-        <w:rPr>
-          <w:lang w:val="pt-BR"/>
-        </w:rPr>
-      </w:pPr>
-      <w:r>
-        <w:rPr>
-          <w:lang w:val="pt-BR"/>
-        </w:rPr>
-        <w:fldChar w:fldCharType="end"/>
-      </w:r>
-    </w:p>
+    <w:bookmarkEnd w:id="35"/>
+    <w:bookmarkEnd w:id="36"/>
+    <w:bookmarkEnd w:id="37"/>
     <w:p>
       <w:pPr>
         <w:pStyle w:val="EstiloNormalGrandeesquerda"/>
       </w:pPr>
     </w:p>
     <w:sectPr>
-      <w:headerReference w:type="default" r:id="rId59"/>
-      <w:footerReference w:type="default" r:id="rId60"/>
-      <w:headerReference w:type="first" r:id="rId61"/>
-      <w:footerReference w:type="first" r:id="rId62"/>
+      <w:headerReference w:type="default" r:id="rId52"/>
+      <w:footerReference w:type="default" r:id="rId53"/>
+      <w:headerReference w:type="first" r:id="rId54"/>
+      <w:footerReference w:type="first" r:id="rId55"/>
       <w:pgSz w:w="11907" w:h="16840" w:code="9"/>
       <w:pgMar w:top="1701" w:right="1134" w:bottom="1531" w:left="1701" w:header="709" w:footer="709" w:gutter="0"/>
       <w:cols w:space="708"/>
@@ -6116,27 +5090,6 @@
 </w:ftr>
 </file>
 
-<file path=word/footer15.xml><?xml version="1.0" encoding="utf-8"?>
-<w:ftr xmlns:wpc="http://schemas.microsoft.com/office/word/2010/wordprocessingCanvas" xmlns:mc="http://schemas.openxmlformats.org/markup-compatibility/2006" xmlns:o="urn:schemas-microsoft-com:office:office" xmlns:r="http://schemas.openxmlformats.org/officeDocument/2006/relationships" xmlns:m="http://schemas.openxmlformats.org/officeDocument/2006/math" xmlns:v="urn:schemas-microsoft-com:vml" xmlns:wp14="http://schemas.microsoft.com/office/word/2010/wordprocessingDrawing" xmlns:wp="http://schemas.openxmlformats.org/drawingml/2006/wordprocessingDrawing" xmlns:w10="urn:schemas-microsoft-com:office:word" xmlns:w="http://schemas.openxmlformats.org/wordprocessingml/2006/main" xmlns:w14="http://schemas.microsoft.com/office/word/2010/wordml" xmlns:wpg="http://schemas.microsoft.com/office/word/2010/wordprocessingGroup" xmlns:wpi="http://schemas.microsoft.com/office/word/2010/wordprocessingInk" xmlns:wne="http://schemas.microsoft.com/office/word/2006/wordml" xmlns:wps="http://schemas.microsoft.com/office/word/2010/wordprocessingShape" mc:Ignorable="w14 wp14">
-  <w:p>
-    <w:pPr>
-      <w:pStyle w:val="Rodap"/>
-      <w:ind w:right="360"/>
-    </w:pPr>
-  </w:p>
-</w:ftr>
-</file>
-
-<file path=word/footer16.xml><?xml version="1.0" encoding="utf-8"?>
-<w:ftr xmlns:wpc="http://schemas.microsoft.com/office/word/2010/wordprocessingCanvas" xmlns:mc="http://schemas.openxmlformats.org/markup-compatibility/2006" xmlns:o="urn:schemas-microsoft-com:office:office" xmlns:r="http://schemas.openxmlformats.org/officeDocument/2006/relationships" xmlns:m="http://schemas.openxmlformats.org/officeDocument/2006/math" xmlns:v="urn:schemas-microsoft-com:vml" xmlns:wp14="http://schemas.microsoft.com/office/word/2010/wordprocessingDrawing" xmlns:wp="http://schemas.openxmlformats.org/drawingml/2006/wordprocessingDrawing" xmlns:w10="urn:schemas-microsoft-com:office:word" xmlns:w="http://schemas.openxmlformats.org/wordprocessingml/2006/main" xmlns:w14="http://schemas.microsoft.com/office/word/2010/wordml" xmlns:wpg="http://schemas.microsoft.com/office/word/2010/wordprocessingGroup" xmlns:wpi="http://schemas.microsoft.com/office/word/2010/wordprocessingInk" xmlns:wne="http://schemas.microsoft.com/office/word/2006/wordml" xmlns:wps="http://schemas.microsoft.com/office/word/2010/wordprocessingShape" mc:Ignorable="w14 wp14">
-  <w:p>
-    <w:pPr>
-      <w:pStyle w:val="Rodap"/>
-    </w:pPr>
-  </w:p>
-</w:ftr>
-</file>
-
 <file path=word/footer2.xml><?xml version="1.0" encoding="utf-8"?>
 <w:ftr xmlns:wpc="http://schemas.microsoft.com/office/word/2010/wordprocessingCanvas" xmlns:mc="http://schemas.openxmlformats.org/markup-compatibility/2006" xmlns:o="urn:schemas-microsoft-com:office:office" xmlns:r="http://schemas.openxmlformats.org/officeDocument/2006/relationships" xmlns:m="http://schemas.openxmlformats.org/officeDocument/2006/math" xmlns:v="urn:schemas-microsoft-com:vml" xmlns:wp14="http://schemas.microsoft.com/office/word/2010/wordprocessingDrawing" xmlns:wp="http://schemas.openxmlformats.org/drawingml/2006/wordprocessingDrawing" xmlns:w10="urn:schemas-microsoft-com:office:word" xmlns:w="http://schemas.openxmlformats.org/wordprocessingml/2006/main" xmlns:w14="http://schemas.microsoft.com/office/word/2010/wordml" xmlns:wpg="http://schemas.microsoft.com/office/word/2010/wordprocessingGroup" xmlns:wpi="http://schemas.microsoft.com/office/word/2010/wordprocessingInk" xmlns:wne="http://schemas.microsoft.com/office/word/2006/wordml" xmlns:wps="http://schemas.microsoft.com/office/word/2010/wordprocessingShape" mc:Ignorable="w14 wp14">
   <w:p>
@@ -6290,7 +5243,7 @@
           <wp:docPr id="1" name="Imagem 3">
             <a:extLst xmlns:a="http://schemas.openxmlformats.org/drawingml/2006/main">
               <a:ext uri="{FF2B5EF4-FFF2-40B4-BE49-F238E27FC236}">
-                <a16:creationId xmlns:a16="http://schemas.microsoft.com/office/drawing/2014/main" xmlns:w16se="http://schemas.microsoft.com/office/word/2015/wordml/symex" xmlns:w15="http://schemas.microsoft.com/office/word/2012/wordml" xmlns:w="http://schemas.openxmlformats.org/wordprocessingml/2006/main" xmlns:w10="urn:schemas-microsoft-com:office:word" xmlns:v="urn:schemas-microsoft-com:vml" xmlns:o="urn:schemas-microsoft-com:office:office" xmlns:cx="http://schemas.microsoft.com/office/drawing/2014/chartex" xmlns="" id="{A842C5FB-8D5A-4BF0-887D-CEB521E5ED1F}"/>
+                <a16:creationId xmlns="" xmlns:cx="http://schemas.microsoft.com/office/drawing/2014/chartex" xmlns:o="urn:schemas-microsoft-com:office:office" xmlns:v="urn:schemas-microsoft-com:vml" xmlns:w10="urn:schemas-microsoft-com:office:word" xmlns:w="http://schemas.openxmlformats.org/wordprocessingml/2006/main" xmlns:w15="http://schemas.microsoft.com/office/word/2012/wordml" xmlns:w16se="http://schemas.microsoft.com/office/word/2015/wordml/symex" xmlns:a16="http://schemas.microsoft.com/office/drawing/2014/main" id="{A842C5FB-8D5A-4BF0-887D-CEB521E5ED1F}"/>
               </a:ext>
             </a:extLst>
           </wp:docPr>
@@ -6304,7 +5257,7 @@
                   <pic:cNvPr id="4" name="Imagem 3" descr="Uma imagem contendo Interface gráfica do usuário&#10;&#10;Descrição gerada automaticamente">
                     <a:extLst>
                       <a:ext uri="{FF2B5EF4-FFF2-40B4-BE49-F238E27FC236}">
-                        <a16:creationId xmlns:a16="http://schemas.microsoft.com/office/drawing/2014/main" xmlns:w16se="http://schemas.microsoft.com/office/word/2015/wordml/symex" xmlns:w15="http://schemas.microsoft.com/office/word/2012/wordml" xmlns:w="http://schemas.openxmlformats.org/wordprocessingml/2006/main" xmlns:w10="urn:schemas-microsoft-com:office:word" xmlns:v="urn:schemas-microsoft-com:vml" xmlns:o="urn:schemas-microsoft-com:office:office" xmlns:cx="http://schemas.microsoft.com/office/drawing/2014/chartex" xmlns="" id="{A842C5FB-8D5A-4BF0-887D-CEB521E5ED1F}"/>
+                        <a16:creationId xmlns="" xmlns:cx="http://schemas.microsoft.com/office/drawing/2014/chartex" xmlns:o="urn:schemas-microsoft-com:office:office" xmlns:v="urn:schemas-microsoft-com:vml" xmlns:w10="urn:schemas-microsoft-com:office:word" xmlns:w="http://schemas.openxmlformats.org/wordprocessingml/2006/main" xmlns:w15="http://schemas.microsoft.com/office/word/2012/wordml" xmlns:w16se="http://schemas.microsoft.com/office/word/2015/wordml/symex" xmlns:a16="http://schemas.microsoft.com/office/drawing/2014/main" id="{A842C5FB-8D5A-4BF0-887D-CEB521E5ED1F}"/>
                       </a:ext>
                     </a:extLst>
                   </pic:cNvPr>
@@ -6374,7 +5327,7 @@
           <wp:docPr id="4" name="Imagem 3" descr="Uma imagem contendo Interface gráfica do usuário&#10;&#10;Descrição gerada automaticamente">
             <a:extLst xmlns:a="http://schemas.openxmlformats.org/drawingml/2006/main">
               <a:ext uri="{FF2B5EF4-FFF2-40B4-BE49-F238E27FC236}">
-                <a16:creationId xmlns:a16="http://schemas.microsoft.com/office/drawing/2014/main" xmlns:w16se="http://schemas.microsoft.com/office/word/2015/wordml/symex" xmlns:w15="http://schemas.microsoft.com/office/word/2012/wordml" xmlns:w="http://schemas.openxmlformats.org/wordprocessingml/2006/main" xmlns:w10="urn:schemas-microsoft-com:office:word" xmlns:v="urn:schemas-microsoft-com:vml" xmlns:o="urn:schemas-microsoft-com:office:office" xmlns:cx="http://schemas.microsoft.com/office/drawing/2014/chartex" xmlns="" id="{A842C5FB-8D5A-4BF0-887D-CEB521E5ED1F}"/>
+                <a16:creationId xmlns="" xmlns:cx="http://schemas.microsoft.com/office/drawing/2014/chartex" xmlns:o="urn:schemas-microsoft-com:office:office" xmlns:v="urn:schemas-microsoft-com:vml" xmlns:w10="urn:schemas-microsoft-com:office:word" xmlns:w="http://schemas.openxmlformats.org/wordprocessingml/2006/main" xmlns:w15="http://schemas.microsoft.com/office/word/2012/wordml" xmlns:w16se="http://schemas.microsoft.com/office/word/2015/wordml/symex" xmlns:a16="http://schemas.microsoft.com/office/drawing/2014/main" id="{A842C5FB-8D5A-4BF0-887D-CEB521E5ED1F}"/>
               </a:ext>
             </a:extLst>
           </wp:docPr>
@@ -6388,7 +5341,7 @@
                   <pic:cNvPr id="4" name="Imagem 3" descr="Uma imagem contendo Interface gráfica do usuário&#10;&#10;Descrição gerada automaticamente">
                     <a:extLst>
                       <a:ext uri="{FF2B5EF4-FFF2-40B4-BE49-F238E27FC236}">
-                        <a16:creationId xmlns:a16="http://schemas.microsoft.com/office/drawing/2014/main" xmlns:w16se="http://schemas.microsoft.com/office/word/2015/wordml/symex" xmlns:w15="http://schemas.microsoft.com/office/word/2012/wordml" xmlns:w="http://schemas.openxmlformats.org/wordprocessingml/2006/main" xmlns:w10="urn:schemas-microsoft-com:office:word" xmlns:v="urn:schemas-microsoft-com:vml" xmlns:o="urn:schemas-microsoft-com:office:office" xmlns:cx="http://schemas.microsoft.com/office/drawing/2014/chartex" xmlns="" id="{A842C5FB-8D5A-4BF0-887D-CEB521E5ED1F}"/>
+                        <a16:creationId xmlns="" xmlns:cx="http://schemas.microsoft.com/office/drawing/2014/chartex" xmlns:o="urn:schemas-microsoft-com:office:office" xmlns:v="urn:schemas-microsoft-com:vml" xmlns:w10="urn:schemas-microsoft-com:office:word" xmlns:w="http://schemas.openxmlformats.org/wordprocessingml/2006/main" xmlns:w15="http://schemas.microsoft.com/office/word/2012/wordml" xmlns:w16se="http://schemas.microsoft.com/office/word/2015/wordml/symex" xmlns:a16="http://schemas.microsoft.com/office/drawing/2014/main" id="{A842C5FB-8D5A-4BF0-887D-CEB521E5ED1F}"/>
                       </a:ext>
                     </a:extLst>
                   </pic:cNvPr>
@@ -6527,227 +5480,9 @@
     <w:r>
       <w:rPr>
         <w:rStyle w:val="Nmerodepgina"/>
-      </w:rPr>
-      <w:t>50</w:t>
-    </w:r>
-    <w:r>
-      <w:rPr>
-        <w:rStyle w:val="Nmerodepgina"/>
-      </w:rPr>
-      <w:fldChar w:fldCharType="end"/>
-    </w:r>
-  </w:p>
-  <w:p>
-    <w:pPr>
-      <w:ind w:right="397" w:firstLine="360"/>
-      <w:jc w:val="right"/>
-      <w:rPr>
-        <w:b/>
-        <w:color w:val="808080"/>
-        <w:sz w:val="20"/>
-      </w:rPr>
-    </w:pPr>
-    <w:r>
-      <w:rPr>
-        <w:b/>
-        <w:color w:val="808080"/>
-        <w:sz w:val="20"/>
-      </w:rPr>
-      <w:t xml:space="preserve">APÊNDICE </w:t>
-    </w:r>
-    <w:r>
-      <w:rPr>
         <w:noProof/>
-        <w:lang w:eastAsia="pt-BR"/>
-      </w:rPr>
-      <mc:AlternateContent>
-        <mc:Choice Requires="wps">
-          <w:drawing>
-            <wp:anchor distT="0" distB="0" distL="114300" distR="114300" simplePos="0" relativeHeight="251659776" behindDoc="0" locked="0" layoutInCell="0" allowOverlap="1" wp14:anchorId="37B9645E" wp14:editId="36CD02DC">
-              <wp:simplePos x="0" y="0"/>
-              <wp:positionH relativeFrom="column">
-                <wp:posOffset>0</wp:posOffset>
-              </wp:positionH>
-              <wp:positionV relativeFrom="paragraph">
-                <wp:posOffset>172720</wp:posOffset>
-              </wp:positionV>
-              <wp:extent cx="5507990" cy="0"/>
-              <wp:effectExtent l="9525" t="10795" r="6985" b="8255"/>
-              <wp:wrapNone/>
-              <wp:docPr id="6" name="Line 10"/>
-              <wp:cNvGraphicFramePr>
-                <a:graphicFrameLocks xmlns:a="http://schemas.openxmlformats.org/drawingml/2006/main"/>
-              </wp:cNvGraphicFramePr>
-              <a:graphic xmlns:a="http://schemas.openxmlformats.org/drawingml/2006/main">
-                <a:graphicData uri="http://schemas.microsoft.com/office/word/2010/wordprocessingShape">
-                  <wps:wsp>
-                    <wps:cNvCnPr>
-                      <a:cxnSpLocks noChangeShapeType="1"/>
-                    </wps:cNvCnPr>
-                    <wps:spPr bwMode="auto">
-                      <a:xfrm>
-                        <a:off x="0" y="0"/>
-                        <a:ext cx="5507990" cy="0"/>
-                      </a:xfrm>
-                      <a:prstGeom prst="line">
-                        <a:avLst/>
-                      </a:prstGeom>
-                      <a:noFill/>
-                      <a:ln w="9525">
-                        <a:solidFill>
-                          <a:srgbClr val="000000"/>
-                        </a:solidFill>
-                        <a:round/>
-                        <a:headEnd/>
-                        <a:tailEnd/>
-                      </a:ln>
-                      <a:extLst>
-                        <a:ext uri="{909E8E84-426E-40DD-AFC4-6F175D3DCCD1}">
-                          <a14:hiddenFill xmlns:a14="http://schemas.microsoft.com/office/drawing/2010/main">
-                            <a:noFill/>
-                          </a14:hiddenFill>
-                        </a:ext>
-                      </a:extLst>
-                    </wps:spPr>
-                    <wps:bodyPr/>
-                  </wps:wsp>
-                </a:graphicData>
-              </a:graphic>
-              <wp14:sizeRelH relativeFrom="page">
-                <wp14:pctWidth>0</wp14:pctWidth>
-              </wp14:sizeRelH>
-              <wp14:sizeRelV relativeFrom="page">
-                <wp14:pctHeight>0</wp14:pctHeight>
-              </wp14:sizeRelV>
-            </wp:anchor>
-          </w:drawing>
-        </mc:Choice>
-        <mc:Fallback xmlns:w16se="http://schemas.microsoft.com/office/word/2015/wordml/symex" xmlns:w15="http://schemas.microsoft.com/office/word/2012/wordml" xmlns:cx="http://schemas.microsoft.com/office/drawing/2014/chartex">
-          <w:pict>
-            <v:line w14:anchorId="13BB1713" id="Line 10" o:spid="_x0000_s1026" style="position:absolute;z-index:251659776;visibility:visible;mso-wrap-style:square;mso-width-percent:0;mso-height-percent:0;mso-wrap-distance-left:9pt;mso-wrap-distance-top:0;mso-wrap-distance-right:9pt;mso-wrap-distance-bottom:0;mso-position-horizontal:absolute;mso-position-horizontal-relative:text;mso-position-vertical:absolute;mso-position-vertical-relative:text;mso-width-percent:0;mso-height-percent:0;mso-width-relative:page;mso-height-relative:page" from="0,13.6pt" to="433.7pt,13.6pt" o:gfxdata="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" o:allowincell="f"/>
-          </w:pict>
-        </mc:Fallback>
-      </mc:AlternateContent>
-    </w:r>
-    <w:proofErr w:type="gramStart"/>
-    <w:r>
-      <w:rPr>
-        <w:b/>
-        <w:color w:val="808080"/>
-        <w:sz w:val="20"/>
-      </w:rPr>
-      <w:t>2</w:t>
-    </w:r>
-    <w:proofErr w:type="gramEnd"/>
-  </w:p>
-  <w:p>
-    <w:pPr>
-      <w:pStyle w:val="Cabealho"/>
-    </w:pPr>
-  </w:p>
-</w:hdr>
-</file>
-
-<file path=word/header14.xml><?xml version="1.0" encoding="utf-8"?>
-<w:hdr xmlns:wpc="http://schemas.microsoft.com/office/word/2010/wordprocessingCanvas" xmlns:mc="http://schemas.openxmlformats.org/markup-compatibility/2006" xmlns:o="urn:schemas-microsoft-com:office:office" xmlns:r="http://schemas.openxmlformats.org/officeDocument/2006/relationships" xmlns:m="http://schemas.openxmlformats.org/officeDocument/2006/math" xmlns:v="urn:schemas-microsoft-com:vml" xmlns:wp14="http://schemas.microsoft.com/office/word/2010/wordprocessingDrawing" xmlns:wp="http://schemas.openxmlformats.org/drawingml/2006/wordprocessingDrawing" xmlns:w10="urn:schemas-microsoft-com:office:word" xmlns:w="http://schemas.openxmlformats.org/wordprocessingml/2006/main" xmlns:w14="http://schemas.microsoft.com/office/word/2010/wordml" xmlns:wpg="http://schemas.microsoft.com/office/word/2010/wordprocessingGroup" xmlns:wpi="http://schemas.microsoft.com/office/word/2010/wordprocessingInk" xmlns:wne="http://schemas.microsoft.com/office/word/2006/wordml" xmlns:wps="http://schemas.microsoft.com/office/word/2010/wordprocessingShape" mc:Ignorable="w14 wp14">
-  <w:p>
-    <w:pPr>
-      <w:pStyle w:val="Cabealho"/>
-      <w:framePr w:wrap="around" w:vAnchor="text" w:hAnchor="margin" w:xAlign="right" w:y="1"/>
-      <w:rPr>
-        <w:rStyle w:val="Nmerodepgina"/>
-      </w:rPr>
-    </w:pPr>
-    <w:r>
-      <w:rPr>
-        <w:rStyle w:val="Nmerodepgina"/>
-      </w:rPr>
-      <w:fldChar w:fldCharType="begin"/>
-    </w:r>
-    <w:r>
-      <w:rPr>
-        <w:rStyle w:val="Nmerodepgina"/>
-      </w:rPr>
-      <w:instrText xml:space="preserve">PAGE  </w:instrText>
-    </w:r>
-    <w:r>
-      <w:rPr>
-        <w:rStyle w:val="Nmerodepgina"/>
-      </w:rPr>
-      <w:fldChar w:fldCharType="separate"/>
-    </w:r>
-    <w:r>
-      <w:rPr>
-        <w:rStyle w:val="Nmerodepgina"/>
-        <w:noProof/>
-      </w:rPr>
-      <w:t>23</w:t>
-    </w:r>
-    <w:r>
-      <w:rPr>
-        <w:rStyle w:val="Nmerodepgina"/>
-      </w:rPr>
-      <w:fldChar w:fldCharType="end"/>
-    </w:r>
-  </w:p>
-  <w:p>
-    <w:pPr>
-      <w:ind w:right="397" w:firstLine="360"/>
-      <w:jc w:val="right"/>
-      <w:rPr>
-        <w:b/>
-        <w:color w:val="808080"/>
-        <w:sz w:val="20"/>
-      </w:rPr>
-    </w:pPr>
-  </w:p>
-</w:hdr>
-</file>
-
-<file path=word/header15.xml><?xml version="1.0" encoding="utf-8"?>
-<w:hdr xmlns:wpc="http://schemas.microsoft.com/office/word/2010/wordprocessingCanvas" xmlns:mc="http://schemas.openxmlformats.org/markup-compatibility/2006" xmlns:o="urn:schemas-microsoft-com:office:office" xmlns:r="http://schemas.openxmlformats.org/officeDocument/2006/relationships" xmlns:m="http://schemas.openxmlformats.org/officeDocument/2006/math" xmlns:v="urn:schemas-microsoft-com:vml" xmlns:wp14="http://schemas.microsoft.com/office/word/2010/wordprocessingDrawing" xmlns:wp="http://schemas.openxmlformats.org/drawingml/2006/wordprocessingDrawing" xmlns:w10="urn:schemas-microsoft-com:office:word" xmlns:w="http://schemas.openxmlformats.org/wordprocessingml/2006/main" xmlns:w14="http://schemas.microsoft.com/office/word/2010/wordml" xmlns:wpg="http://schemas.microsoft.com/office/word/2010/wordprocessingGroup" xmlns:wpi="http://schemas.microsoft.com/office/word/2010/wordprocessingInk" xmlns:wne="http://schemas.microsoft.com/office/word/2006/wordml" xmlns:wps="http://schemas.microsoft.com/office/word/2010/wordprocessingShape" mc:Ignorable="w14 wp14">
-  <w:p>
-    <w:pPr>
-      <w:pStyle w:val="Cabealho"/>
-    </w:pPr>
-  </w:p>
-</w:hdr>
-</file>
-
-<file path=word/header16.xml><?xml version="1.0" encoding="utf-8"?>
-<w:hdr xmlns:wpc="http://schemas.microsoft.com/office/word/2010/wordprocessingCanvas" xmlns:mc="http://schemas.openxmlformats.org/markup-compatibility/2006" xmlns:o="urn:schemas-microsoft-com:office:office" xmlns:r="http://schemas.openxmlformats.org/officeDocument/2006/relationships" xmlns:m="http://schemas.openxmlformats.org/officeDocument/2006/math" xmlns:v="urn:schemas-microsoft-com:vml" xmlns:wp14="http://schemas.microsoft.com/office/word/2010/wordprocessingDrawing" xmlns:wp="http://schemas.openxmlformats.org/drawingml/2006/wordprocessingDrawing" xmlns:w10="urn:schemas-microsoft-com:office:word" xmlns:w="http://schemas.openxmlformats.org/wordprocessingml/2006/main" xmlns:w14="http://schemas.microsoft.com/office/word/2010/wordml" xmlns:wpg="http://schemas.microsoft.com/office/word/2010/wordprocessingGroup" xmlns:wpi="http://schemas.microsoft.com/office/word/2010/wordprocessingInk" xmlns:wne="http://schemas.microsoft.com/office/word/2006/wordml" xmlns:wps="http://schemas.microsoft.com/office/word/2010/wordprocessingShape" mc:Ignorable="w14 wp14">
-  <w:p>
-    <w:pPr>
-      <w:pStyle w:val="Cabealho"/>
-      <w:framePr w:wrap="around" w:vAnchor="text" w:hAnchor="margin" w:xAlign="right" w:y="1"/>
-      <w:rPr>
-        <w:rStyle w:val="Nmerodepgina"/>
-      </w:rPr>
-    </w:pPr>
-    <w:r>
-      <w:rPr>
-        <w:rStyle w:val="Nmerodepgina"/>
-      </w:rPr>
-      <w:fldChar w:fldCharType="begin"/>
-    </w:r>
-    <w:r>
-      <w:rPr>
-        <w:rStyle w:val="Nmerodepgina"/>
-      </w:rPr>
-      <w:instrText xml:space="preserve">PAGE  </w:instrText>
-    </w:r>
-    <w:r>
-      <w:rPr>
-        <w:rStyle w:val="Nmerodepgina"/>
-      </w:rPr>
-      <w:fldChar w:fldCharType="separate"/>
-    </w:r>
-    <w:r>
-      <w:rPr>
-        <w:rStyle w:val="Nmerodepgina"/>
-        <w:noProof/>
-      </w:rPr>
-      <w:t>23</w:t>
+      </w:rPr>
+      <w:t>24</w:t>
     </w:r>
     <w:r>
       <w:rPr>
@@ -6834,7 +5569,7 @@
             </wp:anchor>
           </w:drawing>
         </mc:Choice>
-        <mc:Fallback xmlns:w16se="http://schemas.microsoft.com/office/word/2015/wordml/symex" xmlns:w15="http://schemas.microsoft.com/office/word/2012/wordml" xmlns:cx="http://schemas.microsoft.com/office/drawing/2014/chartex">
+        <mc:Fallback xmlns:cx="http://schemas.microsoft.com/office/drawing/2014/chartex" xmlns:w15="http://schemas.microsoft.com/office/word/2012/wordml" xmlns:w16se="http://schemas.microsoft.com/office/word/2015/wordml/symex">
           <w:pict>
             <v:line w14:anchorId="3BD57872" id="Line 19" o:spid="_x0000_s1026" style="position:absolute;z-index:251657728;visibility:visible;mso-wrap-style:square;mso-width-percent:0;mso-height-percent:0;mso-wrap-distance-left:9pt;mso-wrap-distance-top:0;mso-wrap-distance-right:9pt;mso-wrap-distance-bottom:0;mso-position-horizontal:absolute;mso-position-horizontal-relative:text;mso-position-vertical:absolute;mso-position-vertical-relative:text;mso-width-percent:0;mso-height-percent:0;mso-width-relative:page;mso-height-relative:page" from="0,13.6pt" to="433.7pt,13.6pt" o:gfxdata="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"/>
           </w:pict>
@@ -6865,7 +5600,7 @@
 </w:hdr>
 </file>
 
-<file path=word/header17.xml><?xml version="1.0" encoding="utf-8"?>
+<file path=word/header14.xml><?xml version="1.0" encoding="utf-8"?>
 <w:hdr xmlns:wpc="http://schemas.microsoft.com/office/word/2010/wordprocessingCanvas" xmlns:mc="http://schemas.openxmlformats.org/markup-compatibility/2006" xmlns:o="urn:schemas-microsoft-com:office:office" xmlns:r="http://schemas.openxmlformats.org/officeDocument/2006/relationships" xmlns:m="http://schemas.openxmlformats.org/officeDocument/2006/math" xmlns:v="urn:schemas-microsoft-com:vml" xmlns:wp14="http://schemas.microsoft.com/office/word/2010/wordprocessingDrawing" xmlns:wp="http://schemas.openxmlformats.org/drawingml/2006/wordprocessingDrawing" xmlns:w10="urn:schemas-microsoft-com:office:word" xmlns:w="http://schemas.openxmlformats.org/wordprocessingml/2006/main" xmlns:w14="http://schemas.microsoft.com/office/word/2010/wordml" xmlns:wpg="http://schemas.microsoft.com/office/word/2010/wordprocessingGroup" xmlns:wpi="http://schemas.microsoft.com/office/word/2010/wordprocessingInk" xmlns:wne="http://schemas.microsoft.com/office/word/2006/wordml" xmlns:wps="http://schemas.microsoft.com/office/word/2010/wordprocessingShape" mc:Ignorable="w14 wp14">
   <w:p>
     <w:pPr>
@@ -6995,7 +5730,7 @@
             </wp:anchor>
           </w:drawing>
         </mc:Choice>
-        <mc:Fallback xmlns:w16se="http://schemas.microsoft.com/office/word/2015/wordml/symex" xmlns:w15="http://schemas.microsoft.com/office/word/2012/wordml" xmlns:cx="http://schemas.microsoft.com/office/drawing/2014/chartex">
+        <mc:Fallback xmlns:cx="http://schemas.microsoft.com/office/drawing/2014/chartex" xmlns:w15="http://schemas.microsoft.com/office/word/2012/wordml" xmlns:w16se="http://schemas.microsoft.com/office/word/2015/wordml/symex">
           <w:pict>
             <v:line w14:anchorId="39CE7B4A" id="Line 1" o:spid="_x0000_s1026" style="position:absolute;z-index:251654656;visibility:visible;mso-wrap-style:square;mso-width-percent:0;mso-height-percent:0;mso-wrap-distance-left:9pt;mso-wrap-distance-top:0;mso-wrap-distance-right:9pt;mso-wrap-distance-bottom:0;mso-position-horizontal:absolute;mso-position-horizontal-relative:text;mso-position-vertical:absolute;mso-position-vertical-relative:text;mso-width-percent:0;mso-height-percent:0;mso-width-relative:page;mso-height-relative:page" from="0,13.6pt" to="433.7pt,13.6pt" o:gfxdata="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"/>
           </w:pict>
@@ -7049,7 +5784,7 @@
         <w:rStyle w:val="Nmerodepgina"/>
         <w:noProof/>
       </w:rPr>
-      <w:t>7</w:t>
+      <w:t>5</w:t>
     </w:r>
     <w:r>
       <w:rPr>
@@ -7204,7 +5939,7 @@
             </wp:anchor>
           </w:drawing>
         </mc:Choice>
-        <mc:Fallback xmlns:w16se="http://schemas.microsoft.com/office/word/2015/wordml/symex" xmlns:w15="http://schemas.microsoft.com/office/word/2012/wordml" xmlns:cx="http://schemas.microsoft.com/office/drawing/2014/chartex">
+        <mc:Fallback xmlns:cx="http://schemas.microsoft.com/office/drawing/2014/chartex" xmlns:w15="http://schemas.microsoft.com/office/word/2012/wordml" xmlns:w16se="http://schemas.microsoft.com/office/word/2015/wordml/symex">
           <w:pict>
             <v:line w14:anchorId="55ECBBD1" id="Line 5" o:spid="_x0000_s1026" style="position:absolute;z-index:251655680;visibility:visible;mso-wrap-style:square;mso-width-percent:0;mso-height-percent:0;mso-wrap-distance-left:9pt;mso-wrap-distance-top:0;mso-wrap-distance-right:9pt;mso-wrap-distance-bottom:0;mso-position-horizontal:absolute;mso-position-horizontal-relative:text;mso-position-vertical:absolute;mso-position-vertical-relative:text;mso-width-percent:0;mso-height-percent:0;mso-width-relative:page;mso-height-relative:page" from="0,13.6pt" to="433.7pt,13.6pt" o:gfxdata="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"/>
           </w:pict>
@@ -7262,7 +5997,7 @@
         <w:rStyle w:val="Nmerodepgina"/>
         <w:noProof/>
       </w:rPr>
-      <w:t>13</w:t>
+      <w:t>11</w:t>
     </w:r>
     <w:r>
       <w:rPr>
@@ -7414,7 +6149,7 @@
             </wp:anchor>
           </w:drawing>
         </mc:Choice>
-        <mc:Fallback xmlns:w16se="http://schemas.microsoft.com/office/word/2015/wordml/symex" xmlns:w15="http://schemas.microsoft.com/office/word/2012/wordml" xmlns:cx="http://schemas.microsoft.com/office/drawing/2014/chartex">
+        <mc:Fallback xmlns:cx="http://schemas.microsoft.com/office/drawing/2014/chartex" xmlns:w15="http://schemas.microsoft.com/office/word/2012/wordml" xmlns:w16se="http://schemas.microsoft.com/office/word/2015/wordml/symex">
           <w:pict>
             <v:line w14:anchorId="4004CE68" id="Line 7" o:spid="_x0000_s1026" style="position:absolute;z-index:251658752;visibility:visible;mso-wrap-style:square;mso-width-percent:0;mso-height-percent:0;mso-wrap-distance-left:9pt;mso-wrap-distance-top:0;mso-wrap-distance-right:9pt;mso-wrap-distance-bottom:0;mso-position-horizontal:absolute;mso-position-horizontal-relative:text;mso-position-vertical:absolute;mso-position-vertical-relative:text;mso-width-percent:0;mso-height-percent:0;mso-width-relative:page;mso-height-relative:page" from="0,13.6pt" to="433.7pt,13.6pt" o:gfxdata="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" o:allowincell="f"/>
           </w:pict>
@@ -7466,7 +6201,7 @@
         <w:rStyle w:val="Nmerodepgina"/>
         <w:noProof/>
       </w:rPr>
-      <w:t>18</w:t>
+      <w:t>16</w:t>
     </w:r>
     <w:r>
       <w:rPr>
@@ -7941,7 +6676,7 @@
       <w:lvlText w:val="%1.%2"/>
       <w:lvlJc w:val="left"/>
       <w:pPr>
-        <w:ind w:left="4120" w:hanging="576"/>
+        <w:ind w:left="576" w:hanging="576"/>
       </w:pPr>
       <w:rPr>
         <w:rFonts w:ascii="Times New Roman" w:hAnsi="Times New Roman" w:cs="Times New Roman"/>
@@ -10607,7 +9342,6 @@
         <w:tab w:val="clear" w:pos="851"/>
       </w:tabs>
       <w:spacing w:before="480" w:after="360" w:line="240" w:lineRule="auto"/>
-      <w:ind w:left="576"/>
       <w:outlineLvl w:val="1"/>
     </w:pPr>
     <w:rPr>
@@ -17115,7 +15849,6 @@
         <w:tab w:val="clear" w:pos="851"/>
       </w:tabs>
       <w:spacing w:before="480" w:after="360" w:line="240" w:lineRule="auto"/>
-      <w:ind w:left="576"/>
       <w:outlineLvl w:val="1"/>
     </w:pPr>
     <w:rPr>
@@ -23693,7 +22426,7 @@
 </file>
 
 <file path=customXml/itemProps1.xml><?xml version="1.0" encoding="utf-8"?>
-<ds:datastoreItem xmlns:ds="http://schemas.openxmlformats.org/officeDocument/2006/customXml" ds:itemID="{549BF292-D225-431A-AA42-99FCB6F8B8FB}">
+<ds:datastoreItem xmlns:ds="http://schemas.openxmlformats.org/officeDocument/2006/customXml" ds:itemID="{DB02E0D0-3F87-4E80-9058-82970A8540A3}">
   <ds:schemaRefs>
     <ds:schemaRef ds:uri="http://schemas.openxmlformats.org/officeDocument/2006/bibliography"/>
   </ds:schemaRefs>

</xml_diff>